<commit_message>
Fix HSTS wording from issue 59
Verify that production website URL has been submitted to preloaded list
of Strict Transport Security domains maintained by web browser vendors.
</commit_message>
<xml_diff>
--- a/OWASP Application Security Verification Standard 3.0.docx
+++ b/OWASP Application Security Verification Standard 3.0.docx
@@ -24046,7 +24046,10 @@
               <w:cnfStyle w:val="000000000000" w:firstRow="0" w:lastRow="0" w:firstColumn="0" w:lastColumn="0" w:oddVBand="0" w:evenVBand="0" w:oddHBand="0" w:evenHBand="0" w:firstRowFirstColumn="0" w:firstRowLastColumn="0" w:lastRowFirstColumn="0" w:lastRowLastColumn="0"/>
             </w:pPr>
             <w:r>
-              <w:t>Verify that the application has been submitted supporting browsers the HSTS Preload setting to ensure that applications only make communications over TLS even before HSTS headers are delivered.</w:t>
+              <w:t>Verify that production website URL has been submitted to preloaded list of Strict Transport Security domains maintained by web browser vendors.</w:t>
+            </w:r>
+            <w:r>
+              <w:t xml:space="preserve"> Please see the references below.</w:t>
             </w:r>
           </w:p>
         </w:tc>
@@ -24377,8 +24380,6 @@
             <w:r>
               <w:t>t</w:t>
             </w:r>
-            <w:bookmarkStart w:id="22" w:name="_GoBack"/>
-            <w:bookmarkEnd w:id="22"/>
             <w:r>
               <w:t>hrough all the certificate hierarchy, including root and intermediary certificates of your selected certifying authority</w:t>
             </w:r>
@@ -24586,8 +24587,47 @@
       </w:r>
     </w:p>
     <w:p>
-      <w:r>
-        <w:t>TBA</w:t>
+      <w:pPr>
+        <w:pStyle w:val="ListParagraph"/>
+        <w:numPr>
+          <w:ilvl w:val="0"/>
+          <w:numId w:val="20"/>
+        </w:numPr>
+      </w:pPr>
+      <w:bookmarkStart w:id="22" w:name="_GoBack"/>
+      <w:r>
+        <w:t>Pre-loading HTTP Strict Transport Security</w:t>
+      </w:r>
+      <w:r>
+        <w:br/>
+      </w:r>
+      <w:bookmarkEnd w:id="22"/>
+      <w:r>
+        <w:fldChar w:fldCharType="begin"/>
+      </w:r>
+      <w:r>
+        <w:instrText xml:space="preserve"> HYPERLINK "</w:instrText>
+      </w:r>
+      <w:r>
+        <w:instrText>https://www.chromium.org/hsts</w:instrText>
+      </w:r>
+      <w:r>
+        <w:instrText xml:space="preserve">" </w:instrText>
+      </w:r>
+      <w:r>
+        <w:fldChar w:fldCharType="separate"/>
+      </w:r>
+      <w:r>
+        <w:rPr>
+          <w:rStyle w:val="Hyperlink"/>
+        </w:rPr>
+        <w:t>https://www.chromium.org/hsts</w:t>
+      </w:r>
+      <w:r>
+        <w:fldChar w:fldCharType="end"/>
+      </w:r>
+      <w:r>
+        <w:t xml:space="preserve"> </w:t>
       </w:r>
     </w:p>
     <w:p>
@@ -40216,6 +40256,7 @@
           <w:dataBinding w:prefixMappings="xmlns:ns0='http://schemas.openxmlformats.org/package/2006/metadata/core-properties' xmlns:ns1='http://purl.org/dc/elements/1.1/'" w:xpath="/ns0:coreProperties[1]/ns1:title[1]" w:storeItemID="{6C3C8BC8-F283-45AE-878A-BAB7291924A1}"/>
           <w:text/>
         </w:sdtPr>
+        <w:sdtEndPr/>
         <w:sdtContent>
           <w:tc>
             <w:tcPr>
@@ -40282,6 +40323,7 @@
           <w:dataBinding w:prefixMappings="xmlns:ns0='http://schemas.openxmlformats.org/package/2006/metadata/core-properties' xmlns:ns1='http://purl.org/dc/elements/1.1/'" w:xpath="/ns0:coreProperties[1]/ns1:title[1]" w:storeItemID="{6C3C8BC8-F283-45AE-878A-BAB7291924A1}"/>
           <w:text/>
         </w:sdtPr>
+        <w:sdtEndPr/>
         <w:sdtContent>
           <w:tc>
             <w:tcPr>
@@ -41520,6 +41562,119 @@
     </w:lvl>
   </w:abstractNum>
   <w:abstractNum w:abstractNumId="17">
+    <w:nsid w:val="54311173"/>
+    <w:multiLevelType w:val="hybridMultilevel"/>
+    <w:tmpl w:val="34E6CE7C"/>
+    <w:lvl w:ilvl="0" w:tplc="04090001">
+      <w:start w:val="1"/>
+      <w:numFmt w:val="bullet"/>
+      <w:lvlText w:val=""/>
+      <w:lvlJc w:val="left"/>
+      <w:pPr>
+        <w:ind w:left="720" w:hanging="360"/>
+      </w:pPr>
+      <w:rPr>
+        <w:rFonts w:ascii="Symbol" w:hAnsi="Symbol" w:hint="default"/>
+      </w:rPr>
+    </w:lvl>
+    <w:lvl w:ilvl="1" w:tplc="04090003" w:tentative="1">
+      <w:start w:val="1"/>
+      <w:numFmt w:val="bullet"/>
+      <w:lvlText w:val="o"/>
+      <w:lvlJc w:val="left"/>
+      <w:pPr>
+        <w:ind w:left="1440" w:hanging="360"/>
+      </w:pPr>
+      <w:rPr>
+        <w:rFonts w:ascii="Courier New" w:hAnsi="Courier New" w:cs="Courier New" w:hint="default"/>
+      </w:rPr>
+    </w:lvl>
+    <w:lvl w:ilvl="2" w:tplc="04090005" w:tentative="1">
+      <w:start w:val="1"/>
+      <w:numFmt w:val="bullet"/>
+      <w:lvlText w:val=""/>
+      <w:lvlJc w:val="left"/>
+      <w:pPr>
+        <w:ind w:left="2160" w:hanging="360"/>
+      </w:pPr>
+      <w:rPr>
+        <w:rFonts w:ascii="Wingdings" w:hAnsi="Wingdings" w:hint="default"/>
+      </w:rPr>
+    </w:lvl>
+    <w:lvl w:ilvl="3" w:tplc="04090001" w:tentative="1">
+      <w:start w:val="1"/>
+      <w:numFmt w:val="bullet"/>
+      <w:lvlText w:val=""/>
+      <w:lvlJc w:val="left"/>
+      <w:pPr>
+        <w:ind w:left="2880" w:hanging="360"/>
+      </w:pPr>
+      <w:rPr>
+        <w:rFonts w:ascii="Symbol" w:hAnsi="Symbol" w:hint="default"/>
+      </w:rPr>
+    </w:lvl>
+    <w:lvl w:ilvl="4" w:tplc="04090003" w:tentative="1">
+      <w:start w:val="1"/>
+      <w:numFmt w:val="bullet"/>
+      <w:lvlText w:val="o"/>
+      <w:lvlJc w:val="left"/>
+      <w:pPr>
+        <w:ind w:left="3600" w:hanging="360"/>
+      </w:pPr>
+      <w:rPr>
+        <w:rFonts w:ascii="Courier New" w:hAnsi="Courier New" w:cs="Courier New" w:hint="default"/>
+      </w:rPr>
+    </w:lvl>
+    <w:lvl w:ilvl="5" w:tplc="04090005" w:tentative="1">
+      <w:start w:val="1"/>
+      <w:numFmt w:val="bullet"/>
+      <w:lvlText w:val=""/>
+      <w:lvlJc w:val="left"/>
+      <w:pPr>
+        <w:ind w:left="4320" w:hanging="360"/>
+      </w:pPr>
+      <w:rPr>
+        <w:rFonts w:ascii="Wingdings" w:hAnsi="Wingdings" w:hint="default"/>
+      </w:rPr>
+    </w:lvl>
+    <w:lvl w:ilvl="6" w:tplc="04090001" w:tentative="1">
+      <w:start w:val="1"/>
+      <w:numFmt w:val="bullet"/>
+      <w:lvlText w:val=""/>
+      <w:lvlJc w:val="left"/>
+      <w:pPr>
+        <w:ind w:left="5040" w:hanging="360"/>
+      </w:pPr>
+      <w:rPr>
+        <w:rFonts w:ascii="Symbol" w:hAnsi="Symbol" w:hint="default"/>
+      </w:rPr>
+    </w:lvl>
+    <w:lvl w:ilvl="7" w:tplc="04090003" w:tentative="1">
+      <w:start w:val="1"/>
+      <w:numFmt w:val="bullet"/>
+      <w:lvlText w:val="o"/>
+      <w:lvlJc w:val="left"/>
+      <w:pPr>
+        <w:ind w:left="5760" w:hanging="360"/>
+      </w:pPr>
+      <w:rPr>
+        <w:rFonts w:ascii="Courier New" w:hAnsi="Courier New" w:cs="Courier New" w:hint="default"/>
+      </w:rPr>
+    </w:lvl>
+    <w:lvl w:ilvl="8" w:tplc="04090005" w:tentative="1">
+      <w:start w:val="1"/>
+      <w:numFmt w:val="bullet"/>
+      <w:lvlText w:val=""/>
+      <w:lvlJc w:val="left"/>
+      <w:pPr>
+        <w:ind w:left="6480" w:hanging="360"/>
+      </w:pPr>
+      <w:rPr>
+        <w:rFonts w:ascii="Wingdings" w:hAnsi="Wingdings" w:hint="default"/>
+      </w:rPr>
+    </w:lvl>
+  </w:abstractNum>
+  <w:abstractNum w:abstractNumId="18">
     <w:nsid w:val="614A2CE1"/>
     <w:multiLevelType w:val="hybridMultilevel"/>
     <w:tmpl w:val="7C3EF000"/>
@@ -41633,7 +41788,7 @@
       </w:rPr>
     </w:lvl>
   </w:abstractNum>
-  <w:abstractNum w:abstractNumId="18">
+  <w:abstractNum w:abstractNumId="19">
     <w:nsid w:val="75DB12F6"/>
     <w:multiLevelType w:val="hybridMultilevel"/>
     <w:tmpl w:val="3EC0B8EA"/>
@@ -41750,10 +41905,10 @@
     <w:abstractNumId w:val="12"/>
   </w:num>
   <w:num w:numId="2">
-    <w:abstractNumId w:val="18"/>
+    <w:abstractNumId w:val="19"/>
   </w:num>
   <w:num w:numId="3">
-    <w:abstractNumId w:val="17"/>
+    <w:abstractNumId w:val="18"/>
   </w:num>
   <w:num w:numId="4">
     <w:abstractNumId w:val="15"/>
@@ -41802,6 +41957,9 @@
   </w:num>
   <w:num w:numId="19">
     <w:abstractNumId w:val="10"/>
+  </w:num>
+  <w:num w:numId="20">
+    <w:abstractNumId w:val="17"/>
   </w:num>
 </w:numbering>
 </file>
@@ -43604,7 +43762,7 @@
 </file>
 
 <file path=customXml/itemProps1.xml><?xml version="1.0" encoding="utf-8"?>
-<ds:datastoreItem xmlns:ds="http://schemas.openxmlformats.org/officeDocument/2006/customXml" ds:itemID="{0AE94793-A6C2-C249-8AB5-DAE62C7C08D8}">
+<ds:datastoreItem xmlns:ds="http://schemas.openxmlformats.org/officeDocument/2006/customXml" ds:itemID="{F1D3D677-E0C9-404F-8B5C-0CF69C244C39}">
   <ds:schemaRefs>
     <ds:schemaRef ds:uri="http://schemas.openxmlformats.org/officeDocument/2006/bibliography"/>
   </ds:schemaRefs>

</xml_diff>

<commit_message>
Revised certificate pinning text and reference
Resolve issue 58
</commit_message>
<xml_diff>
--- a/OWASP Application Security Verification Standard 3.0.docx
+++ b/OWASP Application Security Verification Standard 3.0.docx
@@ -2346,13 +2346,8 @@
           </w:tcPr>
           <w:p>
             <w:r>
-              <w:t xml:space="preserve">Boy </w:t>
-            </w:r>
-            <w:proofErr w:type="spellStart"/>
-            <w:r>
-              <w:t>Baukema</w:t>
-            </w:r>
-            <w:proofErr w:type="spellEnd"/>
+              <w:t>Boy Baukema</w:t>
+            </w:r>
           </w:p>
         </w:tc>
         <w:tc>
@@ -2362,13 +2357,8 @@
           </w:tcPr>
           <w:p>
             <w:r>
-              <w:t xml:space="preserve">Ari </w:t>
-            </w:r>
-            <w:proofErr w:type="spellStart"/>
-            <w:r>
-              <w:t>Kesäniemi</w:t>
-            </w:r>
-            <w:proofErr w:type="spellEnd"/>
+              <w:t>Ari Kesäniemi</w:t>
+            </w:r>
           </w:p>
         </w:tc>
         <w:tc>
@@ -2389,13 +2379,8 @@
           </w:tcPr>
           <w:p>
             <w:r>
-              <w:t xml:space="preserve">Jim </w:t>
-            </w:r>
-            <w:proofErr w:type="spellStart"/>
-            <w:r>
-              <w:t>Manico</w:t>
-            </w:r>
-            <w:proofErr w:type="spellEnd"/>
+              <w:t>Jim Manico</w:t>
+            </w:r>
           </w:p>
         </w:tc>
       </w:tr>
@@ -2417,13 +2402,8 @@
           </w:tcPr>
           <w:p>
             <w:r>
-              <w:t xml:space="preserve">François-Eric   </w:t>
-            </w:r>
-            <w:proofErr w:type="spellStart"/>
-            <w:r>
-              <w:t>Guyomarc’h</w:t>
-            </w:r>
-            <w:proofErr w:type="spellEnd"/>
+              <w:t>François-Eric   Guyomarc’h</w:t>
+            </w:r>
           </w:p>
         </w:tc>
         <w:tc>
@@ -2432,21 +2412,8 @@
             <w:vAlign w:val="center"/>
           </w:tcPr>
           <w:p>
-            <w:proofErr w:type="spellStart"/>
-            <w:r>
-              <w:t>Cristinel</w:t>
-            </w:r>
-            <w:proofErr w:type="spellEnd"/>
-            <w:r>
-              <w:t xml:space="preserve"> </w:t>
-            </w:r>
-            <w:proofErr w:type="spellStart"/>
-            <w:r>
-              <w:t>Dumitru</w:t>
-            </w:r>
-            <w:proofErr w:type="spellEnd"/>
-            <w:r>
-              <w:t xml:space="preserve">  </w:t>
+            <w:r>
+              <w:t xml:space="preserve">Cristinel Dumitru  </w:t>
             </w:r>
           </w:p>
         </w:tc>
@@ -2616,19 +2583,9 @@
             <w:vAlign w:val="center"/>
           </w:tcPr>
           <w:p>
-            <w:proofErr w:type="spellStart"/>
-            <w:r>
-              <w:t>Sahba</w:t>
-            </w:r>
-            <w:proofErr w:type="spellEnd"/>
-            <w:r>
-              <w:t xml:space="preserve"> </w:t>
-            </w:r>
-            <w:proofErr w:type="spellStart"/>
-            <w:r>
-              <w:t>Kazerooni</w:t>
-            </w:r>
-            <w:proofErr w:type="spellEnd"/>
+            <w:r>
+              <w:t>Sahba Kazerooni</w:t>
+            </w:r>
           </w:p>
         </w:tc>
         <w:tc>
@@ -2719,13 +2676,8 @@
           </w:tcPr>
           <w:p>
             <w:r>
-              <w:t xml:space="preserve">Antonio </w:t>
-            </w:r>
-            <w:proofErr w:type="spellStart"/>
-            <w:r>
-              <w:t>Fontes</w:t>
-            </w:r>
-            <w:proofErr w:type="spellEnd"/>
+              <w:t>Antonio Fontes</w:t>
+            </w:r>
           </w:p>
         </w:tc>
         <w:tc>
@@ -2756,19 +2708,9 @@
             <w:vAlign w:val="center"/>
           </w:tcPr>
           <w:p>
-            <w:proofErr w:type="spellStart"/>
-            <w:r>
-              <w:t>Pekka</w:t>
-            </w:r>
-            <w:proofErr w:type="spellEnd"/>
-            <w:r>
-              <w:t xml:space="preserve"> </w:t>
-            </w:r>
-            <w:proofErr w:type="spellStart"/>
-            <w:r>
-              <w:t>Sillanpää</w:t>
-            </w:r>
-            <w:proofErr w:type="spellEnd"/>
+            <w:r>
+              <w:t>Pekka Sillanpää</w:t>
+            </w:r>
           </w:p>
         </w:tc>
       </w:tr>
@@ -2790,13 +2732,8 @@
           </w:tcPr>
           <w:p>
             <w:r>
-              <w:t xml:space="preserve">Archangel </w:t>
-            </w:r>
-            <w:proofErr w:type="spellStart"/>
-            <w:r>
-              <w:t>Cuison</w:t>
-            </w:r>
-            <w:proofErr w:type="spellEnd"/>
+              <w:t>Archangel Cuison</w:t>
+            </w:r>
           </w:p>
         </w:tc>
         <w:tc>
@@ -2806,21 +2743,8 @@
           </w:tcPr>
           <w:p>
             <w:r>
-              <w:t xml:space="preserve">Dr </w:t>
-            </w:r>
-            <w:proofErr w:type="spellStart"/>
-            <w:r>
-              <w:t>Emin</w:t>
-            </w:r>
-            <w:proofErr w:type="spellEnd"/>
-            <w:r>
-              <w:t xml:space="preserve"> </w:t>
-            </w:r>
-            <w:proofErr w:type="spellStart"/>
-            <w:r>
-              <w:t>Tatli</w:t>
-            </w:r>
-            <w:proofErr w:type="spellEnd"/>
+              <w:t>Dr Emin Tatli</w:t>
+            </w:r>
           </w:p>
         </w:tc>
         <w:tc>
@@ -2830,13 +2754,8 @@
           </w:tcPr>
           <w:p>
             <w:r>
-              <w:t xml:space="preserve">Jerome </w:t>
-            </w:r>
-            <w:proofErr w:type="spellStart"/>
-            <w:r>
-              <w:t>Athias</w:t>
-            </w:r>
-            <w:proofErr w:type="spellEnd"/>
+              <w:t>Jerome Athias</w:t>
+            </w:r>
           </w:p>
         </w:tc>
         <w:tc>
@@ -2845,19 +2764,9 @@
             <w:vAlign w:val="center"/>
           </w:tcPr>
           <w:p>
-            <w:proofErr w:type="spellStart"/>
-            <w:r>
-              <w:t>Safuat</w:t>
-            </w:r>
-            <w:proofErr w:type="spellEnd"/>
-            <w:r>
-              <w:t xml:space="preserve"> </w:t>
-            </w:r>
-            <w:proofErr w:type="spellStart"/>
-            <w:r>
-              <w:t>Hamdy</w:t>
-            </w:r>
-            <w:proofErr w:type="spellEnd"/>
+            <w:r>
+              <w:t>Safuat Hamdy</w:t>
+            </w:r>
           </w:p>
         </w:tc>
       </w:tr>
@@ -2878,13 +2787,8 @@
           </w:tcPr>
           <w:p>
             <w:r>
-              <w:t xml:space="preserve">Ari </w:t>
-            </w:r>
-            <w:proofErr w:type="spellStart"/>
-            <w:r>
-              <w:t>Kesäniemi</w:t>
-            </w:r>
-            <w:proofErr w:type="spellEnd"/>
+              <w:t>Ari Kesäniemi</w:t>
+            </w:r>
           </w:p>
         </w:tc>
         <w:tc>
@@ -2894,13 +2798,8 @@
           </w:tcPr>
           <w:p>
             <w:r>
-              <w:t xml:space="preserve">Etienne </w:t>
-            </w:r>
-            <w:proofErr w:type="spellStart"/>
-            <w:r>
-              <w:t>Stalmans</w:t>
-            </w:r>
-            <w:proofErr w:type="spellEnd"/>
+              <w:t>Etienne Stalmans</w:t>
+            </w:r>
           </w:p>
         </w:tc>
         <w:tc>
@@ -2910,13 +2809,8 @@
           </w:tcPr>
           <w:p>
             <w:r>
-              <w:t xml:space="preserve">Jim </w:t>
-            </w:r>
-            <w:proofErr w:type="spellStart"/>
-            <w:r>
-              <w:t>Manico</w:t>
-            </w:r>
-            <w:proofErr w:type="spellEnd"/>
+              <w:t>Jim Manico</w:t>
+            </w:r>
           </w:p>
         </w:tc>
         <w:tc>
@@ -2948,13 +2842,8 @@
           </w:tcPr>
           <w:p>
             <w:r>
-              <w:t xml:space="preserve">Boy </w:t>
-            </w:r>
-            <w:proofErr w:type="spellStart"/>
-            <w:r>
-              <w:t>Baukema</w:t>
-            </w:r>
-            <w:proofErr w:type="spellEnd"/>
+              <w:t>Boy Baukema</w:t>
+            </w:r>
           </w:p>
         </w:tc>
         <w:tc>
@@ -2964,13 +2853,8 @@
           </w:tcPr>
           <w:p>
             <w:r>
-              <w:t xml:space="preserve">Evan </w:t>
-            </w:r>
-            <w:proofErr w:type="spellStart"/>
-            <w:r>
-              <w:t>Gaustad</w:t>
-            </w:r>
-            <w:proofErr w:type="spellEnd"/>
+              <w:t>Evan Gaustad</w:t>
+            </w:r>
           </w:p>
         </w:tc>
         <w:tc>
@@ -2979,19 +2863,9 @@
             <w:vAlign w:val="center"/>
           </w:tcPr>
           <w:p>
-            <w:proofErr w:type="spellStart"/>
-            <w:r>
-              <w:t>Mait</w:t>
-            </w:r>
-            <w:proofErr w:type="spellEnd"/>
-            <w:r>
-              <w:t xml:space="preserve"> </w:t>
-            </w:r>
-            <w:proofErr w:type="spellStart"/>
-            <w:r>
-              <w:t>Peekma</w:t>
-            </w:r>
-            <w:proofErr w:type="spellEnd"/>
+            <w:r>
+              <w:t>Mait Peekma</w:t>
+            </w:r>
           </w:p>
         </w:tc>
         <w:tc>
@@ -3001,13 +2875,8 @@
           </w:tcPr>
           <w:p>
             <w:r>
-              <w:t xml:space="preserve">Sebastien </w:t>
-            </w:r>
-            <w:proofErr w:type="spellStart"/>
-            <w:r>
-              <w:t>Deleersnyder</w:t>
-            </w:r>
-            <w:proofErr w:type="spellEnd"/>
+              <w:t>Sebastien Deleersnyder</w:t>
+            </w:r>
           </w:p>
         </w:tc>
       </w:tr>
@@ -3066,13 +2935,8 @@
           </w:tcPr>
           <w:p>
             <w:r>
-              <w:t xml:space="preserve">Mike </w:t>
-            </w:r>
-            <w:proofErr w:type="spellStart"/>
-            <w:r>
-              <w:t>Boberski</w:t>
-            </w:r>
-            <w:proofErr w:type="spellEnd"/>
+              <w:t>Mike Boberski</w:t>
+            </w:r>
           </w:p>
         </w:tc>
         <w:tc>
@@ -3093,13 +2957,8 @@
           </w:tcPr>
           <w:p>
             <w:r>
-              <w:t xml:space="preserve">Dave </w:t>
-            </w:r>
-            <w:proofErr w:type="spellStart"/>
-            <w:r>
-              <w:t>Wichers</w:t>
-            </w:r>
-            <w:proofErr w:type="spellEnd"/>
+              <w:t>Dave Wichers</w:t>
+            </w:r>
           </w:p>
         </w:tc>
         <w:tc>
@@ -3148,21 +3007,8 @@
             <w:vAlign w:val="center"/>
           </w:tcPr>
           <w:p>
-            <w:proofErr w:type="spellStart"/>
-            <w:r>
-              <w:t>Dr.</w:t>
-            </w:r>
-            <w:proofErr w:type="spellEnd"/>
-            <w:r>
-              <w:t xml:space="preserve"> </w:t>
-            </w:r>
-            <w:proofErr w:type="spellStart"/>
-            <w:r>
-              <w:t>Sarbari</w:t>
-            </w:r>
-            <w:proofErr w:type="spellEnd"/>
-            <w:r>
-              <w:t xml:space="preserve"> Gupta</w:t>
+            <w:r>
+              <w:t>Dr. Sarbari Gupta</w:t>
             </w:r>
           </w:p>
         </w:tc>
@@ -3184,13 +3030,8 @@
           </w:tcPr>
           <w:p>
             <w:r>
-              <w:t xml:space="preserve">Pierre </w:t>
-            </w:r>
-            <w:proofErr w:type="spellStart"/>
-            <w:r>
-              <w:t>Parrend</w:t>
-            </w:r>
-            <w:proofErr w:type="spellEnd"/>
+              <w:t>Pierre Parrend</w:t>
+            </w:r>
           </w:p>
         </w:tc>
       </w:tr>
@@ -3222,13 +3063,8 @@
             <w:vAlign w:val="center"/>
           </w:tcPr>
           <w:p>
-            <w:proofErr w:type="spellStart"/>
-            <w:r>
-              <w:t>Dr.</w:t>
-            </w:r>
-            <w:proofErr w:type="spellEnd"/>
-            <w:r>
-              <w:t xml:space="preserve"> Thomas Braun</w:t>
+            <w:r>
+              <w:t>Dr. Thomas Braun</w:t>
             </w:r>
           </w:p>
         </w:tc>
@@ -3271,19 +3107,9 @@
             <w:vAlign w:val="center"/>
           </w:tcPr>
           <w:p>
-            <w:proofErr w:type="spellStart"/>
-            <w:r>
-              <w:t>Bedirhan</w:t>
-            </w:r>
-            <w:proofErr w:type="spellEnd"/>
-            <w:r>
-              <w:t xml:space="preserve"> </w:t>
-            </w:r>
-            <w:proofErr w:type="spellStart"/>
-            <w:r>
-              <w:t>Urgun</w:t>
-            </w:r>
-            <w:proofErr w:type="spellEnd"/>
+            <w:r>
+              <w:t>Bedirhan Urgun</w:t>
+            </w:r>
           </w:p>
         </w:tc>
         <w:tc>
@@ -3292,19 +3118,9 @@
             <w:vAlign w:val="center"/>
           </w:tcPr>
           <w:p>
-            <w:proofErr w:type="spellStart"/>
-            <w:r>
-              <w:t>Eoin</w:t>
-            </w:r>
-            <w:proofErr w:type="spellEnd"/>
-            <w:r>
-              <w:t xml:space="preserve"> </w:t>
-            </w:r>
-            <w:proofErr w:type="spellStart"/>
-            <w:r>
-              <w:t>Keary</w:t>
-            </w:r>
-            <w:proofErr w:type="spellEnd"/>
+            <w:r>
+              <w:t>Eoin Keary</w:t>
+            </w:r>
           </w:p>
         </w:tc>
         <w:tc>
@@ -3313,21 +3129,8 @@
             <w:vAlign w:val="center"/>
           </w:tcPr>
           <w:p>
-            <w:proofErr w:type="spellStart"/>
-            <w:r>
-              <w:t>Ketan</w:t>
-            </w:r>
-            <w:proofErr w:type="spellEnd"/>
-            <w:r>
-              <w:t xml:space="preserve"> </w:t>
-            </w:r>
-            <w:proofErr w:type="spellStart"/>
-            <w:r>
-              <w:t>Dilipkumar</w:t>
-            </w:r>
-            <w:proofErr w:type="spellEnd"/>
-            <w:r>
-              <w:t xml:space="preserve"> Vyas</w:t>
+            <w:r>
+              <w:t>Ketan Dilipkumar Vyas</w:t>
             </w:r>
           </w:p>
         </w:tc>
@@ -3371,13 +3174,8 @@
             <w:vAlign w:val="center"/>
           </w:tcPr>
           <w:p>
-            <w:proofErr w:type="spellStart"/>
-            <w:r>
-              <w:t>Gaurang</w:t>
-            </w:r>
-            <w:proofErr w:type="spellEnd"/>
-            <w:r>
-              <w:t xml:space="preserve"> Shah</w:t>
+            <w:r>
+              <w:t>Gaurang Shah</w:t>
             </w:r>
           </w:p>
         </w:tc>
@@ -3398,19 +3196,9 @@
             <w:vAlign w:val="center"/>
           </w:tcPr>
           <w:p>
-            <w:proofErr w:type="spellStart"/>
-            <w:r>
-              <w:t>Shouvik</w:t>
-            </w:r>
-            <w:proofErr w:type="spellEnd"/>
-            <w:r>
-              <w:t xml:space="preserve"> </w:t>
-            </w:r>
-            <w:proofErr w:type="spellStart"/>
-            <w:r>
-              <w:t>Bardhan</w:t>
-            </w:r>
-            <w:proofErr w:type="spellEnd"/>
+            <w:r>
+              <w:t>Shouvik Bardhan</w:t>
+            </w:r>
           </w:p>
         </w:tc>
       </w:tr>
@@ -3452,21 +3240,8 @@
             <w:vAlign w:val="center"/>
           </w:tcPr>
           <w:p>
-            <w:proofErr w:type="spellStart"/>
-            <w:r>
-              <w:t>Mandeep</w:t>
-            </w:r>
-            <w:proofErr w:type="spellEnd"/>
-            <w:r>
-              <w:t xml:space="preserve"> </w:t>
-            </w:r>
-            <w:proofErr w:type="spellStart"/>
-            <w:r>
-              <w:t>Khera</w:t>
-            </w:r>
-            <w:proofErr w:type="spellEnd"/>
-            <w:r>
-              <w:t xml:space="preserve"> </w:t>
+            <w:r>
+              <w:t xml:space="preserve">Mandeep Khera </w:t>
             </w:r>
           </w:p>
         </w:tc>
@@ -3477,13 +3252,8 @@
           </w:tcPr>
           <w:p>
             <w:r>
-              <w:t xml:space="preserve">Stan </w:t>
-            </w:r>
-            <w:proofErr w:type="spellStart"/>
-            <w:r>
-              <w:t>Wisseman</w:t>
-            </w:r>
-            <w:proofErr w:type="spellEnd"/>
+              <w:t>Stan Wisseman</w:t>
+            </w:r>
           </w:p>
         </w:tc>
       </w:tr>
@@ -3504,13 +3274,8 @@
           </w:tcPr>
           <w:p>
             <w:r>
-              <w:t xml:space="preserve">Dave </w:t>
-            </w:r>
-            <w:proofErr w:type="spellStart"/>
-            <w:r>
-              <w:t>Hausladen</w:t>
-            </w:r>
-            <w:proofErr w:type="spellEnd"/>
+              <w:t>Dave Hausladen</w:t>
+            </w:r>
           </w:p>
         </w:tc>
         <w:tc>
@@ -3520,13 +3285,8 @@
           </w:tcPr>
           <w:p>
             <w:r>
-              <w:t xml:space="preserve">Jeff </w:t>
-            </w:r>
-            <w:proofErr w:type="spellStart"/>
-            <w:r>
-              <w:t>LoSapio</w:t>
-            </w:r>
-            <w:proofErr w:type="spellEnd"/>
+              <w:t>Jeff LoSapio</w:t>
+            </w:r>
           </w:p>
         </w:tc>
         <w:tc>
@@ -3536,13 +3296,8 @@
           </w:tcPr>
           <w:p>
             <w:r>
-              <w:t xml:space="preserve">Matt </w:t>
-            </w:r>
-            <w:proofErr w:type="spellStart"/>
-            <w:r>
-              <w:t>Presson</w:t>
-            </w:r>
-            <w:proofErr w:type="spellEnd"/>
+              <w:t>Matt Presson</w:t>
+            </w:r>
           </w:p>
         </w:tc>
         <w:tc>
@@ -3552,13 +3307,8 @@
           </w:tcPr>
           <w:p>
             <w:r>
-              <w:t xml:space="preserve">Stephen de </w:t>
-            </w:r>
-            <w:proofErr w:type="spellStart"/>
-            <w:r>
-              <w:t>Vries</w:t>
-            </w:r>
-            <w:proofErr w:type="spellEnd"/>
+              <w:t>Stephen de Vries</w:t>
+            </w:r>
           </w:p>
         </w:tc>
       </w:tr>
@@ -3579,13 +3329,8 @@
           </w:tcPr>
           <w:p>
             <w:r>
-              <w:t xml:space="preserve">Theodore </w:t>
-            </w:r>
-            <w:proofErr w:type="spellStart"/>
-            <w:r>
-              <w:t>Winograd</w:t>
-            </w:r>
-            <w:proofErr w:type="spellEnd"/>
+              <w:t>Theodore Winograd</w:t>
+            </w:r>
           </w:p>
         </w:tc>
         <w:tc>
@@ -3661,13 +3406,8 @@
           </w:tcPr>
           <w:p>
             <w:r>
-              <w:t xml:space="preserve">Paul </w:t>
-            </w:r>
-            <w:proofErr w:type="spellStart"/>
-            <w:r>
-              <w:t>Douthit</w:t>
-            </w:r>
-            <w:proofErr w:type="spellEnd"/>
+              <w:t>Paul Douthit</w:t>
+            </w:r>
           </w:p>
         </w:tc>
         <w:tc>
@@ -3751,15 +3491,7 @@
         </w:drawing>
       </w:r>
       <w:r>
-        <w:t xml:space="preserve">Copyright © 2008 – 2015 The OWASP Foundation. This document is released under the Creative Commons Attribution </w:t>
-      </w:r>
-      <w:proofErr w:type="spellStart"/>
-      <w:r>
-        <w:t>ShareAlike</w:t>
-      </w:r>
-      <w:proofErr w:type="spellEnd"/>
-      <w:r>
-        <w:t xml:space="preserve"> 3.0 license. For any reuse or distribution, you must make clear to others the license terms of this work.</w:t>
+        <w:t>Copyright © 2008 – 2015 The OWASP Foundation. This document is released under the Creative Commons Attribution ShareAlike 3.0 license. For any reuse or distribution, you must make clear to others the license terms of this work.</w:t>
       </w:r>
     </w:p>
     <w:p/>
@@ -3830,21 +3562,7 @@
         <w:rPr>
           <w:highlight w:val="yellow"/>
         </w:rPr>
-        <w:t xml:space="preserve">On a similar note, one of the main goals for this version of the standard was to focus on the "what" and not the "how".  Whereas the previous version of the standard talked about dynamic scanning, static analysis, Threat </w:t>
-      </w:r>
-      <w:proofErr w:type="spellStart"/>
-      <w:r>
-        <w:rPr>
-          <w:highlight w:val="yellow"/>
-        </w:rPr>
-        <w:t>Modeling</w:t>
-      </w:r>
-      <w:proofErr w:type="spellEnd"/>
-      <w:r>
-        <w:rPr>
-          <w:highlight w:val="yellow"/>
-        </w:rPr>
-        <w:t xml:space="preserve">, and design reviews, you will notice that such terms do not appear in this version of the standard.  Instead, we essentially define security requirements that must be verified for an application to achieve a certain level.  How those requirements are verified is left up to the verifier.   </w:t>
+        <w:t xml:space="preserve">On a similar note, one of the main goals for this version of the standard was to focus on the "what" and not the "how".  Whereas the previous version of the standard talked about dynamic scanning, static analysis, Threat Modeling, and design reviews, you will notice that such terms do not appear in this version of the standard.  Instead, we essentially define security requirements that must be verified for an application to achieve a certain level.  How those requirements are verified is left up to the verifier.   </w:t>
       </w:r>
     </w:p>
     <w:p>
@@ -3931,14 +3649,9 @@
       </w:pPr>
       <w:bookmarkStart w:id="6" w:name="_Toc419822099"/>
       <w:r>
-        <w:t xml:space="preserve">How to Use This </w:t>
-      </w:r>
-      <w:proofErr w:type="gramStart"/>
-      <w:r>
-        <w:t>Standard</w:t>
+        <w:t>How to Use This Standard</w:t>
       </w:r>
       <w:bookmarkEnd w:id="6"/>
-      <w:proofErr w:type="gramEnd"/>
     </w:p>
     <w:p>
       <w:pPr>
@@ -4594,21 +4307,7 @@
         <w:rPr>
           <w:highlight w:val="yellow"/>
         </w:rPr>
-        <w:t xml:space="preserve"> assessment. In </w:t>
-      </w:r>
-      <w:proofErr w:type="gramStart"/>
-      <w:r>
-        <w:rPr>
-          <w:highlight w:val="yellow"/>
-        </w:rPr>
-        <w:t>addition</w:t>
-      </w:r>
-      <w:proofErr w:type="gramEnd"/>
-      <w:r>
-        <w:rPr>
-          <w:highlight w:val="yellow"/>
-        </w:rPr>
-        <w:t>. business logic was mated to ensure that the application performed as</w:t>
+        <w:t xml:space="preserve"> assessment. In addition. business logic was mated to ensure that the application performed as</w:t>
       </w:r>
       <w:r>
         <w:rPr>
@@ -4889,21 +4588,7 @@
         <w:rPr>
           <w:highlight w:val="yellow"/>
         </w:rPr>
-        <w:t xml:space="preserve">    what coding principles are followed and why (defensive coding, complying with external or internal architecture standards </w:t>
-      </w:r>
-      <w:proofErr w:type="spellStart"/>
-      <w:r>
-        <w:rPr>
-          <w:highlight w:val="yellow"/>
-        </w:rPr>
-        <w:t>etc</w:t>
-      </w:r>
-      <w:proofErr w:type="spellEnd"/>
-      <w:r>
-        <w:rPr>
-          <w:highlight w:val="yellow"/>
-        </w:rPr>
-        <w:t xml:space="preserve"> — this of course varies but typically a team should have some guiding security and implementation principles, some of which are relatively universal)</w:t>
+        <w:t xml:space="preserve">    what coding principles are followed and why (defensive coding, complying with external or internal architecture standards etc — this of course varies but typically a team should have some guiding security and implementation principles, some of which are relatively universal)</w:t>
       </w:r>
     </w:p>
     <w:p>
@@ -4916,16 +4601,8 @@
         <w:rPr>
           <w:highlight w:val="yellow"/>
         </w:rPr>
-        <w:t xml:space="preserve">    what does the team need to understand about the technology stack they’re using (and I think this is very important thing), that is, how does it </w:t>
-      </w:r>
-      <w:proofErr w:type="gramStart"/>
-      <w:r>
-        <w:rPr>
-          <w:highlight w:val="yellow"/>
-        </w:rPr>
-        <w:t>work</w:t>
-      </w:r>
-      <w:proofErr w:type="gramEnd"/>
+        <w:t xml:space="preserve">    what does the team need to understand about the technology stack they’re using (and I think this is very important thing), that is, how does it work</w:t>
+      </w:r>
     </w:p>
     <w:p>
       <w:pPr>
@@ -4937,16 +4614,8 @@
         <w:rPr>
           <w:highlight w:val="yellow"/>
         </w:rPr>
-        <w:t xml:space="preserve">    what parts of the ASVS are handled already by the technology stack (also an important thing to </w:t>
-      </w:r>
-      <w:proofErr w:type="gramStart"/>
-      <w:r>
-        <w:rPr>
-          <w:highlight w:val="yellow"/>
-        </w:rPr>
-        <w:t>consider)</w:t>
-      </w:r>
-      <w:proofErr w:type="gramEnd"/>
+        <w:t xml:space="preserve">    what parts of the ASVS are handled already by the technology stack (also an important thing to consider)</w:t>
+      </w:r>
     </w:p>
     <w:p>
       <w:pPr>
@@ -4958,21 +4627,7 @@
         <w:rPr>
           <w:highlight w:val="yellow"/>
         </w:rPr>
-        <w:t xml:space="preserve">In practice, I would think that at the very least, the team needs to understand how HTTP works, how things like HTTP parameters and requests get handled in their application, and what an injection is (as a general concept, not just XSS and </w:t>
-      </w:r>
-      <w:proofErr w:type="spellStart"/>
-      <w:r>
-        <w:rPr>
-          <w:highlight w:val="yellow"/>
-        </w:rPr>
-        <w:t>SQLi</w:t>
-      </w:r>
-      <w:proofErr w:type="spellEnd"/>
-      <w:r>
-        <w:rPr>
-          <w:highlight w:val="yellow"/>
-        </w:rPr>
-        <w:t>). Also they should have a clear concept how authorisation is supposed to work in the application and be able to validate that with the requirements. I’m less concerned about authentication, as it typically is handled by an external component and just kind of plugged in to the application.</w:t>
+        <w:t>In practice, I would think that at the very least, the team needs to understand how HTTP works, how things like HTTP parameters and requests get handled in their application, and what an injection is (as a general concept, not just XSS and SQLi). Also they should have a clear concept how authorisation is supposed to work in the application and be able to validate that with the requirements. I’m less concerned about authentication, as it typically is handled by an external component and just kind of plugged in to the application.</w:t>
       </w:r>
     </w:p>
     <w:p>
@@ -5000,21 +4655,7 @@
         <w:rPr>
           <w:highlight w:val="yellow"/>
         </w:rPr>
-        <w:t xml:space="preserve">As for ASVS, would it make sense to somehow categorize verification items based on where they are (or should be) handled, e.g. infrastructure, middleware, program code, centralised libraries </w:t>
-      </w:r>
-      <w:proofErr w:type="spellStart"/>
-      <w:r>
-        <w:rPr>
-          <w:highlight w:val="yellow"/>
-        </w:rPr>
-        <w:t>etc</w:t>
-      </w:r>
-      <w:proofErr w:type="spellEnd"/>
-      <w:r>
-        <w:rPr>
-          <w:highlight w:val="yellow"/>
-        </w:rPr>
-        <w:t xml:space="preserve">? Or maybe as part of the ASVS itself, but as a supplemental guide? I can help with this, although it is obvious that there’s no one single categorisation as it depends on what technology is used and how. But I still assert that typically a software development </w:t>
+        <w:t xml:space="preserve">As for ASVS, would it make sense to somehow categorize verification items based on where they are (or should be) handled, e.g. infrastructure, middleware, program code, centralised libraries etc? Or maybe as part of the ASVS itself, but as a supplemental guide? I can help with this, although it is obvious that there’s no one single categorisation as it depends on what technology is used and how. But I still assert that typically a software development </w:t>
       </w:r>
       <w:r>
         <w:rPr>
@@ -5584,35 +5225,7 @@
         <w:rPr>
           <w:highlight w:val="yellow"/>
         </w:rPr>
-        <w:t xml:space="preserve">Input validation should not be relied on as the only </w:t>
-      </w:r>
-      <w:proofErr w:type="spellStart"/>
-      <w:r>
-        <w:rPr>
-          <w:highlight w:val="yellow"/>
-        </w:rPr>
-        <w:t>defense</w:t>
-      </w:r>
-      <w:proofErr w:type="spellEnd"/>
-      <w:r>
-        <w:rPr>
-          <w:highlight w:val="yellow"/>
-        </w:rPr>
-        <w:t xml:space="preserve"> against injection and scripting vulnerabilities.  Rather, input validation should always be the second line of </w:t>
-      </w:r>
-      <w:proofErr w:type="spellStart"/>
-      <w:r>
-        <w:rPr>
-          <w:highlight w:val="yellow"/>
-        </w:rPr>
-        <w:t>defense</w:t>
-      </w:r>
-      <w:proofErr w:type="spellEnd"/>
-      <w:r>
-        <w:rPr>
-          <w:highlight w:val="yellow"/>
-        </w:rPr>
-        <w:t>, with parameterization and output encoding being the primaries, respectively.</w:t>
+        <w:t>Input validation should not be relied on as the only defense against injection and scripting vulnerabilities.  Rather, input validation should always be the second line of defense, with parameterization and output encoding being the primaries, respectively.</w:t>
       </w:r>
     </w:p>
     <w:p>
@@ -5625,21 +5238,7 @@
         <w:rPr>
           <w:highlight w:val="yellow"/>
         </w:rPr>
-        <w:t xml:space="preserve">Level 3 verification is typically appropriate for critical applications that protect life and safety, critical infrastructure, or </w:t>
-      </w:r>
-      <w:proofErr w:type="spellStart"/>
-      <w:r>
-        <w:rPr>
-          <w:highlight w:val="yellow"/>
-        </w:rPr>
-        <w:t>defense</w:t>
-      </w:r>
-      <w:proofErr w:type="spellEnd"/>
-      <w:r>
-        <w:rPr>
-          <w:highlight w:val="yellow"/>
-        </w:rPr>
-        <w:t xml:space="preserve"> functions or have the potential of facilitating substantial damage to the organization. Level 3 may also be appropriate for applications that process sensitive assets. </w:t>
+        <w:t xml:space="preserve">Level 3 verification is typically appropriate for critical applications that protect life and safety, critical infrastructure, or defense functions or have the potential of facilitating substantial damage to the organization. Level 3 may also be appropriate for applications that process sensitive assets. </w:t>
       </w:r>
     </w:p>
     <w:p>
@@ -8440,23 +8039,7 @@
               <w:cnfStyle w:val="000000100000" w:firstRow="0" w:lastRow="0" w:firstColumn="0" w:lastColumn="0" w:oddVBand="0" w:evenVBand="0" w:oddHBand="1" w:evenHBand="0" w:firstRowFirstColumn="0" w:firstRowLastColumn="0" w:lastRowFirstColumn="0" w:lastRowLastColumn="0"/>
             </w:pPr>
             <w:r>
-              <w:t xml:space="preserve">Verify that account passwords are protected using an adaptive key derivation function, salted using a salt that is unique to that account (e.g., internal user ID, account creation) and use </w:t>
-            </w:r>
-            <w:proofErr w:type="spellStart"/>
-            <w:r>
-              <w:t>bcrypt</w:t>
-            </w:r>
-            <w:proofErr w:type="spellEnd"/>
-            <w:r>
-              <w:t xml:space="preserve">, </w:t>
-            </w:r>
-            <w:proofErr w:type="spellStart"/>
-            <w:r>
-              <w:t>scrypt</w:t>
-            </w:r>
-            <w:proofErr w:type="spellEnd"/>
-            <w:r>
-              <w:t xml:space="preserve"> or PBKDF2 before storing the password, with a minimum work factor iteration count of 150,000 loops to eliminate the possibility of brute forcing. </w:t>
+              <w:t xml:space="preserve">Verify that account passwords are protected using an adaptive key derivation function, salted using a salt that is unique to that account (e.g., internal user ID, account creation) and use bcrypt, scrypt or PBKDF2 before storing the password, with a minimum work factor iteration count of 150,000 loops to eliminate the possibility of brute forcing. </w:t>
             </w:r>
           </w:p>
         </w:tc>
@@ -10215,14 +9798,12 @@
       <w:r>
         <w:t xml:space="preserve">(See </w:t>
       </w:r>
-      <w:proofErr w:type="spellStart"/>
       <w:r>
         <w:rPr>
           <w:highlight w:val="yellow"/>
         </w:rPr>
         <w:t>LoA</w:t>
       </w:r>
-      <w:proofErr w:type="spellEnd"/>
       <w:r>
         <w:t>)</w:t>
       </w:r>
@@ -11796,15 +11377,7 @@
               <w:cnfStyle w:val="000000000000" w:firstRow="0" w:lastRow="0" w:firstColumn="0" w:lastColumn="0" w:oddVBand="0" w:evenVBand="0" w:oddHBand="0" w:evenHBand="0" w:firstRowFirstColumn="0" w:firstRowLastColumn="0" w:lastRowFirstColumn="0" w:lastRowLastColumn="0"/>
             </w:pPr>
             <w:r>
-              <w:t>Verify that authenticated session tokens using cookies are protected by the use of "</w:t>
-            </w:r>
-            <w:proofErr w:type="spellStart"/>
-            <w:r>
-              <w:t>HttpOnly</w:t>
-            </w:r>
-            <w:proofErr w:type="spellEnd"/>
-            <w:r>
-              <w:t xml:space="preserve">". </w:t>
+              <w:t xml:space="preserve">Verify that authenticated session tokens using cookies are protected by the use of "HttpOnly". </w:t>
             </w:r>
           </w:p>
         </w:tc>
@@ -11910,15 +11483,7 @@
               <w:cnfStyle w:val="000000100000" w:firstRow="0" w:lastRow="0" w:firstColumn="0" w:lastColumn="0" w:oddVBand="0" w:evenVBand="0" w:oddHBand="1" w:evenHBand="0" w:firstRowFirstColumn="0" w:firstRowLastColumn="0" w:lastRowFirstColumn="0" w:lastRowLastColumn="0"/>
             </w:pPr>
             <w:r>
-              <w:t xml:space="preserve">Verify that authenticated session tokens using cookies are protected with the "secure" attribute and a strict transport security header (such as Strict-Transport-Security: max-age=60000; </w:t>
-            </w:r>
-            <w:proofErr w:type="spellStart"/>
-            <w:r>
-              <w:t>includeSubDomains</w:t>
-            </w:r>
-            <w:proofErr w:type="spellEnd"/>
-            <w:r>
-              <w:t>) are present. *** Remove HSTS header requirement, make it a separate item in data protection section...</w:t>
+              <w:t>Verify that authenticated session tokens using cookies are protected with the "secure" attribute and a strict transport security header (such as Strict-Transport-Security: max-age=60000; includeSubDomains) are present. *** Remove HSTS header requirement, make it a separate item in data protection section...</w:t>
             </w:r>
           </w:p>
         </w:tc>
@@ -13367,55 +12932,7 @@
                 <w:sz w:val="18"/>
                 <w:szCs w:val="18"/>
               </w:rPr>
-              <w:t xml:space="preserve">Verify that directory browsing is disabled unless deliberately desired. Additionally, applications should not allow file or directory metadata, such as </w:t>
-            </w:r>
-            <w:proofErr w:type="spellStart"/>
-            <w:r>
-              <w:rPr>
-                <w:sz w:val="18"/>
-                <w:szCs w:val="18"/>
-              </w:rPr>
-              <w:t>Thumbs.db</w:t>
-            </w:r>
-            <w:proofErr w:type="spellEnd"/>
-            <w:r>
-              <w:rPr>
-                <w:sz w:val="18"/>
-                <w:szCs w:val="18"/>
-              </w:rPr>
-              <w:t>, .</w:t>
-            </w:r>
-            <w:proofErr w:type="spellStart"/>
-            <w:r>
-              <w:rPr>
-                <w:sz w:val="18"/>
-                <w:szCs w:val="18"/>
-              </w:rPr>
-              <w:t>DS_Store</w:t>
-            </w:r>
-            <w:proofErr w:type="spellEnd"/>
-            <w:r>
-              <w:rPr>
-                <w:sz w:val="18"/>
-                <w:szCs w:val="18"/>
-              </w:rPr>
-              <w:t>, .git or .</w:t>
-            </w:r>
-            <w:proofErr w:type="spellStart"/>
-            <w:r>
-              <w:rPr>
-                <w:sz w:val="18"/>
-                <w:szCs w:val="18"/>
-              </w:rPr>
-              <w:t>svn</w:t>
-            </w:r>
-            <w:proofErr w:type="spellEnd"/>
-            <w:r>
-              <w:rPr>
-                <w:sz w:val="18"/>
-                <w:szCs w:val="18"/>
-              </w:rPr>
-              <w:t xml:space="preserve"> folders.</w:t>
+              <w:t>Verify that directory browsing is disabled unless deliberately desired. Additionally, applications should not allow file or directory metadata, such as Thumbs.db, .DS_Store, .git or .svn folders.</w:t>
             </w:r>
           </w:p>
         </w:tc>
@@ -16448,15 +15965,7 @@
               <w:cnfStyle w:val="000000100000" w:firstRow="0" w:lastRow="0" w:firstColumn="0" w:lastColumn="0" w:oddVBand="0" w:evenVBand="0" w:oddHBand="1" w:evenHBand="0" w:firstRowFirstColumn="0" w:firstRowLastColumn="0" w:lastRowFirstColumn="0" w:lastRowLastColumn="0"/>
             </w:pPr>
             <w:r>
-              <w:t xml:space="preserve">Verify that the application is not susceptible to common XML attacks, such as </w:t>
-            </w:r>
-            <w:proofErr w:type="spellStart"/>
-            <w:r>
-              <w:t>XPath</w:t>
-            </w:r>
-            <w:proofErr w:type="spellEnd"/>
-            <w:r>
-              <w:t xml:space="preserve"> query tampering, XML External Entity attacks, and XML injection attacks. </w:t>
+              <w:t xml:space="preserve">Verify that the application is not susceptible to common XML attacks, such as XPath query tampering, XML External Entity attacks, and XML injection attacks. </w:t>
             </w:r>
           </w:p>
         </w:tc>
@@ -16880,15 +16389,7 @@
               <w:cnfStyle w:val="000000100000" w:firstRow="0" w:lastRow="0" w:firstColumn="0" w:lastColumn="0" w:oddVBand="0" w:evenVBand="0" w:oddHBand="1" w:evenHBand="0" w:firstRowFirstColumn="0" w:firstRowLastColumn="0" w:lastRowFirstColumn="0" w:lastRowLastColumn="0"/>
             </w:pPr>
             <w:r>
-              <w:t>If the application framework allows automatic mass parameter assignment (also called automatic variable binding) from the inbound request to a model, verify that security sensitive fields such as “</w:t>
-            </w:r>
-            <w:proofErr w:type="spellStart"/>
-            <w:r>
-              <w:t>accountBalance</w:t>
-            </w:r>
-            <w:proofErr w:type="spellEnd"/>
-            <w:r>
-              <w:t>”, “role” or “password” are protected from malicious automatic binding.</w:t>
+              <w:t>If the application framework allows automatic mass parameter assignment (also called automatic variable binding) from the inbound request to a model, verify that security sensitive fields such as “accountBalance”, “role” or “password” are protected from malicious automatic binding.</w:t>
             </w:r>
           </w:p>
         </w:tc>
@@ -18214,15 +17715,7 @@
               <w:cnfStyle w:val="000000000000" w:firstRow="0" w:lastRow="0" w:firstColumn="0" w:lastColumn="0" w:oddVBand="0" w:evenVBand="0" w:oddHBand="0" w:evenHBand="0" w:firstRowFirstColumn="0" w:firstRowLastColumn="0" w:lastRowFirstColumn="0" w:lastRowLastColumn="0"/>
             </w:pPr>
             <w:r>
-              <w:t xml:space="preserve">Verify that all random numbers, random file names, random GUIDs, and random strings are generated using the cryptographic module’s approved random number generator when these random values are intended to be </w:t>
-            </w:r>
-            <w:proofErr w:type="spellStart"/>
-            <w:r>
-              <w:t>unguessable</w:t>
-            </w:r>
-            <w:proofErr w:type="spellEnd"/>
-            <w:r>
-              <w:t xml:space="preserve"> by an attacker.</w:t>
+              <w:t>Verify that all random numbers, random file names, random GUIDs, and random strings are generated using the cryptographic module’s approved random number generator when these random values are intended to be unguessable by an attacker.</w:t>
             </w:r>
           </w:p>
         </w:tc>
@@ -22139,15 +21632,7 @@
               <w:cnfStyle w:val="000000000000" w:firstRow="0" w:lastRow="0" w:firstColumn="0" w:lastColumn="0" w:oddVBand="0" w:evenVBand="0" w:oddHBand="0" w:evenHBand="0" w:firstRowFirstColumn="0" w:firstRowLastColumn="0" w:lastRowFirstColumn="0" w:lastRowLastColumn="0"/>
             </w:pPr>
             <w:r>
-              <w:t xml:space="preserve">Verify the application has the ability to detect and alert on abnormal numbers of requests for information or processing high value transactions for that user role, such as screen scraping, automated use of web service extraction, or data loss prevention. For example, the average user should not be able to access more than 5 records per hour or 30 records per day, or add 10 friends to a social network per minute. This might be achieved using an application attack and response engine, web application firewall, OWASP </w:t>
-            </w:r>
-            <w:proofErr w:type="spellStart"/>
-            <w:r>
-              <w:t>AppSensor</w:t>
-            </w:r>
-            <w:proofErr w:type="spellEnd"/>
-            <w:r>
-              <w:t>, or custom logic in the controller.</w:t>
+              <w:t>Verify the application has the ability to detect and alert on abnormal numbers of requests for information or processing high value transactions for that user role, such as screen scraping, automated use of web service extraction, or data loss prevention. For example, the average user should not be able to access more than 5 records per hour or 30 records per day, or add 10 friends to a social network per minute. This might be achieved using an application attack and response engine, web application firewall, OWASP AppSensor, or custom logic in the controller.</w:t>
             </w:r>
           </w:p>
         </w:tc>
@@ -22249,15 +21734,7 @@
               <w:cnfStyle w:val="000000100000" w:firstRow="0" w:lastRow="0" w:firstColumn="0" w:lastColumn="0" w:oddVBand="0" w:evenVBand="0" w:oddHBand="1" w:evenHBand="0" w:firstRowFirstColumn="0" w:firstRowLastColumn="0" w:lastRowFirstColumn="0" w:lastRowLastColumn="0"/>
             </w:pPr>
             <w:r>
-              <w:t xml:space="preserve">Verify that data stored in client side storage, such as HTML5 local storage or Flash cookies, does not contain sensitive or </w:t>
-            </w:r>
-            <w:proofErr w:type="spellStart"/>
-            <w:r>
-              <w:t>peronally</w:t>
-            </w:r>
-            <w:proofErr w:type="spellEnd"/>
-            <w:r>
-              <w:t xml:space="preserve"> identified data. </w:t>
+              <w:t xml:space="preserve">Verify that data stored in client side storage, such as HTML5 local storage or Flash cookies, does not contain sensitive or peronally identified data. </w:t>
             </w:r>
           </w:p>
         </w:tc>
@@ -23825,7 +23302,13 @@
               <w:cnfStyle w:val="000000000000" w:firstRow="0" w:lastRow="0" w:firstColumn="0" w:lastColumn="0" w:oddVBand="0" w:evenVBand="0" w:oddHBand="0" w:evenHBand="0" w:firstRowFirstColumn="0" w:firstRowLastColumn="0" w:lastRowFirstColumn="0" w:lastRowLastColumn="0"/>
             </w:pPr>
             <w:r>
-              <w:t xml:space="preserve">Verify that certificate pinning is implemented such that communications cannot be established by a forged but properly signed certificate. </w:t>
+              <w:t xml:space="preserve">Verify that </w:t>
+            </w:r>
+            <w:r>
+              <w:t>TLS certificate public key pinning is implemented with production and backup public keys</w:t>
+            </w:r>
+            <w:r>
+              <w:t xml:space="preserve">. For more information, please see the references below. </w:t>
             </w:r>
           </w:p>
         </w:tc>
@@ -23926,13 +23409,8 @@
               <w:cnfStyle w:val="000000100000" w:firstRow="0" w:lastRow="0" w:firstColumn="0" w:lastColumn="0" w:oddVBand="0" w:evenVBand="0" w:oddHBand="1" w:evenHBand="0" w:firstRowFirstColumn="0" w:firstRowLastColumn="0" w:lastRowFirstColumn="0" w:lastRowLastColumn="0"/>
             </w:pPr>
             <w:r>
-              <w:t xml:space="preserve">Verify that HTTP Strict Transport Security headers are included on all requests and for all subdomains, such as Strict-Transport-Security: max-age=15724800; </w:t>
-            </w:r>
-            <w:proofErr w:type="spellStart"/>
-            <w:r>
-              <w:t>includeSubdomains</w:t>
-            </w:r>
-            <w:proofErr w:type="spellEnd"/>
+              <w:t>Verify that HTTP Strict Transport Security headers are included on all requests and for all subdomains, such as Strict-Transport-Security: max-age=15724800; includeSubdomains</w:t>
+            </w:r>
           </w:p>
         </w:tc>
         <w:tc>
@@ -24582,6 +24060,13 @@
       <w:pPr>
         <w:pStyle w:val="Heading2"/>
       </w:pPr>
+    </w:p>
+    <w:p>
+      <w:pPr>
+        <w:pStyle w:val="Heading2"/>
+      </w:pPr>
+      <w:bookmarkStart w:id="22" w:name="_GoBack"/>
+      <w:bookmarkEnd w:id="22"/>
       <w:r>
         <w:t>References</w:t>
       </w:r>
@@ -24594,38 +24079,78 @@
           <w:numId w:val="20"/>
         </w:numPr>
       </w:pPr>
-      <w:bookmarkStart w:id="22" w:name="_GoBack"/>
-      <w:r>
+      <w:r>
+        <w:rPr>
+          <w:b/>
+        </w:rPr>
+        <w:t>Certificate pinning</w:t>
+      </w:r>
+      <w:r>
+        <w:t xml:space="preserve">. For more information please review </w:t>
+      </w:r>
+      <w:hyperlink r:id="rId18" w:history="1">
+        <w:r>
+          <w:rPr>
+            <w:rStyle w:val="Hyperlink"/>
+          </w:rPr>
+          <w:t>https://tools.ietf.org/html/rfc7469</w:t>
+        </w:r>
+      </w:hyperlink>
+      <w:r>
+        <w:t xml:space="preserve">. </w:t>
+      </w:r>
+      <w:r>
+        <w:t xml:space="preserve">The rationale behind certificate pinning </w:t>
+      </w:r>
+      <w:r>
+        <w:t xml:space="preserve">for production and backup keys </w:t>
+      </w:r>
+      <w:r>
+        <w:t>is b</w:t>
+      </w:r>
+      <w:r>
+        <w:t xml:space="preserve">usiness continuity - see </w:t>
+      </w:r>
+      <w:hyperlink r:id="rId19" w:history="1">
+        <w:r>
+          <w:rPr>
+            <w:rStyle w:val="Hyperlink"/>
+          </w:rPr>
+          <w:t>https://noncombatant.org/2015/05/01/about-http-public-key-pinning/</w:t>
+        </w:r>
+      </w:hyperlink>
+      <w:r>
+        <w:t xml:space="preserve"> </w:t>
+      </w:r>
+    </w:p>
+    <w:p>
+      <w:pPr>
+        <w:pStyle w:val="ListParagraph"/>
+        <w:numPr>
+          <w:ilvl w:val="0"/>
+          <w:numId w:val="20"/>
+        </w:numPr>
+      </w:pPr>
+      <w:r>
+        <w:rPr>
+          <w:b/>
+        </w:rPr>
         <w:t>Pre-loading HTTP Strict Transport Security</w:t>
       </w:r>
       <w:r>
+        <w:rPr>
+          <w:b/>
+        </w:rPr>
         <w:br/>
       </w:r>
-      <w:bookmarkEnd w:id="22"/>
-      <w:r>
-        <w:fldChar w:fldCharType="begin"/>
-      </w:r>
-      <w:r>
-        <w:instrText xml:space="preserve"> HYPERLINK "</w:instrText>
-      </w:r>
-      <w:r>
-        <w:instrText>https://www.chromium.org/hsts</w:instrText>
-      </w:r>
-      <w:r>
-        <w:instrText xml:space="preserve">" </w:instrText>
-      </w:r>
-      <w:r>
-        <w:fldChar w:fldCharType="separate"/>
-      </w:r>
-      <w:r>
-        <w:rPr>
-          <w:rStyle w:val="Hyperlink"/>
-        </w:rPr>
-        <w:t>https://www.chromium.org/hsts</w:t>
-      </w:r>
-      <w:r>
-        <w:fldChar w:fldCharType="end"/>
-      </w:r>
+      <w:hyperlink r:id="rId20" w:history="1">
+        <w:r>
+          <w:rPr>
+            <w:rStyle w:val="Hyperlink"/>
+          </w:rPr>
+          <w:t>https://www.chromium.org/hsts</w:t>
+        </w:r>
+      </w:hyperlink>
       <w:r>
         <w:t xml:space="preserve"> </w:t>
       </w:r>
@@ -29496,15 +29021,7 @@
               <w:cnfStyle w:val="000000100000" w:firstRow="0" w:lastRow="0" w:firstColumn="0" w:lastColumn="0" w:oddVBand="0" w:evenVBand="0" w:oddHBand="1" w:evenHBand="0" w:firstRowFirstColumn="0" w:firstRowLastColumn="0" w:lastRowFirstColumn="0" w:lastRowLastColumn="0"/>
             </w:pPr>
             <w:r>
-              <w:t xml:space="preserve">Verify that files obtained from untrusted sources are stored outside the </w:t>
-            </w:r>
-            <w:proofErr w:type="spellStart"/>
-            <w:r>
-              <w:t>webroot</w:t>
-            </w:r>
-            <w:proofErr w:type="spellEnd"/>
-            <w:r>
-              <w:t>, with limited permissions, preferably with strong validation.</w:t>
+              <w:t>Verify that files obtained from untrusted sources are stored outside the webroot, with limited permissions, preferably with strong validation.</w:t>
             </w:r>
           </w:p>
         </w:tc>
@@ -29924,15 +29441,7 @@
     </w:p>
     <w:p>
       <w:r>
-        <w:t xml:space="preserve">Provide </w:t>
-      </w:r>
-      <w:proofErr w:type="spellStart"/>
-      <w:r>
-        <w:t>unqiue</w:t>
-      </w:r>
-      <w:proofErr w:type="spellEnd"/>
-      <w:r>
-        <w:t xml:space="preserve"> security requirements for mobile applications, aligned with the OWASP Mobile Top 10. </w:t>
+        <w:t xml:space="preserve">Provide unqiue security requirements for mobile applications, aligned with the OWASP Mobile Top 10. </w:t>
       </w:r>
     </w:p>
     <w:p>
@@ -33803,15 +33312,7 @@
               <w:cnfStyle w:val="000000100000" w:firstRow="0" w:lastRow="0" w:firstColumn="0" w:lastColumn="0" w:oddVBand="0" w:evenVBand="0" w:oddHBand="1" w:evenHBand="0" w:firstRowFirstColumn="0" w:firstRowLastColumn="0" w:lastRowFirstColumn="0" w:lastRowLastColumn="0"/>
             </w:pPr>
             <w:r>
-              <w:t>Verify the REST service explicitly check the incoming Content-Type to be the expected one, such as application/xml or application/</w:t>
-            </w:r>
-            <w:proofErr w:type="spellStart"/>
-            <w:r>
-              <w:t>json</w:t>
-            </w:r>
-            <w:proofErr w:type="spellEnd"/>
-            <w:r>
-              <w:t>.</w:t>
+              <w:t>Verify the REST service explicitly check the incoming Content-Type to be the expected one, such as application/xml or application/json.</w:t>
             </w:r>
           </w:p>
         </w:tc>
@@ -35075,15 +34576,7 @@
               <w:cnfStyle w:val="000000100000" w:firstRow="0" w:lastRow="0" w:firstColumn="0" w:lastColumn="0" w:oddVBand="0" w:evenVBand="0" w:oddHBand="1" w:evenHBand="0" w:firstRowFirstColumn="0" w:firstRowLastColumn="0" w:lastRowFirstColumn="0" w:lastRowLastColumn="0"/>
             </w:pPr>
             <w:r>
-              <w:t xml:space="preserve">Ensure that Content Security Policy headers are delivered in a way that either disables inline JavaScript or provides an integrity check on inline JavaScript with CSP </w:t>
-            </w:r>
-            <w:proofErr w:type="spellStart"/>
-            <w:r>
-              <w:t>noncing</w:t>
-            </w:r>
-            <w:proofErr w:type="spellEnd"/>
-            <w:r>
-              <w:t xml:space="preserve"> or hashing.</w:t>
+              <w:t>Ensure that Content Security Policy headers are delivered in a way that either disables inline JavaScript or provides an integrity check on inline JavaScript with CSP noncing or hashing.</w:t>
             </w:r>
           </w:p>
         </w:tc>
@@ -36399,33 +35892,8 @@
                 <w:sz w:val="18"/>
                 <w:szCs w:val="18"/>
               </w:rPr>
-              <w:t>Verify that data transferred from one DOM context to another uses safe JavaScript methods, such as using .</w:t>
-            </w:r>
-            <w:proofErr w:type="spellStart"/>
-            <w:r>
-              <w:rPr>
-                <w:sz w:val="18"/>
-                <w:szCs w:val="18"/>
-              </w:rPr>
-              <w:t>innerText</w:t>
-            </w:r>
-            <w:proofErr w:type="spellEnd"/>
-            <w:r>
-              <w:rPr>
-                <w:sz w:val="18"/>
-                <w:szCs w:val="18"/>
-              </w:rPr>
-              <w:t xml:space="preserve"> and .</w:t>
-            </w:r>
-            <w:proofErr w:type="spellStart"/>
-            <w:r>
-              <w:rPr>
-                <w:sz w:val="18"/>
-                <w:szCs w:val="18"/>
-              </w:rPr>
-              <w:t>val</w:t>
-            </w:r>
-            <w:proofErr w:type="spellEnd"/>
+              <w:t>Verify that data transferred from one DOM context to another uses safe JavaScript methods, such as using .innerText and .val</w:t>
+            </w:r>
           </w:p>
         </w:tc>
         <w:tc>
@@ -36847,40 +36315,15 @@
                 <w:sz w:val="18"/>
                 <w:szCs w:val="18"/>
               </w:rPr>
-              <w:t xml:space="preserve">Verify when parsing JSON in browsers, that </w:t>
-            </w:r>
-            <w:proofErr w:type="spellStart"/>
+              <w:t>Verify when parsing JSON in browsers, that JSON.parse is used to parse JSON on the client. Do not use eva</w:t>
+            </w:r>
             <w:r>
               <w:rPr>
                 <w:sz w:val="18"/>
                 <w:szCs w:val="18"/>
               </w:rPr>
-              <w:t>JSON.parse</w:t>
-            </w:r>
-            <w:proofErr w:type="spellEnd"/>
-            <w:r>
-              <w:rPr>
-                <w:sz w:val="18"/>
-                <w:szCs w:val="18"/>
-              </w:rPr>
-              <w:t xml:space="preserve"> is used to parse JSON on the client. Do not use </w:t>
-            </w:r>
-            <w:proofErr w:type="spellStart"/>
-            <w:r>
-              <w:rPr>
-                <w:sz w:val="18"/>
-                <w:szCs w:val="18"/>
-              </w:rPr>
-              <w:t>eva</w:t>
-            </w:r>
-            <w:r>
-              <w:rPr>
-                <w:sz w:val="18"/>
-                <w:szCs w:val="18"/>
-              </w:rPr>
               <w:t>l</w:t>
             </w:r>
-            <w:proofErr w:type="spellEnd"/>
             <w:r>
               <w:rPr>
                 <w:sz w:val="18"/>
@@ -37263,29 +36706,7 @@
                 <w:szCs w:val="20"/>
                 <w:lang w:val="en-US"/>
               </w:rPr>
-              <w:t>Level 2: applications that contain sensitive information like credit card numbers, personal information, can move limited amounts of money in limited ways.  Examples include:  (</w:t>
-            </w:r>
-            <w:proofErr w:type="spellStart"/>
-            <w:r>
-              <w:rPr>
-                <w:rFonts w:ascii="Calibri" w:eastAsia="Times New Roman" w:hAnsi="Calibri"/>
-                <w:color w:val="000000"/>
-                <w:sz w:val="20"/>
-                <w:szCs w:val="20"/>
-                <w:lang w:val="en-US"/>
-              </w:rPr>
-              <w:t>i</w:t>
-            </w:r>
-            <w:proofErr w:type="spellEnd"/>
-            <w:r>
-              <w:rPr>
-                <w:rFonts w:ascii="Calibri" w:eastAsia="Times New Roman" w:hAnsi="Calibri"/>
-                <w:color w:val="000000"/>
-                <w:sz w:val="20"/>
-                <w:szCs w:val="20"/>
-                <w:lang w:val="en-US"/>
-              </w:rPr>
-              <w:t>) transfer money between accounts at the same institution or (ii) a slower form of money movement (e.g. ACH) with transaction limits or (iii) wire transfers with hard transfer limits within a period of time.</w:t>
+              <w:t>Level 2: applications that contain sensitive information like credit card numbers, personal information, can move limited amounts of money in limited ways.  Examples include:  (i) transfer money between accounts at the same institution or (ii) a slower form of money movement (e.g. ACH) with transaction limits or (iii) wire transfers with hard transfer limits within a period of time.</w:t>
             </w:r>
           </w:p>
         </w:tc>
@@ -37543,29 +36964,7 @@
                 <w:szCs w:val="20"/>
                 <w:lang w:val="en-US"/>
               </w:rPr>
-              <w:t xml:space="preserve">These industries may not appear to have very much in common, but the threat actors who are likely to attack organizations in this segment are more likely to perform focused attacks with more time, skill, and resources.  Often the sensitive information or systems are not easy to locate and require leveraging insiders and social engineering techniques.  Attacks may involve insiders, outsiders, or be collusion between the two.  Their goals may include gaining access to intellectual property for strategic or technological advantage.  We also do not want to overlook attackers looking to abuse application functionality influence the </w:t>
-            </w:r>
-            <w:proofErr w:type="spellStart"/>
-            <w:r>
-              <w:rPr>
-                <w:rFonts w:ascii="Calibri" w:eastAsia="Times New Roman" w:hAnsi="Calibri"/>
-                <w:color w:val="000000"/>
-                <w:sz w:val="20"/>
-                <w:szCs w:val="20"/>
-                <w:lang w:val="en-US"/>
-              </w:rPr>
-              <w:t>behaviour</w:t>
-            </w:r>
-            <w:proofErr w:type="spellEnd"/>
-            <w:r>
-              <w:rPr>
-                <w:rFonts w:ascii="Calibri" w:eastAsia="Times New Roman" w:hAnsi="Calibri"/>
-                <w:color w:val="000000"/>
-                <w:sz w:val="20"/>
-                <w:szCs w:val="20"/>
-                <w:lang w:val="en-US"/>
-              </w:rPr>
-              <w:t xml:space="preserve"> of or disrupt sensitive systems.</w:t>
+              <w:t>These industries may not appear to have very much in common, but the threat actors who are likely to attack organizations in this segment are more likely to perform focused attacks with more time, skill, and resources.  Often the sensitive information or systems are not easy to locate and require leveraging insiders and social engineering techniques.  Attacks may involve insiders, outsiders, or be collusion between the two.  Their goals may include gaining access to intellectual property for strategic or technological advantage.  We also do not want to overlook attackers looking to abuse application functionality influence the behaviour of or disrupt sensitive systems.</w:t>
             </w:r>
           </w:p>
         </w:tc>
@@ -38481,21 +37880,7 @@
         <w:rPr>
           <w:rFonts w:hint="eastAsia"/>
         </w:rPr>
-        <w:t xml:space="preserve"> (CSS) - A style sheet language used for describing the presentation semantics of document written in a </w:t>
-      </w:r>
-      <w:proofErr w:type="spellStart"/>
-      <w:r>
-        <w:rPr>
-          <w:rFonts w:hint="eastAsia"/>
-        </w:rPr>
-        <w:t>markup</w:t>
-      </w:r>
-      <w:proofErr w:type="spellEnd"/>
-      <w:r>
-        <w:rPr>
-          <w:rFonts w:hint="eastAsia"/>
-        </w:rPr>
-        <w:t xml:space="preserve"> language, such as HTML.  </w:t>
+        <w:t xml:space="preserve"> (CSS) - A style sheet language used for describing the presentation semantics of document written in a markup language, such as HTML.  </w:t>
       </w:r>
     </w:p>
     <w:p>
@@ -38858,28 +38243,13 @@
           <w:rFonts w:hint="eastAsia"/>
           <w:b/>
         </w:rPr>
-        <w:t xml:space="preserve">Globally Unique </w:t>
-      </w:r>
-      <w:proofErr w:type="gramStart"/>
+        <w:t>Globally Unique Identifier</w:t>
+      </w:r>
       <w:r>
         <w:rPr>
           <w:rFonts w:hint="eastAsia"/>
-          <w:b/>
-        </w:rPr>
-        <w:t>Identifier</w:t>
-      </w:r>
-      <w:r>
-        <w:rPr>
-          <w:rFonts w:hint="eastAsia"/>
-        </w:rPr>
-        <w:t xml:space="preserve">  (</w:t>
-      </w:r>
-      <w:proofErr w:type="gramEnd"/>
-      <w:r>
-        <w:rPr>
-          <w:rFonts w:hint="eastAsia"/>
-        </w:rPr>
-        <w:t xml:space="preserve">GUID) </w:t>
+        </w:rPr>
+        <w:t xml:space="preserve">  (GUID) </w:t>
       </w:r>
       <w:r>
         <w:rPr>
@@ -38898,37 +38268,15 @@
       <w:pPr>
         <w:pStyle w:val="ListParagraph"/>
       </w:pPr>
-      <w:proofErr w:type="spellStart"/>
       <w:r>
         <w:rPr>
           <w:b/>
         </w:rPr>
-        <w:t>HyperText</w:t>
-      </w:r>
-      <w:proofErr w:type="spellEnd"/>
-      <w:r>
-        <w:rPr>
-          <w:b/>
-        </w:rPr>
+        <w:t>HyperText Markup Language (HTML)</w:t>
+      </w:r>
+      <w:r>
         <w:t xml:space="preserve"> </w:t>
       </w:r>
-      <w:proofErr w:type="spellStart"/>
-      <w:r>
-        <w:rPr>
-          <w:b/>
-        </w:rPr>
-        <w:t>Markup</w:t>
-      </w:r>
-      <w:proofErr w:type="spellEnd"/>
-      <w:r>
-        <w:rPr>
-          <w:b/>
-        </w:rPr>
-        <w:t xml:space="preserve"> Language (HTML)</w:t>
-      </w:r>
-      <w:r>
-        <w:t xml:space="preserve"> </w:t>
-      </w:r>
       <w:r>
         <w:rPr>
           <w:lang w:val="en-US"/>
@@ -38939,21 +38287,7 @@
         <w:rPr>
           <w:rFonts w:hint="eastAsia"/>
         </w:rPr>
-        <w:t xml:space="preserve"> The main </w:t>
-      </w:r>
-      <w:proofErr w:type="spellStart"/>
-      <w:r>
-        <w:rPr>
-          <w:rFonts w:hint="eastAsia"/>
-        </w:rPr>
-        <w:t>markup</w:t>
-      </w:r>
-      <w:proofErr w:type="spellEnd"/>
-      <w:r>
-        <w:rPr>
-          <w:rFonts w:hint="eastAsia"/>
-        </w:rPr>
-        <w:t xml:space="preserve"> language for the creation of web pages and other information displayed in a web browser. </w:t>
+        <w:t xml:space="preserve"> The main markup language for the creation of web pages and other information displayed in a web browser. </w:t>
       </w:r>
     </w:p>
     <w:p>
@@ -39327,21 +38661,7 @@
         <w:rPr>
           <w:rFonts w:hint="eastAsia"/>
         </w:rPr>
-        <w:t xml:space="preserve"> A function or component that performs a security check (e.g. an access control </w:t>
-      </w:r>
-      <w:proofErr w:type="gramStart"/>
-      <w:r>
-        <w:rPr>
-          <w:rFonts w:hint="eastAsia"/>
-        </w:rPr>
-        <w:t>check</w:t>
-      </w:r>
-      <w:proofErr w:type="gramEnd"/>
-      <w:r>
-        <w:rPr>
-          <w:rFonts w:hint="eastAsia"/>
-        </w:rPr>
-        <w:t xml:space="preserve">) or when called results in a security effect (e.g. generating an audit record). </w:t>
+        <w:t xml:space="preserve"> A function or component that performs a security check (e.g. an access control check) or when called results in a security effect (e.g. generating an audit record). </w:t>
       </w:r>
     </w:p>
     <w:p>
@@ -39353,23 +38673,7 @@
           <w:rFonts w:hint="eastAsia"/>
           <w:b/>
         </w:rPr>
-        <w:t>SQL Injection (</w:t>
-      </w:r>
-      <w:proofErr w:type="spellStart"/>
-      <w:r>
-        <w:rPr>
-          <w:rFonts w:hint="eastAsia"/>
-          <w:b/>
-        </w:rPr>
-        <w:t>SQLi</w:t>
-      </w:r>
-      <w:proofErr w:type="spellEnd"/>
-      <w:r>
-        <w:rPr>
-          <w:rFonts w:hint="eastAsia"/>
-          <w:b/>
-        </w:rPr>
-        <w:t>)</w:t>
+        <w:t>SQL Injection (SQLi)</w:t>
       </w:r>
       <w:r>
         <w:rPr>
@@ -39486,17 +38790,8 @@
           <w:rFonts w:hint="eastAsia"/>
           <w:b/>
         </w:rPr>
-        <w:t xml:space="preserve">Threat </w:t>
-      </w:r>
-      <w:proofErr w:type="spellStart"/>
-      <w:r>
-        <w:rPr>
-          <w:rFonts w:hint="eastAsia"/>
-          <w:b/>
-        </w:rPr>
-        <w:t>Modeling</w:t>
-      </w:r>
-      <w:proofErr w:type="spellEnd"/>
+        <w:t>Threat Modeling</w:t>
+      </w:r>
       <w:r>
         <w:rPr>
           <w:rFonts w:hint="eastAsia"/>
@@ -39685,21 +38980,7 @@
         <w:rPr>
           <w:rFonts w:hint="eastAsia"/>
         </w:rPr>
-        <w:t xml:space="preserve"> A </w:t>
-      </w:r>
-      <w:proofErr w:type="spellStart"/>
-      <w:r>
-        <w:rPr>
-          <w:rFonts w:hint="eastAsia"/>
-        </w:rPr>
-        <w:t>markup</w:t>
-      </w:r>
-      <w:proofErr w:type="spellEnd"/>
-      <w:r>
-        <w:rPr>
-          <w:rFonts w:hint="eastAsia"/>
-        </w:rPr>
-        <w:t xml:space="preserve"> language that defines a set of rules for encoding documents. </w:t>
+        <w:t xml:space="preserve"> A markup language that defines a set of rules for encoding documents. </w:t>
       </w:r>
     </w:p>
     <w:p/>
@@ -39776,7 +39057,7 @@
         </w:rPr>
         <w:t xml:space="preserve">OWASP Code Review Guide - </w:t>
       </w:r>
-      <w:hyperlink r:id="rId18" w:history="1">
+      <w:hyperlink r:id="rId21" w:history="1">
         <w:r>
           <w:rPr>
             <w:rStyle w:val="Hyperlink"/>
@@ -39808,7 +39089,7 @@
         </w:rPr>
         <w:t xml:space="preserve">OWASP Enterprise Security API (ESAPI) Project - </w:t>
       </w:r>
-      <w:hyperlink r:id="rId19" w:history="1">
+      <w:hyperlink r:id="rId22" w:history="1">
         <w:r>
           <w:rPr>
             <w:rStyle w:val="Hyperlink"/>
@@ -39846,7 +39127,7 @@
         </w:rPr>
         <w:br/>
       </w:r>
-      <w:hyperlink r:id="rId20" w:history="1">
+      <w:hyperlink r:id="rId23" w:history="1">
         <w:r>
           <w:rPr>
             <w:rStyle w:val="Hyperlink"/>
@@ -39866,7 +39147,7 @@
         </w:rPr>
         <w:t xml:space="preserve">OWASP Testing Guide - </w:t>
       </w:r>
-      <w:hyperlink r:id="rId21" w:history="1">
+      <w:hyperlink r:id="rId24" w:history="1">
         <w:r>
           <w:rPr>
             <w:rStyle w:val="Hyperlink"/>
@@ -39897,7 +39178,7 @@
         </w:rPr>
         <w:t xml:space="preserve">OWASP Top Ten Project - </w:t>
       </w:r>
-      <w:hyperlink r:id="rId22" w:history="1">
+      <w:hyperlink r:id="rId25" w:history="1">
         <w:r>
           <w:rPr>
             <w:rStyle w:val="Hyperlink"/>
@@ -39938,7 +39219,7 @@
         </w:rPr>
         <w:t xml:space="preserve">OWASP - </w:t>
       </w:r>
-      <w:hyperlink r:id="rId23" w:history="1">
+      <w:hyperlink r:id="rId26" w:history="1">
         <w:r>
           <w:rPr>
             <w:rStyle w:val="Hyperlink"/>
@@ -39981,7 +39262,7 @@
         </w:rPr>
         <w:t xml:space="preserve">MITRE Common Weakness Enumeration - </w:t>
       </w:r>
-      <w:hyperlink r:id="rId24" w:history="1">
+      <w:hyperlink r:id="rId27" w:history="1">
         <w:r>
           <w:rPr>
             <w:rStyle w:val="Hyperlink"/>
@@ -40024,7 +39305,7 @@
         </w:rPr>
         <w:t xml:space="preserve">PCI Security Standards Council - </w:t>
       </w:r>
-      <w:hyperlink r:id="rId25" w:history="1">
+      <w:hyperlink r:id="rId28" w:history="1">
         <w:r>
           <w:rPr>
             <w:rStyle w:val="Hyperlink"/>
@@ -40064,19 +39345,11 @@
         <w:br/>
         <w:t>P</w:t>
       </w:r>
-      <w:proofErr w:type="spellStart"/>
       <w:r>
         <w:rPr>
           <w:rFonts w:hint="eastAsia"/>
         </w:rPr>
-        <w:t>ublishers</w:t>
-      </w:r>
-      <w:proofErr w:type="spellEnd"/>
-      <w:r>
-        <w:rPr>
-          <w:rFonts w:hint="eastAsia"/>
-        </w:rPr>
-        <w:t xml:space="preserve"> of PCI </w:t>
+        <w:t xml:space="preserve">ublishers of PCI </w:t>
       </w:r>
       <w:r>
         <w:rPr>
@@ -40111,7 +39384,7 @@
         </w:rPr>
         <w:t xml:space="preserve">PCI Data Security Standard (DSS) v3.0 Requirements and Security Assessment Procedures </w:t>
       </w:r>
-      <w:hyperlink r:id="rId26" w:history="1">
+      <w:hyperlink r:id="rId29" w:history="1">
         <w:r>
           <w:rPr>
             <w:rStyle w:val="Hyperlink"/>
@@ -40141,10 +39414,10 @@
     </w:p>
     <w:p/>
     <w:sectPr>
-      <w:headerReference w:type="even" r:id="rId27"/>
-      <w:headerReference w:type="default" r:id="rId28"/>
-      <w:footerReference w:type="even" r:id="rId29"/>
-      <w:footerReference w:type="default" r:id="rId30"/>
+      <w:headerReference w:type="even" r:id="rId30"/>
+      <w:headerReference w:type="default" r:id="rId31"/>
+      <w:footerReference w:type="even" r:id="rId32"/>
+      <w:footerReference w:type="default" r:id="rId33"/>
       <w:pgSz w:w="11900" w:h="16840"/>
       <w:pgMar w:top="1440" w:right="1440" w:bottom="1440" w:left="1440" w:header="708" w:footer="708" w:gutter="0"/>
       <w:cols w:space="708"/>
@@ -40234,7 +39507,7 @@
               <w:sz w:val="20"/>
               <w:szCs w:val="20"/>
             </w:rPr>
-            <w:t>36</w:t>
+            <w:t>62</w:t>
           </w:r>
           <w:r>
             <w:rPr>
@@ -40394,7 +39667,7 @@
               <w:sz w:val="20"/>
               <w:szCs w:val="20"/>
             </w:rPr>
-            <w:t>37</w:t>
+            <w:t>61</w:t>
           </w:r>
           <w:r>
             <w:rPr>
@@ -43762,7 +43035,7 @@
 </file>
 
 <file path=customXml/itemProps1.xml><?xml version="1.0" encoding="utf-8"?>
-<ds:datastoreItem xmlns:ds="http://schemas.openxmlformats.org/officeDocument/2006/customXml" ds:itemID="{F1D3D677-E0C9-404F-8B5C-0CF69C244C39}">
+<ds:datastoreItem xmlns:ds="http://schemas.openxmlformats.org/officeDocument/2006/customXml" ds:itemID="{A93BCB0C-4A09-D34F-9383-503AFB456D91}">
   <ds:schemaRefs>
     <ds:schemaRef ds:uri="http://schemas.openxmlformats.org/officeDocument/2006/bibliography"/>
   </ds:schemaRefs>

</xml_diff>

<commit_message>
Remove reference to FIPS 140-2.
Resolved Issue 56

Removed FIPS 140-2 from standard text.
Make a better references section
</commit_message>
<xml_diff>
--- a/OWASP Application Security Verification Standard 3.0.docx
+++ b/OWASP Application Security Verification Standard 3.0.docx
@@ -2346,8 +2346,13 @@
           </w:tcPr>
           <w:p>
             <w:r>
-              <w:t>Boy Baukema</w:t>
-            </w:r>
+              <w:t xml:space="preserve">Boy </w:t>
+            </w:r>
+            <w:proofErr w:type="spellStart"/>
+            <w:r>
+              <w:t>Baukema</w:t>
+            </w:r>
+            <w:proofErr w:type="spellEnd"/>
           </w:p>
         </w:tc>
         <w:tc>
@@ -2357,8 +2362,13 @@
           </w:tcPr>
           <w:p>
             <w:r>
-              <w:t>Ari Kesäniemi</w:t>
-            </w:r>
+              <w:t xml:space="preserve">Ari </w:t>
+            </w:r>
+            <w:proofErr w:type="spellStart"/>
+            <w:r>
+              <w:t>Kesäniemi</w:t>
+            </w:r>
+            <w:proofErr w:type="spellEnd"/>
           </w:p>
         </w:tc>
         <w:tc>
@@ -2379,8 +2389,13 @@
           </w:tcPr>
           <w:p>
             <w:r>
-              <w:t>Jim Manico</w:t>
-            </w:r>
+              <w:t xml:space="preserve">Jim </w:t>
+            </w:r>
+            <w:proofErr w:type="spellStart"/>
+            <w:r>
+              <w:t>Manico</w:t>
+            </w:r>
+            <w:proofErr w:type="spellEnd"/>
           </w:p>
         </w:tc>
       </w:tr>
@@ -2402,8 +2417,13 @@
           </w:tcPr>
           <w:p>
             <w:r>
-              <w:t>François-Eric   Guyomarc’h</w:t>
-            </w:r>
+              <w:t xml:space="preserve">François-Eric   </w:t>
+            </w:r>
+            <w:proofErr w:type="spellStart"/>
+            <w:r>
+              <w:t>Guyomarc’h</w:t>
+            </w:r>
+            <w:proofErr w:type="spellEnd"/>
           </w:p>
         </w:tc>
         <w:tc>
@@ -2412,8 +2432,21 @@
             <w:vAlign w:val="center"/>
           </w:tcPr>
           <w:p>
-            <w:r>
-              <w:t xml:space="preserve">Cristinel Dumitru  </w:t>
+            <w:proofErr w:type="spellStart"/>
+            <w:r>
+              <w:t>Cristinel</w:t>
+            </w:r>
+            <w:proofErr w:type="spellEnd"/>
+            <w:r>
+              <w:t xml:space="preserve"> </w:t>
+            </w:r>
+            <w:proofErr w:type="spellStart"/>
+            <w:r>
+              <w:t>Dumitru</w:t>
+            </w:r>
+            <w:proofErr w:type="spellEnd"/>
+            <w:r>
+              <w:t xml:space="preserve">  </w:t>
             </w:r>
           </w:p>
         </w:tc>
@@ -2583,9 +2616,19 @@
             <w:vAlign w:val="center"/>
           </w:tcPr>
           <w:p>
-            <w:r>
-              <w:t>Sahba Kazerooni</w:t>
-            </w:r>
+            <w:proofErr w:type="spellStart"/>
+            <w:r>
+              <w:t>Sahba</w:t>
+            </w:r>
+            <w:proofErr w:type="spellEnd"/>
+            <w:r>
+              <w:t xml:space="preserve"> </w:t>
+            </w:r>
+            <w:proofErr w:type="spellStart"/>
+            <w:r>
+              <w:t>Kazerooni</w:t>
+            </w:r>
+            <w:proofErr w:type="spellEnd"/>
           </w:p>
         </w:tc>
         <w:tc>
@@ -2676,8 +2719,13 @@
           </w:tcPr>
           <w:p>
             <w:r>
-              <w:t>Antonio Fontes</w:t>
-            </w:r>
+              <w:t xml:space="preserve">Antonio </w:t>
+            </w:r>
+            <w:proofErr w:type="spellStart"/>
+            <w:r>
+              <w:t>Fontes</w:t>
+            </w:r>
+            <w:proofErr w:type="spellEnd"/>
           </w:p>
         </w:tc>
         <w:tc>
@@ -2708,9 +2756,19 @@
             <w:vAlign w:val="center"/>
           </w:tcPr>
           <w:p>
-            <w:r>
-              <w:t>Pekka Sillanpää</w:t>
-            </w:r>
+            <w:proofErr w:type="spellStart"/>
+            <w:r>
+              <w:t>Pekka</w:t>
+            </w:r>
+            <w:proofErr w:type="spellEnd"/>
+            <w:r>
+              <w:t xml:space="preserve"> </w:t>
+            </w:r>
+            <w:proofErr w:type="spellStart"/>
+            <w:r>
+              <w:t>Sillanpää</w:t>
+            </w:r>
+            <w:proofErr w:type="spellEnd"/>
           </w:p>
         </w:tc>
       </w:tr>
@@ -2732,8 +2790,13 @@
           </w:tcPr>
           <w:p>
             <w:r>
-              <w:t>Archangel Cuison</w:t>
-            </w:r>
+              <w:t xml:space="preserve">Archangel </w:t>
+            </w:r>
+            <w:proofErr w:type="spellStart"/>
+            <w:r>
+              <w:t>Cuison</w:t>
+            </w:r>
+            <w:proofErr w:type="spellEnd"/>
           </w:p>
         </w:tc>
         <w:tc>
@@ -2743,8 +2806,21 @@
           </w:tcPr>
           <w:p>
             <w:r>
-              <w:t>Dr Emin Tatli</w:t>
-            </w:r>
+              <w:t xml:space="preserve">Dr </w:t>
+            </w:r>
+            <w:proofErr w:type="spellStart"/>
+            <w:r>
+              <w:t>Emin</w:t>
+            </w:r>
+            <w:proofErr w:type="spellEnd"/>
+            <w:r>
+              <w:t xml:space="preserve"> </w:t>
+            </w:r>
+            <w:proofErr w:type="spellStart"/>
+            <w:r>
+              <w:t>Tatli</w:t>
+            </w:r>
+            <w:proofErr w:type="spellEnd"/>
           </w:p>
         </w:tc>
         <w:tc>
@@ -2754,8 +2830,13 @@
           </w:tcPr>
           <w:p>
             <w:r>
-              <w:t>Jerome Athias</w:t>
-            </w:r>
+              <w:t xml:space="preserve">Jerome </w:t>
+            </w:r>
+            <w:proofErr w:type="spellStart"/>
+            <w:r>
+              <w:t>Athias</w:t>
+            </w:r>
+            <w:proofErr w:type="spellEnd"/>
           </w:p>
         </w:tc>
         <w:tc>
@@ -2764,9 +2845,19 @@
             <w:vAlign w:val="center"/>
           </w:tcPr>
           <w:p>
-            <w:r>
-              <w:t>Safuat Hamdy</w:t>
-            </w:r>
+            <w:proofErr w:type="spellStart"/>
+            <w:r>
+              <w:t>Safuat</w:t>
+            </w:r>
+            <w:proofErr w:type="spellEnd"/>
+            <w:r>
+              <w:t xml:space="preserve"> </w:t>
+            </w:r>
+            <w:proofErr w:type="spellStart"/>
+            <w:r>
+              <w:t>Hamdy</w:t>
+            </w:r>
+            <w:proofErr w:type="spellEnd"/>
           </w:p>
         </w:tc>
       </w:tr>
@@ -2787,8 +2878,13 @@
           </w:tcPr>
           <w:p>
             <w:r>
-              <w:t>Ari Kesäniemi</w:t>
-            </w:r>
+              <w:t xml:space="preserve">Ari </w:t>
+            </w:r>
+            <w:proofErr w:type="spellStart"/>
+            <w:r>
+              <w:t>Kesäniemi</w:t>
+            </w:r>
+            <w:proofErr w:type="spellEnd"/>
           </w:p>
         </w:tc>
         <w:tc>
@@ -2798,8 +2894,13 @@
           </w:tcPr>
           <w:p>
             <w:r>
-              <w:t>Etienne Stalmans</w:t>
-            </w:r>
+              <w:t xml:space="preserve">Etienne </w:t>
+            </w:r>
+            <w:proofErr w:type="spellStart"/>
+            <w:r>
+              <w:t>Stalmans</w:t>
+            </w:r>
+            <w:proofErr w:type="spellEnd"/>
           </w:p>
         </w:tc>
         <w:tc>
@@ -2809,8 +2910,13 @@
           </w:tcPr>
           <w:p>
             <w:r>
-              <w:t>Jim Manico</w:t>
-            </w:r>
+              <w:t xml:space="preserve">Jim </w:t>
+            </w:r>
+            <w:proofErr w:type="spellStart"/>
+            <w:r>
+              <w:t>Manico</w:t>
+            </w:r>
+            <w:proofErr w:type="spellEnd"/>
           </w:p>
         </w:tc>
         <w:tc>
@@ -2842,8 +2948,13 @@
           </w:tcPr>
           <w:p>
             <w:r>
-              <w:t>Boy Baukema</w:t>
-            </w:r>
+              <w:t xml:space="preserve">Boy </w:t>
+            </w:r>
+            <w:proofErr w:type="spellStart"/>
+            <w:r>
+              <w:t>Baukema</w:t>
+            </w:r>
+            <w:proofErr w:type="spellEnd"/>
           </w:p>
         </w:tc>
         <w:tc>
@@ -2853,8 +2964,13 @@
           </w:tcPr>
           <w:p>
             <w:r>
-              <w:t>Evan Gaustad</w:t>
-            </w:r>
+              <w:t xml:space="preserve">Evan </w:t>
+            </w:r>
+            <w:proofErr w:type="spellStart"/>
+            <w:r>
+              <w:t>Gaustad</w:t>
+            </w:r>
+            <w:proofErr w:type="spellEnd"/>
           </w:p>
         </w:tc>
         <w:tc>
@@ -2863,9 +2979,19 @@
             <w:vAlign w:val="center"/>
           </w:tcPr>
           <w:p>
-            <w:r>
-              <w:t>Mait Peekma</w:t>
-            </w:r>
+            <w:proofErr w:type="spellStart"/>
+            <w:r>
+              <w:t>Mait</w:t>
+            </w:r>
+            <w:proofErr w:type="spellEnd"/>
+            <w:r>
+              <w:t xml:space="preserve"> </w:t>
+            </w:r>
+            <w:proofErr w:type="spellStart"/>
+            <w:r>
+              <w:t>Peekma</w:t>
+            </w:r>
+            <w:proofErr w:type="spellEnd"/>
           </w:p>
         </w:tc>
         <w:tc>
@@ -2875,8 +3001,13 @@
           </w:tcPr>
           <w:p>
             <w:r>
-              <w:t>Sebastien Deleersnyder</w:t>
-            </w:r>
+              <w:t xml:space="preserve">Sebastien </w:t>
+            </w:r>
+            <w:proofErr w:type="spellStart"/>
+            <w:r>
+              <w:t>Deleersnyder</w:t>
+            </w:r>
+            <w:proofErr w:type="spellEnd"/>
           </w:p>
         </w:tc>
       </w:tr>
@@ -2935,8 +3066,13 @@
           </w:tcPr>
           <w:p>
             <w:r>
-              <w:t>Mike Boberski</w:t>
-            </w:r>
+              <w:t xml:space="preserve">Mike </w:t>
+            </w:r>
+            <w:proofErr w:type="spellStart"/>
+            <w:r>
+              <w:t>Boberski</w:t>
+            </w:r>
+            <w:proofErr w:type="spellEnd"/>
           </w:p>
         </w:tc>
         <w:tc>
@@ -2957,8 +3093,13 @@
           </w:tcPr>
           <w:p>
             <w:r>
-              <w:t>Dave Wichers</w:t>
-            </w:r>
+              <w:t xml:space="preserve">Dave </w:t>
+            </w:r>
+            <w:proofErr w:type="spellStart"/>
+            <w:r>
+              <w:t>Wichers</w:t>
+            </w:r>
+            <w:proofErr w:type="spellEnd"/>
           </w:p>
         </w:tc>
         <w:tc>
@@ -3007,8 +3148,21 @@
             <w:vAlign w:val="center"/>
           </w:tcPr>
           <w:p>
-            <w:r>
-              <w:t>Dr. Sarbari Gupta</w:t>
+            <w:proofErr w:type="spellStart"/>
+            <w:r>
+              <w:t>Dr.</w:t>
+            </w:r>
+            <w:proofErr w:type="spellEnd"/>
+            <w:r>
+              <w:t xml:space="preserve"> </w:t>
+            </w:r>
+            <w:proofErr w:type="spellStart"/>
+            <w:r>
+              <w:t>Sarbari</w:t>
+            </w:r>
+            <w:proofErr w:type="spellEnd"/>
+            <w:r>
+              <w:t xml:space="preserve"> Gupta</w:t>
             </w:r>
           </w:p>
         </w:tc>
@@ -3030,8 +3184,13 @@
           </w:tcPr>
           <w:p>
             <w:r>
-              <w:t>Pierre Parrend</w:t>
-            </w:r>
+              <w:t xml:space="preserve">Pierre </w:t>
+            </w:r>
+            <w:proofErr w:type="spellStart"/>
+            <w:r>
+              <w:t>Parrend</w:t>
+            </w:r>
+            <w:proofErr w:type="spellEnd"/>
           </w:p>
         </w:tc>
       </w:tr>
@@ -3063,8 +3222,13 @@
             <w:vAlign w:val="center"/>
           </w:tcPr>
           <w:p>
-            <w:r>
-              <w:t>Dr. Thomas Braun</w:t>
+            <w:proofErr w:type="spellStart"/>
+            <w:r>
+              <w:t>Dr.</w:t>
+            </w:r>
+            <w:proofErr w:type="spellEnd"/>
+            <w:r>
+              <w:t xml:space="preserve"> Thomas Braun</w:t>
             </w:r>
           </w:p>
         </w:tc>
@@ -3107,9 +3271,19 @@
             <w:vAlign w:val="center"/>
           </w:tcPr>
           <w:p>
-            <w:r>
-              <w:t>Bedirhan Urgun</w:t>
-            </w:r>
+            <w:proofErr w:type="spellStart"/>
+            <w:r>
+              <w:t>Bedirhan</w:t>
+            </w:r>
+            <w:proofErr w:type="spellEnd"/>
+            <w:r>
+              <w:t xml:space="preserve"> </w:t>
+            </w:r>
+            <w:proofErr w:type="spellStart"/>
+            <w:r>
+              <w:t>Urgun</w:t>
+            </w:r>
+            <w:proofErr w:type="spellEnd"/>
           </w:p>
         </w:tc>
         <w:tc>
@@ -3118,9 +3292,19 @@
             <w:vAlign w:val="center"/>
           </w:tcPr>
           <w:p>
-            <w:r>
-              <w:t>Eoin Keary</w:t>
-            </w:r>
+            <w:proofErr w:type="spellStart"/>
+            <w:r>
+              <w:t>Eoin</w:t>
+            </w:r>
+            <w:proofErr w:type="spellEnd"/>
+            <w:r>
+              <w:t xml:space="preserve"> </w:t>
+            </w:r>
+            <w:proofErr w:type="spellStart"/>
+            <w:r>
+              <w:t>Keary</w:t>
+            </w:r>
+            <w:proofErr w:type="spellEnd"/>
           </w:p>
         </w:tc>
         <w:tc>
@@ -3129,8 +3313,21 @@
             <w:vAlign w:val="center"/>
           </w:tcPr>
           <w:p>
-            <w:r>
-              <w:t>Ketan Dilipkumar Vyas</w:t>
+            <w:proofErr w:type="spellStart"/>
+            <w:r>
+              <w:t>Ketan</w:t>
+            </w:r>
+            <w:proofErr w:type="spellEnd"/>
+            <w:r>
+              <w:t xml:space="preserve"> </w:t>
+            </w:r>
+            <w:proofErr w:type="spellStart"/>
+            <w:r>
+              <w:t>Dilipkumar</w:t>
+            </w:r>
+            <w:proofErr w:type="spellEnd"/>
+            <w:r>
+              <w:t xml:space="preserve"> Vyas</w:t>
             </w:r>
           </w:p>
         </w:tc>
@@ -3174,8 +3371,13 @@
             <w:vAlign w:val="center"/>
           </w:tcPr>
           <w:p>
-            <w:r>
-              <w:t>Gaurang Shah</w:t>
+            <w:proofErr w:type="spellStart"/>
+            <w:r>
+              <w:t>Gaurang</w:t>
+            </w:r>
+            <w:proofErr w:type="spellEnd"/>
+            <w:r>
+              <w:t xml:space="preserve"> Shah</w:t>
             </w:r>
           </w:p>
         </w:tc>
@@ -3196,9 +3398,19 @@
             <w:vAlign w:val="center"/>
           </w:tcPr>
           <w:p>
-            <w:r>
-              <w:t>Shouvik Bardhan</w:t>
-            </w:r>
+            <w:proofErr w:type="spellStart"/>
+            <w:r>
+              <w:t>Shouvik</w:t>
+            </w:r>
+            <w:proofErr w:type="spellEnd"/>
+            <w:r>
+              <w:t xml:space="preserve"> </w:t>
+            </w:r>
+            <w:proofErr w:type="spellStart"/>
+            <w:r>
+              <w:t>Bardhan</w:t>
+            </w:r>
+            <w:proofErr w:type="spellEnd"/>
           </w:p>
         </w:tc>
       </w:tr>
@@ -3240,8 +3452,21 @@
             <w:vAlign w:val="center"/>
           </w:tcPr>
           <w:p>
-            <w:r>
-              <w:t xml:space="preserve">Mandeep Khera </w:t>
+            <w:proofErr w:type="spellStart"/>
+            <w:r>
+              <w:t>Mandeep</w:t>
+            </w:r>
+            <w:proofErr w:type="spellEnd"/>
+            <w:r>
+              <w:t xml:space="preserve"> </w:t>
+            </w:r>
+            <w:proofErr w:type="spellStart"/>
+            <w:r>
+              <w:t>Khera</w:t>
+            </w:r>
+            <w:proofErr w:type="spellEnd"/>
+            <w:r>
+              <w:t xml:space="preserve"> </w:t>
             </w:r>
           </w:p>
         </w:tc>
@@ -3252,8 +3477,13 @@
           </w:tcPr>
           <w:p>
             <w:r>
-              <w:t>Stan Wisseman</w:t>
-            </w:r>
+              <w:t xml:space="preserve">Stan </w:t>
+            </w:r>
+            <w:proofErr w:type="spellStart"/>
+            <w:r>
+              <w:t>Wisseman</w:t>
+            </w:r>
+            <w:proofErr w:type="spellEnd"/>
           </w:p>
         </w:tc>
       </w:tr>
@@ -3274,8 +3504,13 @@
           </w:tcPr>
           <w:p>
             <w:r>
-              <w:t>Dave Hausladen</w:t>
-            </w:r>
+              <w:t xml:space="preserve">Dave </w:t>
+            </w:r>
+            <w:proofErr w:type="spellStart"/>
+            <w:r>
+              <w:t>Hausladen</w:t>
+            </w:r>
+            <w:proofErr w:type="spellEnd"/>
           </w:p>
         </w:tc>
         <w:tc>
@@ -3285,8 +3520,13 @@
           </w:tcPr>
           <w:p>
             <w:r>
-              <w:t>Jeff LoSapio</w:t>
-            </w:r>
+              <w:t xml:space="preserve">Jeff </w:t>
+            </w:r>
+            <w:proofErr w:type="spellStart"/>
+            <w:r>
+              <w:t>LoSapio</w:t>
+            </w:r>
+            <w:proofErr w:type="spellEnd"/>
           </w:p>
         </w:tc>
         <w:tc>
@@ -3296,8 +3536,13 @@
           </w:tcPr>
           <w:p>
             <w:r>
-              <w:t>Matt Presson</w:t>
-            </w:r>
+              <w:t xml:space="preserve">Matt </w:t>
+            </w:r>
+            <w:proofErr w:type="spellStart"/>
+            <w:r>
+              <w:t>Presson</w:t>
+            </w:r>
+            <w:proofErr w:type="spellEnd"/>
           </w:p>
         </w:tc>
         <w:tc>
@@ -3307,8 +3552,13 @@
           </w:tcPr>
           <w:p>
             <w:r>
-              <w:t>Stephen de Vries</w:t>
-            </w:r>
+              <w:t xml:space="preserve">Stephen de </w:t>
+            </w:r>
+            <w:proofErr w:type="spellStart"/>
+            <w:r>
+              <w:t>Vries</w:t>
+            </w:r>
+            <w:proofErr w:type="spellEnd"/>
           </w:p>
         </w:tc>
       </w:tr>
@@ -3329,8 +3579,13 @@
           </w:tcPr>
           <w:p>
             <w:r>
-              <w:t>Theodore Winograd</w:t>
-            </w:r>
+              <w:t xml:space="preserve">Theodore </w:t>
+            </w:r>
+            <w:proofErr w:type="spellStart"/>
+            <w:r>
+              <w:t>Winograd</w:t>
+            </w:r>
+            <w:proofErr w:type="spellEnd"/>
           </w:p>
         </w:tc>
         <w:tc>
@@ -3406,8 +3661,13 @@
           </w:tcPr>
           <w:p>
             <w:r>
-              <w:t>Paul Douthit</w:t>
-            </w:r>
+              <w:t xml:space="preserve">Paul </w:t>
+            </w:r>
+            <w:proofErr w:type="spellStart"/>
+            <w:r>
+              <w:t>Douthit</w:t>
+            </w:r>
+            <w:proofErr w:type="spellEnd"/>
           </w:p>
         </w:tc>
         <w:tc>
@@ -3491,7 +3751,15 @@
         </w:drawing>
       </w:r>
       <w:r>
-        <w:t>Copyright © 2008 – 2015 The OWASP Foundation. This document is released under the Creative Commons Attribution ShareAlike 3.0 license. For any reuse or distribution, you must make clear to others the license terms of this work.</w:t>
+        <w:t xml:space="preserve">Copyright © 2008 – 2015 The OWASP Foundation. This document is released under the Creative Commons Attribution </w:t>
+      </w:r>
+      <w:proofErr w:type="spellStart"/>
+      <w:r>
+        <w:t>ShareAlike</w:t>
+      </w:r>
+      <w:proofErr w:type="spellEnd"/>
+      <w:r>
+        <w:t xml:space="preserve"> 3.0 license. For any reuse or distribution, you must make clear to others the license terms of this work.</w:t>
       </w:r>
     </w:p>
     <w:p/>
@@ -3562,7 +3830,21 @@
         <w:rPr>
           <w:highlight w:val="yellow"/>
         </w:rPr>
-        <w:t xml:space="preserve">On a similar note, one of the main goals for this version of the standard was to focus on the "what" and not the "how".  Whereas the previous version of the standard talked about dynamic scanning, static analysis, Threat Modeling, and design reviews, you will notice that such terms do not appear in this version of the standard.  Instead, we essentially define security requirements that must be verified for an application to achieve a certain level.  How those requirements are verified is left up to the verifier.   </w:t>
+        <w:t xml:space="preserve">On a similar note, one of the main goals for this version of the standard was to focus on the "what" and not the "how".  Whereas the previous version of the standard talked about dynamic scanning, static analysis, Threat </w:t>
+      </w:r>
+      <w:proofErr w:type="spellStart"/>
+      <w:r>
+        <w:rPr>
+          <w:highlight w:val="yellow"/>
+        </w:rPr>
+        <w:t>Modeling</w:t>
+      </w:r>
+      <w:proofErr w:type="spellEnd"/>
+      <w:r>
+        <w:rPr>
+          <w:highlight w:val="yellow"/>
+        </w:rPr>
+        <w:t xml:space="preserve">, and design reviews, you will notice that such terms do not appear in this version of the standard.  Instead, we essentially define security requirements that must be verified for an application to achieve a certain level.  How those requirements are verified is left up to the verifier.   </w:t>
       </w:r>
     </w:p>
     <w:p>
@@ -3649,9 +3931,14 @@
       </w:pPr>
       <w:bookmarkStart w:id="6" w:name="_Toc419822099"/>
       <w:r>
-        <w:t>How to Use This Standard</w:t>
+        <w:t xml:space="preserve">How to Use This </w:t>
+      </w:r>
+      <w:proofErr w:type="gramStart"/>
+      <w:r>
+        <w:t>Standard</w:t>
       </w:r>
       <w:bookmarkEnd w:id="6"/>
+      <w:proofErr w:type="gramEnd"/>
     </w:p>
     <w:p>
       <w:pPr>
@@ -4307,7 +4594,21 @@
         <w:rPr>
           <w:highlight w:val="yellow"/>
         </w:rPr>
-        <w:t xml:space="preserve"> assessment. In addition. business logic was mated to ensure that the application performed as</w:t>
+        <w:t xml:space="preserve"> assessment. In </w:t>
+      </w:r>
+      <w:proofErr w:type="gramStart"/>
+      <w:r>
+        <w:rPr>
+          <w:highlight w:val="yellow"/>
+        </w:rPr>
+        <w:t>addition</w:t>
+      </w:r>
+      <w:proofErr w:type="gramEnd"/>
+      <w:r>
+        <w:rPr>
+          <w:highlight w:val="yellow"/>
+        </w:rPr>
+        <w:t>. business logic was mated to ensure that the application performed as</w:t>
       </w:r>
       <w:r>
         <w:rPr>
@@ -4588,7 +4889,21 @@
         <w:rPr>
           <w:highlight w:val="yellow"/>
         </w:rPr>
-        <w:t xml:space="preserve">    what coding principles are followed and why (defensive coding, complying with external or internal architecture standards etc — this of course varies but typically a team should have some guiding security and implementation principles, some of which are relatively universal)</w:t>
+        <w:t xml:space="preserve">    what coding principles are followed and why (defensive coding, complying with external or internal architecture standards </w:t>
+      </w:r>
+      <w:proofErr w:type="spellStart"/>
+      <w:r>
+        <w:rPr>
+          <w:highlight w:val="yellow"/>
+        </w:rPr>
+        <w:t>etc</w:t>
+      </w:r>
+      <w:proofErr w:type="spellEnd"/>
+      <w:r>
+        <w:rPr>
+          <w:highlight w:val="yellow"/>
+        </w:rPr>
+        <w:t xml:space="preserve"> — this of course varies but typically a team should have some guiding security and implementation principles, some of which are relatively universal)</w:t>
       </w:r>
     </w:p>
     <w:p>
@@ -4601,8 +4916,16 @@
         <w:rPr>
           <w:highlight w:val="yellow"/>
         </w:rPr>
-        <w:t xml:space="preserve">    what does the team need to understand about the technology stack they’re using (and I think this is very important thing), that is, how does it work</w:t>
-      </w:r>
+        <w:t xml:space="preserve">    what does the team need to understand about the technology stack they’re using (and I think this is very important thing), that is, how does it </w:t>
+      </w:r>
+      <w:proofErr w:type="gramStart"/>
+      <w:r>
+        <w:rPr>
+          <w:highlight w:val="yellow"/>
+        </w:rPr>
+        <w:t>work</w:t>
+      </w:r>
+      <w:proofErr w:type="gramEnd"/>
     </w:p>
     <w:p>
       <w:pPr>
@@ -4614,8 +4937,16 @@
         <w:rPr>
           <w:highlight w:val="yellow"/>
         </w:rPr>
-        <w:t xml:space="preserve">    what parts of the ASVS are handled already by the technology stack (also an important thing to consider)</w:t>
-      </w:r>
+        <w:t xml:space="preserve">    what parts of the ASVS are handled already by the technology stack (also an important thing to </w:t>
+      </w:r>
+      <w:proofErr w:type="gramStart"/>
+      <w:r>
+        <w:rPr>
+          <w:highlight w:val="yellow"/>
+        </w:rPr>
+        <w:t>consider)</w:t>
+      </w:r>
+      <w:proofErr w:type="gramEnd"/>
     </w:p>
     <w:p>
       <w:pPr>
@@ -4627,7 +4958,21 @@
         <w:rPr>
           <w:highlight w:val="yellow"/>
         </w:rPr>
-        <w:t>In practice, I would think that at the very least, the team needs to understand how HTTP works, how things like HTTP parameters and requests get handled in their application, and what an injection is (as a general concept, not just XSS and SQLi). Also they should have a clear concept how authorisation is supposed to work in the application and be able to validate that with the requirements. I’m less concerned about authentication, as it typically is handled by an external component and just kind of plugged in to the application.</w:t>
+        <w:t xml:space="preserve">In practice, I would think that at the very least, the team needs to understand how HTTP works, how things like HTTP parameters and requests get handled in their application, and what an injection is (as a general concept, not just XSS and </w:t>
+      </w:r>
+      <w:proofErr w:type="spellStart"/>
+      <w:r>
+        <w:rPr>
+          <w:highlight w:val="yellow"/>
+        </w:rPr>
+        <w:t>SQLi</w:t>
+      </w:r>
+      <w:proofErr w:type="spellEnd"/>
+      <w:r>
+        <w:rPr>
+          <w:highlight w:val="yellow"/>
+        </w:rPr>
+        <w:t>). Also they should have a clear concept how authorisation is supposed to work in the application and be able to validate that with the requirements. I’m less concerned about authentication, as it typically is handled by an external component and just kind of plugged in to the application.</w:t>
       </w:r>
     </w:p>
     <w:p>
@@ -4655,7 +5000,21 @@
         <w:rPr>
           <w:highlight w:val="yellow"/>
         </w:rPr>
-        <w:t xml:space="preserve">As for ASVS, would it make sense to somehow categorize verification items based on where they are (or should be) handled, e.g. infrastructure, middleware, program code, centralised libraries etc? Or maybe as part of the ASVS itself, but as a supplemental guide? I can help with this, although it is obvious that there’s no one single categorisation as it depends on what technology is used and how. But I still assert that typically a software development </w:t>
+        <w:t xml:space="preserve">As for ASVS, would it make sense to somehow categorize verification items based on where they are (or should be) handled, e.g. infrastructure, middleware, program code, centralised libraries </w:t>
+      </w:r>
+      <w:proofErr w:type="spellStart"/>
+      <w:r>
+        <w:rPr>
+          <w:highlight w:val="yellow"/>
+        </w:rPr>
+        <w:t>etc</w:t>
+      </w:r>
+      <w:proofErr w:type="spellEnd"/>
+      <w:r>
+        <w:rPr>
+          <w:highlight w:val="yellow"/>
+        </w:rPr>
+        <w:t xml:space="preserve">? Or maybe as part of the ASVS itself, but as a supplemental guide? I can help with this, although it is obvious that there’s no one single categorisation as it depends on what technology is used and how. But I still assert that typically a software development </w:t>
       </w:r>
       <w:r>
         <w:rPr>
@@ -5225,7 +5584,35 @@
         <w:rPr>
           <w:highlight w:val="yellow"/>
         </w:rPr>
-        <w:t>Input validation should not be relied on as the only defense against injection and scripting vulnerabilities.  Rather, input validation should always be the second line of defense, with parameterization and output encoding being the primaries, respectively.</w:t>
+        <w:t xml:space="preserve">Input validation should not be relied on as the only </w:t>
+      </w:r>
+      <w:proofErr w:type="spellStart"/>
+      <w:r>
+        <w:rPr>
+          <w:highlight w:val="yellow"/>
+        </w:rPr>
+        <w:t>defense</w:t>
+      </w:r>
+      <w:proofErr w:type="spellEnd"/>
+      <w:r>
+        <w:rPr>
+          <w:highlight w:val="yellow"/>
+        </w:rPr>
+        <w:t xml:space="preserve"> against injection and scripting vulnerabilities.  Rather, input validation should always be the second line of </w:t>
+      </w:r>
+      <w:proofErr w:type="spellStart"/>
+      <w:r>
+        <w:rPr>
+          <w:highlight w:val="yellow"/>
+        </w:rPr>
+        <w:t>defense</w:t>
+      </w:r>
+      <w:proofErr w:type="spellEnd"/>
+      <w:r>
+        <w:rPr>
+          <w:highlight w:val="yellow"/>
+        </w:rPr>
+        <w:t>, with parameterization and output encoding being the primaries, respectively.</w:t>
       </w:r>
     </w:p>
     <w:p>
@@ -5238,7 +5625,21 @@
         <w:rPr>
           <w:highlight w:val="yellow"/>
         </w:rPr>
-        <w:t xml:space="preserve">Level 3 verification is typically appropriate for critical applications that protect life and safety, critical infrastructure, or defense functions or have the potential of facilitating substantial damage to the organization. Level 3 may also be appropriate for applications that process sensitive assets. </w:t>
+        <w:t xml:space="preserve">Level 3 verification is typically appropriate for critical applications that protect life and safety, critical infrastructure, or </w:t>
+      </w:r>
+      <w:proofErr w:type="spellStart"/>
+      <w:r>
+        <w:rPr>
+          <w:highlight w:val="yellow"/>
+        </w:rPr>
+        <w:t>defense</w:t>
+      </w:r>
+      <w:proofErr w:type="spellEnd"/>
+      <w:r>
+        <w:rPr>
+          <w:highlight w:val="yellow"/>
+        </w:rPr>
+        <w:t xml:space="preserve"> functions or have the potential of facilitating substantial damage to the organization. Level 3 may also be appropriate for applications that process sensitive assets. </w:t>
       </w:r>
     </w:p>
     <w:p>
@@ -8039,7 +8440,23 @@
               <w:cnfStyle w:val="000000100000" w:firstRow="0" w:lastRow="0" w:firstColumn="0" w:lastColumn="0" w:oddVBand="0" w:evenVBand="0" w:oddHBand="1" w:evenHBand="0" w:firstRowFirstColumn="0" w:firstRowLastColumn="0" w:lastRowFirstColumn="0" w:lastRowLastColumn="0"/>
             </w:pPr>
             <w:r>
-              <w:t xml:space="preserve">Verify that account passwords are protected using an adaptive key derivation function, salted using a salt that is unique to that account (e.g., internal user ID, account creation) and use bcrypt, scrypt or PBKDF2 before storing the password, with a minimum work factor iteration count of 150,000 loops to eliminate the possibility of brute forcing. </w:t>
+              <w:t xml:space="preserve">Verify that account passwords are protected using an adaptive key derivation function, salted using a salt that is unique to that account (e.g., internal user ID, account creation) and use </w:t>
+            </w:r>
+            <w:proofErr w:type="spellStart"/>
+            <w:r>
+              <w:t>bcrypt</w:t>
+            </w:r>
+            <w:proofErr w:type="spellEnd"/>
+            <w:r>
+              <w:t xml:space="preserve">, </w:t>
+            </w:r>
+            <w:proofErr w:type="spellStart"/>
+            <w:r>
+              <w:t>scrypt</w:t>
+            </w:r>
+            <w:proofErr w:type="spellEnd"/>
+            <w:r>
+              <w:t xml:space="preserve"> or PBKDF2 before storing the password, with a minimum work factor iteration count of 150,000 loops to eliminate the possibility of brute forcing. </w:t>
             </w:r>
           </w:p>
         </w:tc>
@@ -9798,12 +10215,14 @@
       <w:r>
         <w:t xml:space="preserve">(See </w:t>
       </w:r>
+      <w:proofErr w:type="spellStart"/>
       <w:r>
         <w:rPr>
           <w:highlight w:val="yellow"/>
         </w:rPr>
         <w:t>LoA</w:t>
       </w:r>
+      <w:proofErr w:type="spellEnd"/>
       <w:r>
         <w:t>)</w:t>
       </w:r>
@@ -11377,7 +11796,15 @@
               <w:cnfStyle w:val="000000000000" w:firstRow="0" w:lastRow="0" w:firstColumn="0" w:lastColumn="0" w:oddVBand="0" w:evenVBand="0" w:oddHBand="0" w:evenHBand="0" w:firstRowFirstColumn="0" w:firstRowLastColumn="0" w:lastRowFirstColumn="0" w:lastRowLastColumn="0"/>
             </w:pPr>
             <w:r>
-              <w:t xml:space="preserve">Verify that authenticated session tokens using cookies are protected by the use of "HttpOnly". </w:t>
+              <w:t>Verify that authenticated session tokens using cookies are protected by the use of "</w:t>
+            </w:r>
+            <w:proofErr w:type="spellStart"/>
+            <w:r>
+              <w:t>HttpOnly</w:t>
+            </w:r>
+            <w:proofErr w:type="spellEnd"/>
+            <w:r>
+              <w:t xml:space="preserve">". </w:t>
             </w:r>
           </w:p>
         </w:tc>
@@ -11483,7 +11910,15 @@
               <w:cnfStyle w:val="000000100000" w:firstRow="0" w:lastRow="0" w:firstColumn="0" w:lastColumn="0" w:oddVBand="0" w:evenVBand="0" w:oddHBand="1" w:evenHBand="0" w:firstRowFirstColumn="0" w:firstRowLastColumn="0" w:lastRowFirstColumn="0" w:lastRowLastColumn="0"/>
             </w:pPr>
             <w:r>
-              <w:t>Verify that authenticated session tokens using cookies are protected with the "secure" attribute and a strict transport security header (such as Strict-Transport-Security: max-age=60000; includeSubDomains) are present. *** Remove HSTS header requirement, make it a separate item in data protection section...</w:t>
+              <w:t xml:space="preserve">Verify that authenticated session tokens using cookies are protected with the "secure" attribute and a strict transport security header (such as Strict-Transport-Security: max-age=60000; </w:t>
+            </w:r>
+            <w:proofErr w:type="spellStart"/>
+            <w:r>
+              <w:t>includeSubDomains</w:t>
+            </w:r>
+            <w:proofErr w:type="spellEnd"/>
+            <w:r>
+              <w:t>) are present. *** Remove HSTS header requirement, make it a separate item in data protection section...</w:t>
             </w:r>
           </w:p>
         </w:tc>
@@ -12932,7 +13367,55 @@
                 <w:sz w:val="18"/>
                 <w:szCs w:val="18"/>
               </w:rPr>
-              <w:t>Verify that directory browsing is disabled unless deliberately desired. Additionally, applications should not allow file or directory metadata, such as Thumbs.db, .DS_Store, .git or .svn folders.</w:t>
+              <w:t xml:space="preserve">Verify that directory browsing is disabled unless deliberately desired. Additionally, applications should not allow file or directory metadata, such as </w:t>
+            </w:r>
+            <w:proofErr w:type="spellStart"/>
+            <w:r>
+              <w:rPr>
+                <w:sz w:val="18"/>
+                <w:szCs w:val="18"/>
+              </w:rPr>
+              <w:t>Thumbs.db</w:t>
+            </w:r>
+            <w:proofErr w:type="spellEnd"/>
+            <w:r>
+              <w:rPr>
+                <w:sz w:val="18"/>
+                <w:szCs w:val="18"/>
+              </w:rPr>
+              <w:t>, .</w:t>
+            </w:r>
+            <w:proofErr w:type="spellStart"/>
+            <w:r>
+              <w:rPr>
+                <w:sz w:val="18"/>
+                <w:szCs w:val="18"/>
+              </w:rPr>
+              <w:t>DS_Store</w:t>
+            </w:r>
+            <w:proofErr w:type="spellEnd"/>
+            <w:r>
+              <w:rPr>
+                <w:sz w:val="18"/>
+                <w:szCs w:val="18"/>
+              </w:rPr>
+              <w:t>, .git or .</w:t>
+            </w:r>
+            <w:proofErr w:type="spellStart"/>
+            <w:r>
+              <w:rPr>
+                <w:sz w:val="18"/>
+                <w:szCs w:val="18"/>
+              </w:rPr>
+              <w:t>svn</w:t>
+            </w:r>
+            <w:proofErr w:type="spellEnd"/>
+            <w:r>
+              <w:rPr>
+                <w:sz w:val="18"/>
+                <w:szCs w:val="18"/>
+              </w:rPr>
+              <w:t xml:space="preserve"> folders.</w:t>
             </w:r>
           </w:p>
         </w:tc>
@@ -15965,7 +16448,15 @@
               <w:cnfStyle w:val="000000100000" w:firstRow="0" w:lastRow="0" w:firstColumn="0" w:lastColumn="0" w:oddVBand="0" w:evenVBand="0" w:oddHBand="1" w:evenHBand="0" w:firstRowFirstColumn="0" w:firstRowLastColumn="0" w:lastRowFirstColumn="0" w:lastRowLastColumn="0"/>
             </w:pPr>
             <w:r>
-              <w:t xml:space="preserve">Verify that the application is not susceptible to common XML attacks, such as XPath query tampering, XML External Entity attacks, and XML injection attacks. </w:t>
+              <w:t xml:space="preserve">Verify that the application is not susceptible to common XML attacks, such as </w:t>
+            </w:r>
+            <w:proofErr w:type="spellStart"/>
+            <w:r>
+              <w:t>XPath</w:t>
+            </w:r>
+            <w:proofErr w:type="spellEnd"/>
+            <w:r>
+              <w:t xml:space="preserve"> query tampering, XML External Entity attacks, and XML injection attacks. </w:t>
             </w:r>
           </w:p>
         </w:tc>
@@ -16389,7 +16880,15 @@
               <w:cnfStyle w:val="000000100000" w:firstRow="0" w:lastRow="0" w:firstColumn="0" w:lastColumn="0" w:oddVBand="0" w:evenVBand="0" w:oddHBand="1" w:evenHBand="0" w:firstRowFirstColumn="0" w:firstRowLastColumn="0" w:lastRowFirstColumn="0" w:lastRowLastColumn="0"/>
             </w:pPr>
             <w:r>
-              <w:t>If the application framework allows automatic mass parameter assignment (also called automatic variable binding) from the inbound request to a model, verify that security sensitive fields such as “accountBalance”, “role” or “password” are protected from malicious automatic binding.</w:t>
+              <w:t>If the application framework allows automatic mass parameter assignment (also called automatic variable binding) from the inbound request to a model, verify that security sensitive fields such as “</w:t>
+            </w:r>
+            <w:proofErr w:type="spellStart"/>
+            <w:r>
+              <w:t>accountBalance</w:t>
+            </w:r>
+            <w:proofErr w:type="spellEnd"/>
+            <w:r>
+              <w:t>”, “role” or “password” are protected from malicious automatic binding.</w:t>
             </w:r>
           </w:p>
         </w:tc>
@@ -17715,7 +18214,15 @@
               <w:cnfStyle w:val="000000000000" w:firstRow="0" w:lastRow="0" w:firstColumn="0" w:lastColumn="0" w:oddVBand="0" w:evenVBand="0" w:oddHBand="0" w:evenHBand="0" w:firstRowFirstColumn="0" w:firstRowLastColumn="0" w:lastRowFirstColumn="0" w:lastRowLastColumn="0"/>
             </w:pPr>
             <w:r>
-              <w:t>Verify that all random numbers, random file names, random GUIDs, and random strings are generated using the cryptographic module’s approved random number generator when these random values are intended to be unguessable by an attacker.</w:t>
+              <w:t xml:space="preserve">Verify that all random numbers, random file names, random GUIDs, and random strings are generated using the cryptographic module’s approved random number generator when these random values are intended to be </w:t>
+            </w:r>
+            <w:proofErr w:type="spellStart"/>
+            <w:r>
+              <w:t>unguessable</w:t>
+            </w:r>
+            <w:proofErr w:type="spellEnd"/>
+            <w:r>
+              <w:t xml:space="preserve"> by an attacker.</w:t>
             </w:r>
           </w:p>
         </w:tc>
@@ -21632,7 +22139,15 @@
               <w:cnfStyle w:val="000000000000" w:firstRow="0" w:lastRow="0" w:firstColumn="0" w:lastColumn="0" w:oddVBand="0" w:evenVBand="0" w:oddHBand="0" w:evenHBand="0" w:firstRowFirstColumn="0" w:firstRowLastColumn="0" w:lastRowFirstColumn="0" w:lastRowLastColumn="0"/>
             </w:pPr>
             <w:r>
-              <w:t>Verify the application has the ability to detect and alert on abnormal numbers of requests for information or processing high value transactions for that user role, such as screen scraping, automated use of web service extraction, or data loss prevention. For example, the average user should not be able to access more than 5 records per hour or 30 records per day, or add 10 friends to a social network per minute. This might be achieved using an application attack and response engine, web application firewall, OWASP AppSensor, or custom logic in the controller.</w:t>
+              <w:t xml:space="preserve">Verify the application has the ability to detect and alert on abnormal numbers of requests for information or processing high value transactions for that user role, such as screen scraping, automated use of web service extraction, or data loss prevention. For example, the average user should not be able to access more than 5 records per hour or 30 records per day, or add 10 friends to a social network per minute. This might be achieved using an application attack and response engine, web application firewall, OWASP </w:t>
+            </w:r>
+            <w:proofErr w:type="spellStart"/>
+            <w:r>
+              <w:t>AppSensor</w:t>
+            </w:r>
+            <w:proofErr w:type="spellEnd"/>
+            <w:r>
+              <w:t>, or custom logic in the controller.</w:t>
             </w:r>
           </w:p>
         </w:tc>
@@ -21734,7 +22249,15 @@
               <w:cnfStyle w:val="000000100000" w:firstRow="0" w:lastRow="0" w:firstColumn="0" w:lastColumn="0" w:oddVBand="0" w:evenVBand="0" w:oddHBand="1" w:evenHBand="0" w:firstRowFirstColumn="0" w:firstRowLastColumn="0" w:lastRowFirstColumn="0" w:lastRowLastColumn="0"/>
             </w:pPr>
             <w:r>
-              <w:t xml:space="preserve">Verify that data stored in client side storage, such as HTML5 local storage or Flash cookies, does not contain sensitive or peronally identified data. </w:t>
+              <w:t xml:space="preserve">Verify that data stored in client side storage, such as HTML5 local storage or Flash cookies, does not contain sensitive or </w:t>
+            </w:r>
+            <w:proofErr w:type="spellStart"/>
+            <w:r>
+              <w:t>peronally</w:t>
+            </w:r>
+            <w:proofErr w:type="spellEnd"/>
+            <w:r>
+              <w:t xml:space="preserve"> identified data. </w:t>
             </w:r>
           </w:p>
         </w:tc>
@@ -23106,7 +23629,7 @@
               <w:cnfStyle w:val="000000000000" w:firstRow="0" w:lastRow="0" w:firstColumn="0" w:lastColumn="0" w:oddVBand="0" w:evenVBand="0" w:oddHBand="0" w:evenHBand="0" w:firstRowFirstColumn="0" w:firstRowLastColumn="0" w:lastRowFirstColumn="0" w:lastRowLastColumn="0"/>
             </w:pPr>
             <w:r>
-              <w:t>Verify that there is a single standard TLS implementation that is used by the application that is configured to operate in an approved mode of operation (See http://csrc.nist.gov/groups/STM/cmvp/documents/fips140-2/FIPS1402IG.pdf ).</w:t>
+              <w:t xml:space="preserve">Verify that there is a single standard TLS implementation that is used by the application that is configured to operate in an approved mode of operation </w:t>
             </w:r>
           </w:p>
         </w:tc>
@@ -23305,10 +23828,7 @@
               <w:t xml:space="preserve">Verify that </w:t>
             </w:r>
             <w:r>
-              <w:t>TLS certificate public key pinning is implemented with production and backup public keys</w:t>
-            </w:r>
-            <w:r>
-              <w:t xml:space="preserve">. For more information, please see the references below. </w:t>
+              <w:t xml:space="preserve">TLS certificate public key pinning is implemented with production and backup public keys. For more information, please see the references below. </w:t>
             </w:r>
           </w:p>
         </w:tc>
@@ -23409,8 +23929,13 @@
               <w:cnfStyle w:val="000000100000" w:firstRow="0" w:lastRow="0" w:firstColumn="0" w:lastColumn="0" w:oddVBand="0" w:evenVBand="0" w:oddHBand="1" w:evenHBand="0" w:firstRowFirstColumn="0" w:firstRowLastColumn="0" w:lastRowFirstColumn="0" w:lastRowLastColumn="0"/>
             </w:pPr>
             <w:r>
-              <w:t>Verify that HTTP Strict Transport Security headers are included on all requests and for all subdomains, such as Strict-Transport-Security: max-age=15724800; includeSubdomains</w:t>
-            </w:r>
+              <w:t xml:space="preserve">Verify that HTTP Strict Transport Security headers are included on all requests and for all subdomains, such as Strict-Transport-Security: max-age=15724800; </w:t>
+            </w:r>
+            <w:proofErr w:type="spellStart"/>
+            <w:r>
+              <w:t>includeSubdomains</w:t>
+            </w:r>
+            <w:proofErr w:type="spellEnd"/>
           </w:p>
         </w:tc>
         <w:tc>
@@ -24056,17 +24581,11 @@
         </w:tc>
       </w:tr>
     </w:tbl>
+    <w:p/>
     <w:p>
       <w:pPr>
         <w:pStyle w:val="Heading2"/>
       </w:pPr>
-    </w:p>
-    <w:p>
-      <w:pPr>
-        <w:pStyle w:val="Heading2"/>
-      </w:pPr>
-      <w:bookmarkStart w:id="22" w:name="_GoBack"/>
-      <w:bookmarkEnd w:id="22"/>
       <w:r>
         <w:t>References</w:t>
       </w:r>
@@ -24083,40 +24602,14 @@
         <w:rPr>
           <w:b/>
         </w:rPr>
-        <w:t>Certificate pinning</w:t>
-      </w:r>
-      <w:r>
-        <w:t xml:space="preserve">. For more information please review </w:t>
+        <w:t xml:space="preserve">OWASP – TLS Cheat Sheet. </w:t>
       </w:r>
       <w:hyperlink r:id="rId18" w:history="1">
         <w:r>
           <w:rPr>
             <w:rStyle w:val="Hyperlink"/>
           </w:rPr>
-          <w:t>https://tools.ietf.org/html/rfc7469</w:t>
-        </w:r>
-      </w:hyperlink>
-      <w:r>
-        <w:t xml:space="preserve">. </w:t>
-      </w:r>
-      <w:r>
-        <w:t xml:space="preserve">The rationale behind certificate pinning </w:t>
-      </w:r>
-      <w:r>
-        <w:t xml:space="preserve">for production and backup keys </w:t>
-      </w:r>
-      <w:r>
-        <w:t>is b</w:t>
-      </w:r>
-      <w:r>
-        <w:t xml:space="preserve">usiness continuity - see </w:t>
-      </w:r>
-      <w:hyperlink r:id="rId19" w:history="1">
-        <w:r>
-          <w:rPr>
-            <w:rStyle w:val="Hyperlink"/>
-          </w:rPr>
-          <w:t>https://noncombatant.org/2015/05/01/about-http-public-key-pinning/</w:t>
+          <w:t>https://www.owasp.org/index.php/Transport_Layer_Protection_Cheat_Sheet</w:t>
         </w:r>
       </w:hyperlink>
       <w:r>
@@ -24135,6 +24628,127 @@
         <w:rPr>
           <w:b/>
         </w:rPr>
+        <w:t>Notes on “A</w:t>
+      </w:r>
+      <w:r>
+        <w:rPr>
+          <w:b/>
+        </w:rPr>
+        <w:t>pproved modes of TLS</w:t>
+      </w:r>
+      <w:r>
+        <w:rPr>
+          <w:b/>
+        </w:rPr>
+        <w:t>”</w:t>
+      </w:r>
+      <w:r>
+        <w:t>. In the past, the ASVS referred to the US standard FIPS 140-2, but as a global standard, applying US standards this can be difficult, contradictory, or confusing to apply. A better method of achieving compliance with 10.</w:t>
+      </w:r>
+      <w:bookmarkStart w:id="22" w:name="_GoBack"/>
+      <w:bookmarkEnd w:id="22"/>
+      <w:r>
+        <w:t xml:space="preserve">8 would be to </w:t>
+      </w:r>
+      <w:r>
+        <w:t>review guides such as (</w:t>
+      </w:r>
+      <w:hyperlink r:id="rId19" w:history="1">
+        <w:r>
+          <w:rPr>
+            <w:rStyle w:val="Hyperlink"/>
+          </w:rPr>
+          <w:t>https://wiki.mozilla.org/Security/Server_Side_TLS)</w:t>
+        </w:r>
+      </w:hyperlink>
+      <w:r>
+        <w:t>, generate known good configurations (</w:t>
+      </w:r>
+      <w:hyperlink r:id="rId20" w:history="1">
+        <w:r>
+          <w:rPr>
+            <w:rStyle w:val="Hyperlink"/>
+          </w:rPr>
+          <w:t>https://mozilla.github.io/server-side-tls/ssl-config-generator/</w:t>
+        </w:r>
+      </w:hyperlink>
+      <w:r>
+        <w:t xml:space="preserve">), and </w:t>
+      </w:r>
+      <w:r>
+        <w:t xml:space="preserve">use known TLS evaluation tools, such as </w:t>
+      </w:r>
+      <w:proofErr w:type="spellStart"/>
+      <w:r>
+        <w:t>sslyze</w:t>
+      </w:r>
+      <w:proofErr w:type="spellEnd"/>
+      <w:r>
+        <w:t>, various vulnerability scanners or trusted TLS online assessment services to obtain a desired level of security.</w:t>
+      </w:r>
+      <w:r>
+        <w:t xml:space="preserve"> In general, we see non-compliance for this section being the use of outdated or insecure ciphers and algorithms, the lack of perfect forward secrecy, outdated or insecure SSL protocols, </w:t>
+      </w:r>
+      <w:r>
+        <w:t xml:space="preserve">weak preferred ciphers, </w:t>
+      </w:r>
+      <w:r>
+        <w:t xml:space="preserve">and so on. </w:t>
+      </w:r>
+    </w:p>
+    <w:p>
+      <w:pPr>
+        <w:pStyle w:val="ListParagraph"/>
+        <w:numPr>
+          <w:ilvl w:val="0"/>
+          <w:numId w:val="20"/>
+        </w:numPr>
+      </w:pPr>
+      <w:r>
+        <w:rPr>
+          <w:b/>
+        </w:rPr>
+        <w:lastRenderedPageBreak/>
+        <w:t>Certificate pinning</w:t>
+      </w:r>
+      <w:r>
+        <w:t xml:space="preserve">. For more information please review </w:t>
+      </w:r>
+      <w:hyperlink r:id="rId21" w:history="1">
+        <w:r>
+          <w:rPr>
+            <w:rStyle w:val="Hyperlink"/>
+          </w:rPr>
+          <w:t>https://tools.ietf.org/html/rfc7469</w:t>
+        </w:r>
+      </w:hyperlink>
+      <w:r>
+        <w:t xml:space="preserve">. The rationale behind certificate pinning for production and backup keys is business continuity - see </w:t>
+      </w:r>
+      <w:hyperlink r:id="rId22" w:history="1">
+        <w:r>
+          <w:rPr>
+            <w:rStyle w:val="Hyperlink"/>
+          </w:rPr>
+          <w:t>https://noncombatant.org/2015/05/01/about-http-public-key-pinning/</w:t>
+        </w:r>
+      </w:hyperlink>
+      <w:r>
+        <w:t xml:space="preserve"> </w:t>
+      </w:r>
+    </w:p>
+    <w:p>
+      <w:pPr>
+        <w:pStyle w:val="ListParagraph"/>
+        <w:numPr>
+          <w:ilvl w:val="0"/>
+          <w:numId w:val="20"/>
+        </w:numPr>
+      </w:pPr>
+      <w:r>
+        <w:rPr>
+          <w:b/>
+        </w:rPr>
         <w:t>Pre-loading HTTP Strict Transport Security</w:t>
       </w:r>
       <w:r>
@@ -24143,7 +24757,7 @@
         </w:rPr>
         <w:br/>
       </w:r>
-      <w:hyperlink r:id="rId20" w:history="1">
+      <w:hyperlink r:id="rId23" w:history="1">
         <w:r>
           <w:rPr>
             <w:rStyle w:val="Hyperlink"/>
@@ -29021,7 +29635,15 @@
               <w:cnfStyle w:val="000000100000" w:firstRow="0" w:lastRow="0" w:firstColumn="0" w:lastColumn="0" w:oddVBand="0" w:evenVBand="0" w:oddHBand="1" w:evenHBand="0" w:firstRowFirstColumn="0" w:firstRowLastColumn="0" w:lastRowFirstColumn="0" w:lastRowLastColumn="0"/>
             </w:pPr>
             <w:r>
-              <w:t>Verify that files obtained from untrusted sources are stored outside the webroot, with limited permissions, preferably with strong validation.</w:t>
+              <w:t xml:space="preserve">Verify that files obtained from untrusted sources are stored outside the </w:t>
+            </w:r>
+            <w:proofErr w:type="spellStart"/>
+            <w:r>
+              <w:t>webroot</w:t>
+            </w:r>
+            <w:proofErr w:type="spellEnd"/>
+            <w:r>
+              <w:t>, with limited permissions, preferably with strong validation.</w:t>
             </w:r>
           </w:p>
         </w:tc>
@@ -29441,7 +30063,15 @@
     </w:p>
     <w:p>
       <w:r>
-        <w:t xml:space="preserve">Provide unqiue security requirements for mobile applications, aligned with the OWASP Mobile Top 10. </w:t>
+        <w:t xml:space="preserve">Provide </w:t>
+      </w:r>
+      <w:proofErr w:type="spellStart"/>
+      <w:r>
+        <w:t>unqiue</w:t>
+      </w:r>
+      <w:proofErr w:type="spellEnd"/>
+      <w:r>
+        <w:t xml:space="preserve"> security requirements for mobile applications, aligned with the OWASP Mobile Top 10. </w:t>
       </w:r>
     </w:p>
     <w:p>
@@ -33312,7 +33942,15 @@
               <w:cnfStyle w:val="000000100000" w:firstRow="0" w:lastRow="0" w:firstColumn="0" w:lastColumn="0" w:oddVBand="0" w:evenVBand="0" w:oddHBand="1" w:evenHBand="0" w:firstRowFirstColumn="0" w:firstRowLastColumn="0" w:lastRowFirstColumn="0" w:lastRowLastColumn="0"/>
             </w:pPr>
             <w:r>
-              <w:t>Verify the REST service explicitly check the incoming Content-Type to be the expected one, such as application/xml or application/json.</w:t>
+              <w:t>Verify the REST service explicitly check the incoming Content-Type to be the expected one, such as application/xml or application/</w:t>
+            </w:r>
+            <w:proofErr w:type="spellStart"/>
+            <w:r>
+              <w:t>json</w:t>
+            </w:r>
+            <w:proofErr w:type="spellEnd"/>
+            <w:r>
+              <w:t>.</w:t>
             </w:r>
           </w:p>
         </w:tc>
@@ -34576,7 +35214,15 @@
               <w:cnfStyle w:val="000000100000" w:firstRow="0" w:lastRow="0" w:firstColumn="0" w:lastColumn="0" w:oddVBand="0" w:evenVBand="0" w:oddHBand="1" w:evenHBand="0" w:firstRowFirstColumn="0" w:firstRowLastColumn="0" w:lastRowFirstColumn="0" w:lastRowLastColumn="0"/>
             </w:pPr>
             <w:r>
-              <w:t>Ensure that Content Security Policy headers are delivered in a way that either disables inline JavaScript or provides an integrity check on inline JavaScript with CSP noncing or hashing.</w:t>
+              <w:t xml:space="preserve">Ensure that Content Security Policy headers are delivered in a way that either disables inline JavaScript or provides an integrity check on inline JavaScript with CSP </w:t>
+            </w:r>
+            <w:proofErr w:type="spellStart"/>
+            <w:r>
+              <w:t>noncing</w:t>
+            </w:r>
+            <w:proofErr w:type="spellEnd"/>
+            <w:r>
+              <w:t xml:space="preserve"> or hashing.</w:t>
             </w:r>
           </w:p>
         </w:tc>
@@ -35892,8 +36538,33 @@
                 <w:sz w:val="18"/>
                 <w:szCs w:val="18"/>
               </w:rPr>
-              <w:t>Verify that data transferred from one DOM context to another uses safe JavaScript methods, such as using .innerText and .val</w:t>
-            </w:r>
+              <w:t>Verify that data transferred from one DOM context to another uses safe JavaScript methods, such as using .</w:t>
+            </w:r>
+            <w:proofErr w:type="spellStart"/>
+            <w:r>
+              <w:rPr>
+                <w:sz w:val="18"/>
+                <w:szCs w:val="18"/>
+              </w:rPr>
+              <w:t>innerText</w:t>
+            </w:r>
+            <w:proofErr w:type="spellEnd"/>
+            <w:r>
+              <w:rPr>
+                <w:sz w:val="18"/>
+                <w:szCs w:val="18"/>
+              </w:rPr>
+              <w:t xml:space="preserve"> and .</w:t>
+            </w:r>
+            <w:proofErr w:type="spellStart"/>
+            <w:r>
+              <w:rPr>
+                <w:sz w:val="18"/>
+                <w:szCs w:val="18"/>
+              </w:rPr>
+              <w:t>val</w:t>
+            </w:r>
+            <w:proofErr w:type="spellEnd"/>
           </w:p>
         </w:tc>
         <w:tc>
@@ -36315,15 +36986,40 @@
                 <w:sz w:val="18"/>
                 <w:szCs w:val="18"/>
               </w:rPr>
-              <w:t>Verify when parsing JSON in browsers, that JSON.parse is used to parse JSON on the client. Do not use eva</w:t>
-            </w:r>
+              <w:t xml:space="preserve">Verify when parsing JSON in browsers, that </w:t>
+            </w:r>
+            <w:proofErr w:type="spellStart"/>
             <w:r>
               <w:rPr>
                 <w:sz w:val="18"/>
                 <w:szCs w:val="18"/>
               </w:rPr>
+              <w:t>JSON.parse</w:t>
+            </w:r>
+            <w:proofErr w:type="spellEnd"/>
+            <w:r>
+              <w:rPr>
+                <w:sz w:val="18"/>
+                <w:szCs w:val="18"/>
+              </w:rPr>
+              <w:t xml:space="preserve"> is used to parse JSON on the client. Do not use </w:t>
+            </w:r>
+            <w:proofErr w:type="spellStart"/>
+            <w:r>
+              <w:rPr>
+                <w:sz w:val="18"/>
+                <w:szCs w:val="18"/>
+              </w:rPr>
+              <w:t>eva</w:t>
+            </w:r>
+            <w:r>
+              <w:rPr>
+                <w:sz w:val="18"/>
+                <w:szCs w:val="18"/>
+              </w:rPr>
               <w:t>l</w:t>
             </w:r>
+            <w:proofErr w:type="spellEnd"/>
             <w:r>
               <w:rPr>
                 <w:sz w:val="18"/>
@@ -36706,7 +37402,29 @@
                 <w:szCs w:val="20"/>
                 <w:lang w:val="en-US"/>
               </w:rPr>
-              <w:t>Level 2: applications that contain sensitive information like credit card numbers, personal information, can move limited amounts of money in limited ways.  Examples include:  (i) transfer money between accounts at the same institution or (ii) a slower form of money movement (e.g. ACH) with transaction limits or (iii) wire transfers with hard transfer limits within a period of time.</w:t>
+              <w:t>Level 2: applications that contain sensitive information like credit card numbers, personal information, can move limited amounts of money in limited ways.  Examples include:  (</w:t>
+            </w:r>
+            <w:proofErr w:type="spellStart"/>
+            <w:r>
+              <w:rPr>
+                <w:rFonts w:ascii="Calibri" w:eastAsia="Times New Roman" w:hAnsi="Calibri"/>
+                <w:color w:val="000000"/>
+                <w:sz w:val="20"/>
+                <w:szCs w:val="20"/>
+                <w:lang w:val="en-US"/>
+              </w:rPr>
+              <w:t>i</w:t>
+            </w:r>
+            <w:proofErr w:type="spellEnd"/>
+            <w:r>
+              <w:rPr>
+                <w:rFonts w:ascii="Calibri" w:eastAsia="Times New Roman" w:hAnsi="Calibri"/>
+                <w:color w:val="000000"/>
+                <w:sz w:val="20"/>
+                <w:szCs w:val="20"/>
+                <w:lang w:val="en-US"/>
+              </w:rPr>
+              <w:t>) transfer money between accounts at the same institution or (ii) a slower form of money movement (e.g. ACH) with transaction limits or (iii) wire transfers with hard transfer limits within a period of time.</w:t>
             </w:r>
           </w:p>
         </w:tc>
@@ -36964,7 +37682,29 @@
                 <w:szCs w:val="20"/>
                 <w:lang w:val="en-US"/>
               </w:rPr>
-              <w:t>These industries may not appear to have very much in common, but the threat actors who are likely to attack organizations in this segment are more likely to perform focused attacks with more time, skill, and resources.  Often the sensitive information or systems are not easy to locate and require leveraging insiders and social engineering techniques.  Attacks may involve insiders, outsiders, or be collusion between the two.  Their goals may include gaining access to intellectual property for strategic or technological advantage.  We also do not want to overlook attackers looking to abuse application functionality influence the behaviour of or disrupt sensitive systems.</w:t>
+              <w:t xml:space="preserve">These industries may not appear to have very much in common, but the threat actors who are likely to attack organizations in this segment are more likely to perform focused attacks with more time, skill, and resources.  Often the sensitive information or systems are not easy to locate and require leveraging insiders and social engineering techniques.  Attacks may involve insiders, outsiders, or be collusion between the two.  Their goals may include gaining access to intellectual property for strategic or technological advantage.  We also do not want to overlook attackers looking to abuse application functionality influence the </w:t>
+            </w:r>
+            <w:proofErr w:type="spellStart"/>
+            <w:r>
+              <w:rPr>
+                <w:rFonts w:ascii="Calibri" w:eastAsia="Times New Roman" w:hAnsi="Calibri"/>
+                <w:color w:val="000000"/>
+                <w:sz w:val="20"/>
+                <w:szCs w:val="20"/>
+                <w:lang w:val="en-US"/>
+              </w:rPr>
+              <w:t>behaviour</w:t>
+            </w:r>
+            <w:proofErr w:type="spellEnd"/>
+            <w:r>
+              <w:rPr>
+                <w:rFonts w:ascii="Calibri" w:eastAsia="Times New Roman" w:hAnsi="Calibri"/>
+                <w:color w:val="000000"/>
+                <w:sz w:val="20"/>
+                <w:szCs w:val="20"/>
+                <w:lang w:val="en-US"/>
+              </w:rPr>
+              <w:t xml:space="preserve"> of or disrupt sensitive systems.</w:t>
             </w:r>
           </w:p>
         </w:tc>
@@ -37880,7 +38620,21 @@
         <w:rPr>
           <w:rFonts w:hint="eastAsia"/>
         </w:rPr>
-        <w:t xml:space="preserve"> (CSS) - A style sheet language used for describing the presentation semantics of document written in a markup language, such as HTML.  </w:t>
+        <w:t xml:space="preserve"> (CSS) - A style sheet language used for describing the presentation semantics of document written in a </w:t>
+      </w:r>
+      <w:proofErr w:type="spellStart"/>
+      <w:r>
+        <w:rPr>
+          <w:rFonts w:hint="eastAsia"/>
+        </w:rPr>
+        <w:t>markup</w:t>
+      </w:r>
+      <w:proofErr w:type="spellEnd"/>
+      <w:r>
+        <w:rPr>
+          <w:rFonts w:hint="eastAsia"/>
+        </w:rPr>
+        <w:t xml:space="preserve"> language, such as HTML.  </w:t>
       </w:r>
     </w:p>
     <w:p>
@@ -38243,13 +38997,28 @@
           <w:rFonts w:hint="eastAsia"/>
           <w:b/>
         </w:rPr>
-        <w:t>Globally Unique Identifier</w:t>
-      </w:r>
+        <w:t xml:space="preserve">Globally Unique </w:t>
+      </w:r>
+      <w:proofErr w:type="gramStart"/>
       <w:r>
         <w:rPr>
           <w:rFonts w:hint="eastAsia"/>
-        </w:rPr>
-        <w:t xml:space="preserve">  (GUID) </w:t>
+          <w:b/>
+        </w:rPr>
+        <w:t>Identifier</w:t>
+      </w:r>
+      <w:r>
+        <w:rPr>
+          <w:rFonts w:hint="eastAsia"/>
+        </w:rPr>
+        <w:t xml:space="preserve">  (</w:t>
+      </w:r>
+      <w:proofErr w:type="gramEnd"/>
+      <w:r>
+        <w:rPr>
+          <w:rFonts w:hint="eastAsia"/>
+        </w:rPr>
+        <w:t xml:space="preserve">GUID) </w:t>
       </w:r>
       <w:r>
         <w:rPr>
@@ -38268,15 +39037,37 @@
       <w:pPr>
         <w:pStyle w:val="ListParagraph"/>
       </w:pPr>
+      <w:proofErr w:type="spellStart"/>
       <w:r>
         <w:rPr>
           <w:b/>
         </w:rPr>
-        <w:t>HyperText Markup Language (HTML)</w:t>
-      </w:r>
-      <w:r>
+        <w:t>HyperText</w:t>
+      </w:r>
+      <w:proofErr w:type="spellEnd"/>
+      <w:r>
+        <w:rPr>
+          <w:b/>
+        </w:rPr>
         <w:t xml:space="preserve"> </w:t>
       </w:r>
+      <w:proofErr w:type="spellStart"/>
+      <w:r>
+        <w:rPr>
+          <w:b/>
+        </w:rPr>
+        <w:t>Markup</w:t>
+      </w:r>
+      <w:proofErr w:type="spellEnd"/>
+      <w:r>
+        <w:rPr>
+          <w:b/>
+        </w:rPr>
+        <w:t xml:space="preserve"> Language (HTML)</w:t>
+      </w:r>
+      <w:r>
+        <w:t xml:space="preserve"> </w:t>
+      </w:r>
       <w:r>
         <w:rPr>
           <w:lang w:val="en-US"/>
@@ -38287,7 +39078,21 @@
         <w:rPr>
           <w:rFonts w:hint="eastAsia"/>
         </w:rPr>
-        <w:t xml:space="preserve"> The main markup language for the creation of web pages and other information displayed in a web browser. </w:t>
+        <w:t xml:space="preserve"> The main </w:t>
+      </w:r>
+      <w:proofErr w:type="spellStart"/>
+      <w:r>
+        <w:rPr>
+          <w:rFonts w:hint="eastAsia"/>
+        </w:rPr>
+        <w:t>markup</w:t>
+      </w:r>
+      <w:proofErr w:type="spellEnd"/>
+      <w:r>
+        <w:rPr>
+          <w:rFonts w:hint="eastAsia"/>
+        </w:rPr>
+        <w:t xml:space="preserve"> language for the creation of web pages and other information displayed in a web browser. </w:t>
       </w:r>
     </w:p>
     <w:p>
@@ -38661,7 +39466,21 @@
         <w:rPr>
           <w:rFonts w:hint="eastAsia"/>
         </w:rPr>
-        <w:t xml:space="preserve"> A function or component that performs a security check (e.g. an access control check) or when called results in a security effect (e.g. generating an audit record). </w:t>
+        <w:t xml:space="preserve"> A function or component that performs a security check (e.g. an access control </w:t>
+      </w:r>
+      <w:proofErr w:type="gramStart"/>
+      <w:r>
+        <w:rPr>
+          <w:rFonts w:hint="eastAsia"/>
+        </w:rPr>
+        <w:t>check</w:t>
+      </w:r>
+      <w:proofErr w:type="gramEnd"/>
+      <w:r>
+        <w:rPr>
+          <w:rFonts w:hint="eastAsia"/>
+        </w:rPr>
+        <w:t xml:space="preserve">) or when called results in a security effect (e.g. generating an audit record). </w:t>
       </w:r>
     </w:p>
     <w:p>
@@ -38673,7 +39492,23 @@
           <w:rFonts w:hint="eastAsia"/>
           <w:b/>
         </w:rPr>
-        <w:t>SQL Injection (SQLi)</w:t>
+        <w:t>SQL Injection (</w:t>
+      </w:r>
+      <w:proofErr w:type="spellStart"/>
+      <w:r>
+        <w:rPr>
+          <w:rFonts w:hint="eastAsia"/>
+          <w:b/>
+        </w:rPr>
+        <w:t>SQLi</w:t>
+      </w:r>
+      <w:proofErr w:type="spellEnd"/>
+      <w:r>
+        <w:rPr>
+          <w:rFonts w:hint="eastAsia"/>
+          <w:b/>
+        </w:rPr>
+        <w:t>)</w:t>
       </w:r>
       <w:r>
         <w:rPr>
@@ -38790,8 +39625,17 @@
           <w:rFonts w:hint="eastAsia"/>
           <w:b/>
         </w:rPr>
-        <w:t>Threat Modeling</w:t>
-      </w:r>
+        <w:t xml:space="preserve">Threat </w:t>
+      </w:r>
+      <w:proofErr w:type="spellStart"/>
+      <w:r>
+        <w:rPr>
+          <w:rFonts w:hint="eastAsia"/>
+          <w:b/>
+        </w:rPr>
+        <w:t>Modeling</w:t>
+      </w:r>
+      <w:proofErr w:type="spellEnd"/>
       <w:r>
         <w:rPr>
           <w:rFonts w:hint="eastAsia"/>
@@ -38980,7 +39824,21 @@
         <w:rPr>
           <w:rFonts w:hint="eastAsia"/>
         </w:rPr>
-        <w:t xml:space="preserve"> A markup language that defines a set of rules for encoding documents. </w:t>
+        <w:t xml:space="preserve"> A </w:t>
+      </w:r>
+      <w:proofErr w:type="spellStart"/>
+      <w:r>
+        <w:rPr>
+          <w:rFonts w:hint="eastAsia"/>
+        </w:rPr>
+        <w:t>markup</w:t>
+      </w:r>
+      <w:proofErr w:type="spellEnd"/>
+      <w:r>
+        <w:rPr>
+          <w:rFonts w:hint="eastAsia"/>
+        </w:rPr>
+        <w:t xml:space="preserve"> language that defines a set of rules for encoding documents. </w:t>
       </w:r>
     </w:p>
     <w:p/>
@@ -39057,7 +39915,7 @@
         </w:rPr>
         <w:t xml:space="preserve">OWASP Code Review Guide - </w:t>
       </w:r>
-      <w:hyperlink r:id="rId21" w:history="1">
+      <w:hyperlink r:id="rId24" w:history="1">
         <w:r>
           <w:rPr>
             <w:rStyle w:val="Hyperlink"/>
@@ -39089,7 +39947,7 @@
         </w:rPr>
         <w:t xml:space="preserve">OWASP Enterprise Security API (ESAPI) Project - </w:t>
       </w:r>
-      <w:hyperlink r:id="rId22" w:history="1">
+      <w:hyperlink r:id="rId25" w:history="1">
         <w:r>
           <w:rPr>
             <w:rStyle w:val="Hyperlink"/>
@@ -39127,7 +39985,7 @@
         </w:rPr>
         <w:br/>
       </w:r>
-      <w:hyperlink r:id="rId23" w:history="1">
+      <w:hyperlink r:id="rId26" w:history="1">
         <w:r>
           <w:rPr>
             <w:rStyle w:val="Hyperlink"/>
@@ -39147,7 +40005,7 @@
         </w:rPr>
         <w:t xml:space="preserve">OWASP Testing Guide - </w:t>
       </w:r>
-      <w:hyperlink r:id="rId24" w:history="1">
+      <w:hyperlink r:id="rId27" w:history="1">
         <w:r>
           <w:rPr>
             <w:rStyle w:val="Hyperlink"/>
@@ -39178,7 +40036,7 @@
         </w:rPr>
         <w:t xml:space="preserve">OWASP Top Ten Project - </w:t>
       </w:r>
-      <w:hyperlink r:id="rId25" w:history="1">
+      <w:hyperlink r:id="rId28" w:history="1">
         <w:r>
           <w:rPr>
             <w:rStyle w:val="Hyperlink"/>
@@ -39219,7 +40077,7 @@
         </w:rPr>
         <w:t xml:space="preserve">OWASP - </w:t>
       </w:r>
-      <w:hyperlink r:id="rId26" w:history="1">
+      <w:hyperlink r:id="rId29" w:history="1">
         <w:r>
           <w:rPr>
             <w:rStyle w:val="Hyperlink"/>
@@ -39262,7 +40120,7 @@
         </w:rPr>
         <w:t xml:space="preserve">MITRE Common Weakness Enumeration - </w:t>
       </w:r>
-      <w:hyperlink r:id="rId27" w:history="1">
+      <w:hyperlink r:id="rId30" w:history="1">
         <w:r>
           <w:rPr>
             <w:rStyle w:val="Hyperlink"/>
@@ -39305,7 +40163,7 @@
         </w:rPr>
         <w:t xml:space="preserve">PCI Security Standards Council - </w:t>
       </w:r>
-      <w:hyperlink r:id="rId28" w:history="1">
+      <w:hyperlink r:id="rId31" w:history="1">
         <w:r>
           <w:rPr>
             <w:rStyle w:val="Hyperlink"/>
@@ -39345,11 +40203,19 @@
         <w:br/>
         <w:t>P</w:t>
       </w:r>
+      <w:proofErr w:type="spellStart"/>
       <w:r>
         <w:rPr>
           <w:rFonts w:hint="eastAsia"/>
         </w:rPr>
-        <w:t xml:space="preserve">ublishers of PCI </w:t>
+        <w:t>ublishers</w:t>
+      </w:r>
+      <w:proofErr w:type="spellEnd"/>
+      <w:r>
+        <w:rPr>
+          <w:rFonts w:hint="eastAsia"/>
+        </w:rPr>
+        <w:t xml:space="preserve"> of PCI </w:t>
       </w:r>
       <w:r>
         <w:rPr>
@@ -39384,7 +40250,7 @@
         </w:rPr>
         <w:t xml:space="preserve">PCI Data Security Standard (DSS) v3.0 Requirements and Security Assessment Procedures </w:t>
       </w:r>
-      <w:hyperlink r:id="rId29" w:history="1">
+      <w:hyperlink r:id="rId32" w:history="1">
         <w:r>
           <w:rPr>
             <w:rStyle w:val="Hyperlink"/>
@@ -39414,10 +40280,10 @@
     </w:p>
     <w:p/>
     <w:sectPr>
-      <w:headerReference w:type="even" r:id="rId30"/>
-      <w:headerReference w:type="default" r:id="rId31"/>
-      <w:footerReference w:type="even" r:id="rId32"/>
-      <w:footerReference w:type="default" r:id="rId33"/>
+      <w:headerReference w:type="even" r:id="rId33"/>
+      <w:headerReference w:type="default" r:id="rId34"/>
+      <w:footerReference w:type="even" r:id="rId35"/>
+      <w:footerReference w:type="default" r:id="rId36"/>
       <w:pgSz w:w="11900" w:h="16840"/>
       <w:pgMar w:top="1440" w:right="1440" w:bottom="1440" w:left="1440" w:header="708" w:footer="708" w:gutter="0"/>
       <w:cols w:space="708"/>
@@ -39667,7 +40533,7 @@
               <w:sz w:val="20"/>
               <w:szCs w:val="20"/>
             </w:rPr>
-            <w:t>61</w:t>
+            <w:t>37</w:t>
           </w:r>
           <w:r>
             <w:rPr>
@@ -43035,7 +43901,7 @@
 </file>
 
 <file path=customXml/itemProps1.xml><?xml version="1.0" encoding="utf-8"?>
-<ds:datastoreItem xmlns:ds="http://schemas.openxmlformats.org/officeDocument/2006/customXml" ds:itemID="{A93BCB0C-4A09-D34F-9383-503AFB456D91}">
+<ds:datastoreItem xmlns:ds="http://schemas.openxmlformats.org/officeDocument/2006/customXml" ds:itemID="{BBFA735E-D05D-DE4C-A22D-4AB84CA0AEA3}">
   <ds:schemaRefs>
     <ds:schemaRef ds:uri="http://schemas.openxmlformats.org/officeDocument/2006/bibliography"/>
   </ds:schemaRefs>

</xml_diff>

<commit_message>
Fix duplicate HSTS in 3.15
Closes issue 50
</commit_message>
<xml_diff>
--- a/OWASP Application Security Verification Standard 3.0.docx
+++ b/OWASP Application Security Verification Standard 3.0.docx
@@ -11483,8 +11483,13 @@
               <w:cnfStyle w:val="000000100000" w:firstRow="0" w:lastRow="0" w:firstColumn="0" w:lastColumn="0" w:oddVBand="0" w:evenVBand="0" w:oddHBand="1" w:evenHBand="0" w:firstRowFirstColumn="0" w:firstRowLastColumn="0" w:lastRowFirstColumn="0" w:lastRowLastColumn="0"/>
             </w:pPr>
             <w:r>
-              <w:t>Verify that authenticated session tokens using cookies are protected with the "secure" attribute and a strict transport security header (such as Strict-Transport-Security: max-age=60000; includeSubDomains) are present. *** Remove HSTS header requirement, make it a separate item in data protection section...</w:t>
-            </w:r>
+              <w:t>Verify that authenticated session tokens using cookies are protected with the "secure" attribute</w:t>
+            </w:r>
+            <w:r>
+              <w:t xml:space="preserve">. </w:t>
+            </w:r>
+            <w:bookmarkStart w:id="16" w:name="_GoBack"/>
+            <w:bookmarkEnd w:id="16"/>
           </w:p>
         </w:tc>
         <w:tc>
@@ -11678,12 +11683,12 @@
       <w:pPr>
         <w:pStyle w:val="Heading1"/>
       </w:pPr>
-      <w:bookmarkStart w:id="16" w:name="_Toc419822109"/>
+      <w:bookmarkStart w:id="17" w:name="_Toc419822109"/>
       <w:r>
         <w:lastRenderedPageBreak/>
         <w:t>V4: Access Control Verification Requirements</w:t>
       </w:r>
-      <w:bookmarkEnd w:id="16"/>
+      <w:bookmarkEnd w:id="17"/>
     </w:p>
     <w:p>
       <w:pPr>
@@ -14489,7 +14494,7 @@
       <w:pPr>
         <w:pStyle w:val="Heading1"/>
       </w:pPr>
-      <w:bookmarkStart w:id="17" w:name="_Toc419822110"/>
+      <w:bookmarkStart w:id="18" w:name="_Toc419822110"/>
       <w:r>
         <w:lastRenderedPageBreak/>
         <w:t xml:space="preserve">V5: Malicious </w:t>
@@ -14518,7 +14523,7 @@
       <w:r>
         <w:t>equirements</w:t>
       </w:r>
-      <w:bookmarkEnd w:id="17"/>
+      <w:bookmarkEnd w:id="18"/>
     </w:p>
     <w:p>
       <w:pPr>
@@ -16885,7 +16890,7 @@
       <w:pPr>
         <w:pStyle w:val="Heading2"/>
       </w:pPr>
-      <w:bookmarkStart w:id="18" w:name="_Toc419822111"/>
+      <w:bookmarkStart w:id="19" w:name="_Toc419822111"/>
       <w:r>
         <w:t>References</w:t>
       </w:r>
@@ -16991,7 +16996,7 @@
       <w:r>
         <w:t>equirements</w:t>
       </w:r>
-      <w:bookmarkEnd w:id="18"/>
+      <w:bookmarkEnd w:id="19"/>
     </w:p>
     <w:p>
       <w:pPr>
@@ -18844,7 +18849,7 @@
       <w:pPr>
         <w:pStyle w:val="Heading1"/>
       </w:pPr>
-      <w:bookmarkStart w:id="19" w:name="_Toc419822112"/>
+      <w:bookmarkStart w:id="20" w:name="_Toc419822112"/>
       <w:r>
         <w:lastRenderedPageBreak/>
         <w:t xml:space="preserve">V8: Error </w:t>
@@ -18873,7 +18878,7 @@
       <w:r>
         <w:t>equirements</w:t>
       </w:r>
-      <w:bookmarkEnd w:id="19"/>
+      <w:bookmarkEnd w:id="20"/>
     </w:p>
     <w:p>
       <w:pPr>
@@ -20668,7 +20673,7 @@
       <w:pPr>
         <w:pStyle w:val="Heading1"/>
       </w:pPr>
-      <w:bookmarkStart w:id="20" w:name="_Toc419822113"/>
+      <w:bookmarkStart w:id="21" w:name="_Toc419822113"/>
       <w:r>
         <w:lastRenderedPageBreak/>
         <w:t xml:space="preserve">V9: Data </w:t>
@@ -20691,7 +20696,7 @@
       <w:r>
         <w:t>equirements</w:t>
       </w:r>
-      <w:bookmarkEnd w:id="20"/>
+      <w:bookmarkEnd w:id="21"/>
     </w:p>
     <w:p>
       <w:pPr>
@@ -22151,7 +22156,7 @@
       <w:pPr>
         <w:pStyle w:val="Heading1"/>
       </w:pPr>
-      <w:bookmarkStart w:id="21" w:name="_Toc419822114"/>
+      <w:bookmarkStart w:id="22" w:name="_Toc419822114"/>
       <w:r>
         <w:lastRenderedPageBreak/>
         <w:t xml:space="preserve">V10: Communications </w:t>
@@ -22174,7 +22179,7 @@
       <w:r>
         <w:t>equirements</w:t>
       </w:r>
-      <w:bookmarkEnd w:id="21"/>
+      <w:bookmarkEnd w:id="22"/>
     </w:p>
     <w:p>
       <w:pPr>
@@ -24245,7 +24250,7 @@
       <w:pPr>
         <w:pStyle w:val="Heading1"/>
       </w:pPr>
-      <w:bookmarkStart w:id="22" w:name="_Toc419822115"/>
+      <w:bookmarkStart w:id="23" w:name="_Toc419822115"/>
       <w:r>
         <w:lastRenderedPageBreak/>
         <w:t xml:space="preserve">V11: </w:t>
@@ -24268,13 +24273,13 @@
       <w:r>
         <w:t>equirements</w:t>
       </w:r>
-      <w:bookmarkEnd w:id="22"/>
+      <w:bookmarkEnd w:id="23"/>
     </w:p>
     <w:p>
       <w:pPr>
         <w:pStyle w:val="Heading2"/>
       </w:pPr>
-      <w:bookmarkStart w:id="23" w:name="_Toc419822116"/>
+      <w:bookmarkStart w:id="24" w:name="_Toc419822116"/>
       <w:r>
         <w:t>Control objective</w:t>
       </w:r>
@@ -25624,40 +25629,19 @@
         </w:numPr>
       </w:pPr>
       <w:r>
-        <w:t>Adding Content-Disposition to API responses helps prevent many attacks based on misunderstanding on the MIME type between client and server, and the "filename" option specifically helps prevent Reflected File Download attacks.</w:t>
-      </w:r>
-      <w:r>
-        <w:t xml:space="preserve"> </w:t>
+        <w:t xml:space="preserve">Adding Content-Disposition to API responses helps prevent many attacks based on misunderstanding on the MIME type between client and server, and the "filename" option specifically helps prevent Reflected File Download attacks. </w:t>
       </w:r>
       <w:r>
         <w:br/>
       </w:r>
-      <w:bookmarkStart w:id="24" w:name="_GoBack"/>
-      <w:bookmarkEnd w:id="24"/>
-      <w:r>
-        <w:fldChar w:fldCharType="begin"/>
-      </w:r>
-      <w:r>
-        <w:instrText xml:space="preserve"> HYPERLINK "</w:instrText>
-      </w:r>
-      <w:r>
-        <w:instrText>https://www.blackhat.com/docs/eu-14/materials/eu-14-Hafif-Reflected-File-Download-A-New-Web-Attack-Vector.pdf</w:instrText>
-      </w:r>
-      <w:r>
-        <w:instrText xml:space="preserve">" </w:instrText>
-      </w:r>
-      <w:r>
-        <w:fldChar w:fldCharType="separate"/>
-      </w:r>
-      <w:r>
-        <w:rPr>
-          <w:rStyle w:val="Hyperlink"/>
-        </w:rPr>
-        <w:t>https://www.blackhat.com/docs/eu-14/materials/eu-14-Hafif-Reflected-File-Download-A-New-Web-Attack-Vector.pdf</w:t>
-      </w:r>
-      <w:r>
-        <w:fldChar w:fldCharType="end"/>
-      </w:r>
+      <w:hyperlink r:id="rId24" w:history="1">
+        <w:r>
+          <w:rPr>
+            <w:rStyle w:val="Hyperlink"/>
+          </w:rPr>
+          <w:t>https://www.blackhat.com/docs/eu-14/materials/eu-14-Hafif-Reflected-File-Download-A-New-Web-Attack-Vector.pdf</w:t>
+        </w:r>
+      </w:hyperlink>
       <w:r>
         <w:t xml:space="preserve"> </w:t>
       </w:r>
@@ -25703,7 +25687,7 @@
       <w:r>
         <w:t>equirements</w:t>
       </w:r>
-      <w:bookmarkEnd w:id="23"/>
+      <w:bookmarkEnd w:id="24"/>
     </w:p>
     <w:p>
       <w:pPr>
@@ -39166,7 +39150,7 @@
         </w:rPr>
         <w:t xml:space="preserve">OWASP Code Review Guide - </w:t>
       </w:r>
-      <w:hyperlink r:id="rId24" w:history="1">
+      <w:hyperlink r:id="rId25" w:history="1">
         <w:r>
           <w:rPr>
             <w:rStyle w:val="Hyperlink"/>
@@ -39198,7 +39182,7 @@
         </w:rPr>
         <w:t xml:space="preserve">OWASP Enterprise Security API (ESAPI) Project - </w:t>
       </w:r>
-      <w:hyperlink r:id="rId25" w:history="1">
+      <w:hyperlink r:id="rId26" w:history="1">
         <w:r>
           <w:rPr>
             <w:rStyle w:val="Hyperlink"/>
@@ -39236,7 +39220,7 @@
         </w:rPr>
         <w:br/>
       </w:r>
-      <w:hyperlink r:id="rId26" w:history="1">
+      <w:hyperlink r:id="rId27" w:history="1">
         <w:r>
           <w:rPr>
             <w:rStyle w:val="Hyperlink"/>
@@ -39256,7 +39240,7 @@
         </w:rPr>
         <w:t xml:space="preserve">OWASP Testing Guide - </w:t>
       </w:r>
-      <w:hyperlink r:id="rId27" w:history="1">
+      <w:hyperlink r:id="rId28" w:history="1">
         <w:r>
           <w:rPr>
             <w:rStyle w:val="Hyperlink"/>
@@ -39287,7 +39271,7 @@
         </w:rPr>
         <w:t xml:space="preserve">OWASP Top Ten Project - </w:t>
       </w:r>
-      <w:hyperlink r:id="rId28" w:history="1">
+      <w:hyperlink r:id="rId29" w:history="1">
         <w:r>
           <w:rPr>
             <w:rStyle w:val="Hyperlink"/>
@@ -39328,7 +39312,7 @@
         </w:rPr>
         <w:t xml:space="preserve">OWASP - </w:t>
       </w:r>
-      <w:hyperlink r:id="rId29" w:history="1">
+      <w:hyperlink r:id="rId30" w:history="1">
         <w:r>
           <w:rPr>
             <w:rStyle w:val="Hyperlink"/>
@@ -39371,7 +39355,7 @@
         </w:rPr>
         <w:t xml:space="preserve">MITRE Common Weakness Enumeration - </w:t>
       </w:r>
-      <w:hyperlink r:id="rId30" w:history="1">
+      <w:hyperlink r:id="rId31" w:history="1">
         <w:r>
           <w:rPr>
             <w:rStyle w:val="Hyperlink"/>
@@ -39414,7 +39398,7 @@
         </w:rPr>
         <w:t xml:space="preserve">PCI Security Standards Council - </w:t>
       </w:r>
-      <w:hyperlink r:id="rId31" w:history="1">
+      <w:hyperlink r:id="rId32" w:history="1">
         <w:r>
           <w:rPr>
             <w:rStyle w:val="Hyperlink"/>
@@ -39493,7 +39477,7 @@
         </w:rPr>
         <w:t xml:space="preserve">PCI Data Security Standard (DSS) v3.0 Requirements and Security Assessment Procedures </w:t>
       </w:r>
-      <w:hyperlink r:id="rId32" w:history="1">
+      <w:hyperlink r:id="rId33" w:history="1">
         <w:r>
           <w:rPr>
             <w:rStyle w:val="Hyperlink"/>
@@ -39523,10 +39507,10 @@
     </w:p>
     <w:p/>
     <w:sectPr>
-      <w:headerReference w:type="even" r:id="rId33"/>
-      <w:headerReference w:type="default" r:id="rId34"/>
-      <w:footerReference w:type="even" r:id="rId35"/>
-      <w:footerReference w:type="default" r:id="rId36"/>
+      <w:headerReference w:type="even" r:id="rId34"/>
+      <w:headerReference w:type="default" r:id="rId35"/>
+      <w:footerReference w:type="even" r:id="rId36"/>
+      <w:footerReference w:type="default" r:id="rId37"/>
       <w:pgSz w:w="11900" w:h="16840"/>
       <w:pgMar w:top="1440" w:right="1440" w:bottom="1440" w:left="1440" w:header="708" w:footer="708" w:gutter="0"/>
       <w:cols w:space="708"/>
@@ -39616,7 +39600,7 @@
               <w:sz w:val="20"/>
               <w:szCs w:val="20"/>
             </w:rPr>
-            <w:t>62</w:t>
+            <w:t>24</w:t>
           </w:r>
           <w:r>
             <w:rPr>
@@ -39776,7 +39760,7 @@
               <w:sz w:val="20"/>
               <w:szCs w:val="20"/>
             </w:rPr>
-            <w:t>63</w:t>
+            <w:t>23</w:t>
           </w:r>
           <w:r>
             <w:rPr>
@@ -43260,7 +43244,7 @@
 </file>
 
 <file path=customXml/itemProps1.xml><?xml version="1.0" encoding="utf-8"?>
-<ds:datastoreItem xmlns:ds="http://schemas.openxmlformats.org/officeDocument/2006/customXml" ds:itemID="{2A9D3574-88C1-494E-B3A1-075A39C71FBD}">
+<ds:datastoreItem xmlns:ds="http://schemas.openxmlformats.org/officeDocument/2006/customXml" ds:itemID="{D0C96BCA-6F89-8842-A084-5CE3C96AAE34}">
   <ds:schemaRefs>
     <ds:schemaRef ds:uri="http://schemas.openxmlformats.org/officeDocument/2006/bibliography"/>
   </ds:schemaRefs>

</xml_diff>

<commit_message>
Having a stab at fixing logging
Trying to fix issue 57
</commit_message>
<xml_diff>
--- a/OWASP Application Security Verification Standard 3.0.docx
+++ b/OWASP Application Security Verification Standard 3.0.docx
@@ -81,7 +81,10 @@
         <w:pStyle w:val="Subtitle"/>
       </w:pPr>
       <w:r>
-        <w:t>May 2015</w:t>
+        <w:t>July</w:t>
+      </w:r>
+      <w:r>
+        <w:t xml:space="preserve"> 2015</w:t>
       </w:r>
     </w:p>
     <w:p>
@@ -2346,13 +2349,8 @@
           </w:tcPr>
           <w:p>
             <w:r>
-              <w:t xml:space="preserve">Boy </w:t>
-            </w:r>
-            <w:proofErr w:type="spellStart"/>
-            <w:r>
-              <w:t>Baukema</w:t>
-            </w:r>
-            <w:proofErr w:type="spellEnd"/>
+              <w:t>Boy Baukema</w:t>
+            </w:r>
           </w:p>
         </w:tc>
         <w:tc>
@@ -2362,13 +2360,8 @@
           </w:tcPr>
           <w:p>
             <w:r>
-              <w:t xml:space="preserve">Ari </w:t>
-            </w:r>
-            <w:proofErr w:type="spellStart"/>
-            <w:r>
-              <w:t>Kesäniemi</w:t>
-            </w:r>
-            <w:proofErr w:type="spellEnd"/>
+              <w:t>Ari Kesäniemi</w:t>
+            </w:r>
           </w:p>
         </w:tc>
         <w:tc>
@@ -2389,13 +2382,8 @@
           </w:tcPr>
           <w:p>
             <w:r>
-              <w:t xml:space="preserve">Jim </w:t>
-            </w:r>
-            <w:proofErr w:type="spellStart"/>
-            <w:r>
-              <w:t>Manico</w:t>
-            </w:r>
-            <w:proofErr w:type="spellEnd"/>
+              <w:t>Jim Manico</w:t>
+            </w:r>
           </w:p>
         </w:tc>
       </w:tr>
@@ -2417,13 +2405,8 @@
           </w:tcPr>
           <w:p>
             <w:r>
-              <w:t xml:space="preserve">François-Eric   </w:t>
-            </w:r>
-            <w:proofErr w:type="spellStart"/>
-            <w:r>
-              <w:t>Guyomarc’h</w:t>
-            </w:r>
-            <w:proofErr w:type="spellEnd"/>
+              <w:t>François-Eric   Guyomarc’h</w:t>
+            </w:r>
           </w:p>
         </w:tc>
         <w:tc>
@@ -2432,21 +2415,8 @@
             <w:vAlign w:val="center"/>
           </w:tcPr>
           <w:p>
-            <w:proofErr w:type="spellStart"/>
-            <w:r>
-              <w:t>Cristinel</w:t>
-            </w:r>
-            <w:proofErr w:type="spellEnd"/>
-            <w:r>
-              <w:t xml:space="preserve"> </w:t>
-            </w:r>
-            <w:proofErr w:type="spellStart"/>
-            <w:r>
-              <w:t>Dumitru</w:t>
-            </w:r>
-            <w:proofErr w:type="spellEnd"/>
-            <w:r>
-              <w:t xml:space="preserve">  </w:t>
+            <w:r>
+              <w:t xml:space="preserve">Cristinel Dumitru  </w:t>
             </w:r>
           </w:p>
         </w:tc>
@@ -2616,19 +2586,9 @@
             <w:vAlign w:val="center"/>
           </w:tcPr>
           <w:p>
-            <w:proofErr w:type="spellStart"/>
-            <w:r>
-              <w:t>Sahba</w:t>
-            </w:r>
-            <w:proofErr w:type="spellEnd"/>
-            <w:r>
-              <w:t xml:space="preserve"> </w:t>
-            </w:r>
-            <w:proofErr w:type="spellStart"/>
-            <w:r>
-              <w:t>Kazerooni</w:t>
-            </w:r>
-            <w:proofErr w:type="spellEnd"/>
+            <w:r>
+              <w:t>Sahba Kazerooni</w:t>
+            </w:r>
           </w:p>
         </w:tc>
         <w:tc>
@@ -2719,13 +2679,8 @@
           </w:tcPr>
           <w:p>
             <w:r>
-              <w:t xml:space="preserve">Antonio </w:t>
-            </w:r>
-            <w:proofErr w:type="spellStart"/>
-            <w:r>
-              <w:t>Fontes</w:t>
-            </w:r>
-            <w:proofErr w:type="spellEnd"/>
+              <w:t>Antonio Fontes</w:t>
+            </w:r>
           </w:p>
         </w:tc>
         <w:tc>
@@ -2756,19 +2711,9 @@
             <w:vAlign w:val="center"/>
           </w:tcPr>
           <w:p>
-            <w:proofErr w:type="spellStart"/>
-            <w:r>
-              <w:t>Pekka</w:t>
-            </w:r>
-            <w:proofErr w:type="spellEnd"/>
-            <w:r>
-              <w:t xml:space="preserve"> </w:t>
-            </w:r>
-            <w:proofErr w:type="spellStart"/>
-            <w:r>
-              <w:t>Sillanpää</w:t>
-            </w:r>
-            <w:proofErr w:type="spellEnd"/>
+            <w:r>
+              <w:t>Pekka Sillanpää</w:t>
+            </w:r>
           </w:p>
         </w:tc>
       </w:tr>
@@ -2790,13 +2735,8 @@
           </w:tcPr>
           <w:p>
             <w:r>
-              <w:t xml:space="preserve">Archangel </w:t>
-            </w:r>
-            <w:proofErr w:type="spellStart"/>
-            <w:r>
-              <w:t>Cuison</w:t>
-            </w:r>
-            <w:proofErr w:type="spellEnd"/>
+              <w:t>Archangel Cuison</w:t>
+            </w:r>
           </w:p>
         </w:tc>
         <w:tc>
@@ -2806,21 +2746,8 @@
           </w:tcPr>
           <w:p>
             <w:r>
-              <w:t xml:space="preserve">Dr </w:t>
-            </w:r>
-            <w:proofErr w:type="spellStart"/>
-            <w:r>
-              <w:t>Emin</w:t>
-            </w:r>
-            <w:proofErr w:type="spellEnd"/>
-            <w:r>
-              <w:t xml:space="preserve"> </w:t>
-            </w:r>
-            <w:proofErr w:type="spellStart"/>
-            <w:r>
-              <w:t>Tatli</w:t>
-            </w:r>
-            <w:proofErr w:type="spellEnd"/>
+              <w:t>Dr Emin Tatli</w:t>
+            </w:r>
           </w:p>
         </w:tc>
         <w:tc>
@@ -2830,13 +2757,8 @@
           </w:tcPr>
           <w:p>
             <w:r>
-              <w:t xml:space="preserve">Jerome </w:t>
-            </w:r>
-            <w:proofErr w:type="spellStart"/>
-            <w:r>
-              <w:t>Athias</w:t>
-            </w:r>
-            <w:proofErr w:type="spellEnd"/>
+              <w:t>Jerome Athias</w:t>
+            </w:r>
           </w:p>
         </w:tc>
         <w:tc>
@@ -2845,19 +2767,9 @@
             <w:vAlign w:val="center"/>
           </w:tcPr>
           <w:p>
-            <w:proofErr w:type="spellStart"/>
-            <w:r>
-              <w:t>Safuat</w:t>
-            </w:r>
-            <w:proofErr w:type="spellEnd"/>
-            <w:r>
-              <w:t xml:space="preserve"> </w:t>
-            </w:r>
-            <w:proofErr w:type="spellStart"/>
-            <w:r>
-              <w:t>Hamdy</w:t>
-            </w:r>
-            <w:proofErr w:type="spellEnd"/>
+            <w:r>
+              <w:t>Safuat Hamdy</w:t>
+            </w:r>
           </w:p>
         </w:tc>
       </w:tr>
@@ -2878,13 +2790,8 @@
           </w:tcPr>
           <w:p>
             <w:r>
-              <w:t xml:space="preserve">Ari </w:t>
-            </w:r>
-            <w:proofErr w:type="spellStart"/>
-            <w:r>
-              <w:t>Kesäniemi</w:t>
-            </w:r>
-            <w:proofErr w:type="spellEnd"/>
+              <w:t>Ari Kesäniemi</w:t>
+            </w:r>
           </w:p>
         </w:tc>
         <w:tc>
@@ -2894,13 +2801,8 @@
           </w:tcPr>
           <w:p>
             <w:r>
-              <w:t xml:space="preserve">Etienne </w:t>
-            </w:r>
-            <w:proofErr w:type="spellStart"/>
-            <w:r>
-              <w:t>Stalmans</w:t>
-            </w:r>
-            <w:proofErr w:type="spellEnd"/>
+              <w:t>Etienne Stalmans</w:t>
+            </w:r>
           </w:p>
         </w:tc>
         <w:tc>
@@ -2910,13 +2812,8 @@
           </w:tcPr>
           <w:p>
             <w:r>
-              <w:t xml:space="preserve">Jim </w:t>
-            </w:r>
-            <w:proofErr w:type="spellStart"/>
-            <w:r>
-              <w:t>Manico</w:t>
-            </w:r>
-            <w:proofErr w:type="spellEnd"/>
+              <w:t>Jim Manico</w:t>
+            </w:r>
           </w:p>
         </w:tc>
         <w:tc>
@@ -2948,13 +2845,8 @@
           </w:tcPr>
           <w:p>
             <w:r>
-              <w:t xml:space="preserve">Boy </w:t>
-            </w:r>
-            <w:proofErr w:type="spellStart"/>
-            <w:r>
-              <w:t>Baukema</w:t>
-            </w:r>
-            <w:proofErr w:type="spellEnd"/>
+              <w:t>Boy Baukema</w:t>
+            </w:r>
           </w:p>
         </w:tc>
         <w:tc>
@@ -2964,13 +2856,8 @@
           </w:tcPr>
           <w:p>
             <w:r>
-              <w:t xml:space="preserve">Evan </w:t>
-            </w:r>
-            <w:proofErr w:type="spellStart"/>
-            <w:r>
-              <w:t>Gaustad</w:t>
-            </w:r>
-            <w:proofErr w:type="spellEnd"/>
+              <w:t>Evan Gaustad</w:t>
+            </w:r>
           </w:p>
         </w:tc>
         <w:tc>
@@ -2979,19 +2866,9 @@
             <w:vAlign w:val="center"/>
           </w:tcPr>
           <w:p>
-            <w:proofErr w:type="spellStart"/>
-            <w:r>
-              <w:t>Mait</w:t>
-            </w:r>
-            <w:proofErr w:type="spellEnd"/>
-            <w:r>
-              <w:t xml:space="preserve"> </w:t>
-            </w:r>
-            <w:proofErr w:type="spellStart"/>
-            <w:r>
-              <w:t>Peekma</w:t>
-            </w:r>
-            <w:proofErr w:type="spellEnd"/>
+            <w:r>
+              <w:t>Mait Peekma</w:t>
+            </w:r>
           </w:p>
         </w:tc>
         <w:tc>
@@ -3001,13 +2878,8 @@
           </w:tcPr>
           <w:p>
             <w:r>
-              <w:t xml:space="preserve">Sebastien </w:t>
-            </w:r>
-            <w:proofErr w:type="spellStart"/>
-            <w:r>
-              <w:t>Deleersnyder</w:t>
-            </w:r>
-            <w:proofErr w:type="spellEnd"/>
+              <w:t>Sebastien Deleersnyder</w:t>
+            </w:r>
           </w:p>
         </w:tc>
       </w:tr>
@@ -3066,13 +2938,8 @@
           </w:tcPr>
           <w:p>
             <w:r>
-              <w:t xml:space="preserve">Mike </w:t>
-            </w:r>
-            <w:proofErr w:type="spellStart"/>
-            <w:r>
-              <w:t>Boberski</w:t>
-            </w:r>
-            <w:proofErr w:type="spellEnd"/>
+              <w:t>Mike Boberski</w:t>
+            </w:r>
           </w:p>
         </w:tc>
         <w:tc>
@@ -3093,13 +2960,8 @@
           </w:tcPr>
           <w:p>
             <w:r>
-              <w:t xml:space="preserve">Dave </w:t>
-            </w:r>
-            <w:proofErr w:type="spellStart"/>
-            <w:r>
-              <w:t>Wichers</w:t>
-            </w:r>
-            <w:proofErr w:type="spellEnd"/>
+              <w:t>Dave Wichers</w:t>
+            </w:r>
           </w:p>
         </w:tc>
         <w:tc>
@@ -3148,21 +3010,8 @@
             <w:vAlign w:val="center"/>
           </w:tcPr>
           <w:p>
-            <w:proofErr w:type="spellStart"/>
-            <w:r>
-              <w:t>Dr.</w:t>
-            </w:r>
-            <w:proofErr w:type="spellEnd"/>
-            <w:r>
-              <w:t xml:space="preserve"> </w:t>
-            </w:r>
-            <w:proofErr w:type="spellStart"/>
-            <w:r>
-              <w:t>Sarbari</w:t>
-            </w:r>
-            <w:proofErr w:type="spellEnd"/>
-            <w:r>
-              <w:t xml:space="preserve"> Gupta</w:t>
+            <w:r>
+              <w:t>Dr. Sarbari Gupta</w:t>
             </w:r>
           </w:p>
         </w:tc>
@@ -3184,13 +3033,8 @@
           </w:tcPr>
           <w:p>
             <w:r>
-              <w:t xml:space="preserve">Pierre </w:t>
-            </w:r>
-            <w:proofErr w:type="spellStart"/>
-            <w:r>
-              <w:t>Parrend</w:t>
-            </w:r>
-            <w:proofErr w:type="spellEnd"/>
+              <w:t>Pierre Parrend</w:t>
+            </w:r>
           </w:p>
         </w:tc>
       </w:tr>
@@ -3222,13 +3066,8 @@
             <w:vAlign w:val="center"/>
           </w:tcPr>
           <w:p>
-            <w:proofErr w:type="spellStart"/>
-            <w:r>
-              <w:t>Dr.</w:t>
-            </w:r>
-            <w:proofErr w:type="spellEnd"/>
-            <w:r>
-              <w:t xml:space="preserve"> Thomas Braun</w:t>
+            <w:r>
+              <w:t>Dr. Thomas Braun</w:t>
             </w:r>
           </w:p>
         </w:tc>
@@ -3271,19 +3110,9 @@
             <w:vAlign w:val="center"/>
           </w:tcPr>
           <w:p>
-            <w:proofErr w:type="spellStart"/>
-            <w:r>
-              <w:t>Bedirhan</w:t>
-            </w:r>
-            <w:proofErr w:type="spellEnd"/>
-            <w:r>
-              <w:t xml:space="preserve"> </w:t>
-            </w:r>
-            <w:proofErr w:type="spellStart"/>
-            <w:r>
-              <w:t>Urgun</w:t>
-            </w:r>
-            <w:proofErr w:type="spellEnd"/>
+            <w:r>
+              <w:t>Bedirhan Urgun</w:t>
+            </w:r>
           </w:p>
         </w:tc>
         <w:tc>
@@ -3292,19 +3121,9 @@
             <w:vAlign w:val="center"/>
           </w:tcPr>
           <w:p>
-            <w:proofErr w:type="spellStart"/>
-            <w:r>
-              <w:t>Eoin</w:t>
-            </w:r>
-            <w:proofErr w:type="spellEnd"/>
-            <w:r>
-              <w:t xml:space="preserve"> </w:t>
-            </w:r>
-            <w:proofErr w:type="spellStart"/>
-            <w:r>
-              <w:t>Keary</w:t>
-            </w:r>
-            <w:proofErr w:type="spellEnd"/>
+            <w:r>
+              <w:t>Eoin Keary</w:t>
+            </w:r>
           </w:p>
         </w:tc>
         <w:tc>
@@ -3313,21 +3132,8 @@
             <w:vAlign w:val="center"/>
           </w:tcPr>
           <w:p>
-            <w:proofErr w:type="spellStart"/>
-            <w:r>
-              <w:t>Ketan</w:t>
-            </w:r>
-            <w:proofErr w:type="spellEnd"/>
-            <w:r>
-              <w:t xml:space="preserve"> </w:t>
-            </w:r>
-            <w:proofErr w:type="spellStart"/>
-            <w:r>
-              <w:t>Dilipkumar</w:t>
-            </w:r>
-            <w:proofErr w:type="spellEnd"/>
-            <w:r>
-              <w:t xml:space="preserve"> Vyas</w:t>
+            <w:r>
+              <w:t>Ketan Dilipkumar Vyas</w:t>
             </w:r>
           </w:p>
         </w:tc>
@@ -3371,13 +3177,8 @@
             <w:vAlign w:val="center"/>
           </w:tcPr>
           <w:p>
-            <w:proofErr w:type="spellStart"/>
-            <w:r>
-              <w:t>Gaurang</w:t>
-            </w:r>
-            <w:proofErr w:type="spellEnd"/>
-            <w:r>
-              <w:t xml:space="preserve"> Shah</w:t>
+            <w:r>
+              <w:t>Gaurang Shah</w:t>
             </w:r>
           </w:p>
         </w:tc>
@@ -3398,19 +3199,9 @@
             <w:vAlign w:val="center"/>
           </w:tcPr>
           <w:p>
-            <w:proofErr w:type="spellStart"/>
-            <w:r>
-              <w:t>Shouvik</w:t>
-            </w:r>
-            <w:proofErr w:type="spellEnd"/>
-            <w:r>
-              <w:t xml:space="preserve"> </w:t>
-            </w:r>
-            <w:proofErr w:type="spellStart"/>
-            <w:r>
-              <w:t>Bardhan</w:t>
-            </w:r>
-            <w:proofErr w:type="spellEnd"/>
+            <w:r>
+              <w:t>Shouvik Bardhan</w:t>
+            </w:r>
           </w:p>
         </w:tc>
       </w:tr>
@@ -3452,21 +3243,8 @@
             <w:vAlign w:val="center"/>
           </w:tcPr>
           <w:p>
-            <w:proofErr w:type="spellStart"/>
-            <w:r>
-              <w:t>Mandeep</w:t>
-            </w:r>
-            <w:proofErr w:type="spellEnd"/>
-            <w:r>
-              <w:t xml:space="preserve"> </w:t>
-            </w:r>
-            <w:proofErr w:type="spellStart"/>
-            <w:r>
-              <w:t>Khera</w:t>
-            </w:r>
-            <w:proofErr w:type="spellEnd"/>
-            <w:r>
-              <w:t xml:space="preserve"> </w:t>
+            <w:r>
+              <w:t xml:space="preserve">Mandeep Khera </w:t>
             </w:r>
           </w:p>
         </w:tc>
@@ -3477,13 +3255,8 @@
           </w:tcPr>
           <w:p>
             <w:r>
-              <w:t xml:space="preserve">Stan </w:t>
-            </w:r>
-            <w:proofErr w:type="spellStart"/>
-            <w:r>
-              <w:t>Wisseman</w:t>
-            </w:r>
-            <w:proofErr w:type="spellEnd"/>
+              <w:t>Stan Wisseman</w:t>
+            </w:r>
           </w:p>
         </w:tc>
       </w:tr>
@@ -3504,13 +3277,8 @@
           </w:tcPr>
           <w:p>
             <w:r>
-              <w:t xml:space="preserve">Dave </w:t>
-            </w:r>
-            <w:proofErr w:type="spellStart"/>
-            <w:r>
-              <w:t>Hausladen</w:t>
-            </w:r>
-            <w:proofErr w:type="spellEnd"/>
+              <w:t>Dave Hausladen</w:t>
+            </w:r>
           </w:p>
         </w:tc>
         <w:tc>
@@ -3520,13 +3288,8 @@
           </w:tcPr>
           <w:p>
             <w:r>
-              <w:t xml:space="preserve">Jeff </w:t>
-            </w:r>
-            <w:proofErr w:type="spellStart"/>
-            <w:r>
-              <w:t>LoSapio</w:t>
-            </w:r>
-            <w:proofErr w:type="spellEnd"/>
+              <w:t>Jeff LoSapio</w:t>
+            </w:r>
           </w:p>
         </w:tc>
         <w:tc>
@@ -3536,13 +3299,8 @@
           </w:tcPr>
           <w:p>
             <w:r>
-              <w:t xml:space="preserve">Matt </w:t>
-            </w:r>
-            <w:proofErr w:type="spellStart"/>
-            <w:r>
-              <w:t>Presson</w:t>
-            </w:r>
-            <w:proofErr w:type="spellEnd"/>
+              <w:t>Matt Presson</w:t>
+            </w:r>
           </w:p>
         </w:tc>
         <w:tc>
@@ -3552,13 +3310,8 @@
           </w:tcPr>
           <w:p>
             <w:r>
-              <w:t xml:space="preserve">Stephen de </w:t>
-            </w:r>
-            <w:proofErr w:type="spellStart"/>
-            <w:r>
-              <w:t>Vries</w:t>
-            </w:r>
-            <w:proofErr w:type="spellEnd"/>
+              <w:t>Stephen de Vries</w:t>
+            </w:r>
           </w:p>
         </w:tc>
       </w:tr>
@@ -3579,13 +3332,8 @@
           </w:tcPr>
           <w:p>
             <w:r>
-              <w:t xml:space="preserve">Theodore </w:t>
-            </w:r>
-            <w:proofErr w:type="spellStart"/>
-            <w:r>
-              <w:t>Winograd</w:t>
-            </w:r>
-            <w:proofErr w:type="spellEnd"/>
+              <w:t>Theodore Winograd</w:t>
+            </w:r>
           </w:p>
         </w:tc>
         <w:tc>
@@ -3661,13 +3409,8 @@
           </w:tcPr>
           <w:p>
             <w:r>
-              <w:t xml:space="preserve">Paul </w:t>
-            </w:r>
-            <w:proofErr w:type="spellStart"/>
-            <w:r>
-              <w:t>Douthit</w:t>
-            </w:r>
-            <w:proofErr w:type="spellEnd"/>
+              <w:t>Paul Douthit</w:t>
+            </w:r>
           </w:p>
         </w:tc>
         <w:tc>
@@ -3751,15 +3494,7 @@
         </w:drawing>
       </w:r>
       <w:r>
-        <w:t xml:space="preserve">Copyright © 2008 – 2015 The OWASP Foundation. This document is released under the Creative Commons Attribution </w:t>
-      </w:r>
-      <w:proofErr w:type="spellStart"/>
-      <w:r>
-        <w:t>ShareAlike</w:t>
-      </w:r>
-      <w:proofErr w:type="spellEnd"/>
-      <w:r>
-        <w:t xml:space="preserve"> 3.0 license. For any reuse or distribution, you must make clear to others the license terms of this work.</w:t>
+        <w:t>Copyright © 2008 – 2015 The OWASP Foundation. This document is released under the Creative Commons Attribution ShareAlike 3.0 license. For any reuse or distribution, you must make clear to others the license terms of this work.</w:t>
       </w:r>
     </w:p>
     <w:p/>
@@ -3830,21 +3565,7 @@
         <w:rPr>
           <w:highlight w:val="yellow"/>
         </w:rPr>
-        <w:t xml:space="preserve">On a similar note, one of the main goals for this version of the standard was to focus on the "what" and not the "how".  Whereas the previous version of the standard talked about dynamic scanning, static analysis, Threat </w:t>
-      </w:r>
-      <w:proofErr w:type="spellStart"/>
-      <w:r>
-        <w:rPr>
-          <w:highlight w:val="yellow"/>
-        </w:rPr>
-        <w:t>Modeling</w:t>
-      </w:r>
-      <w:proofErr w:type="spellEnd"/>
-      <w:r>
-        <w:rPr>
-          <w:highlight w:val="yellow"/>
-        </w:rPr>
-        <w:t xml:space="preserve">, and design reviews, you will notice that such terms do not appear in this version of the standard.  Instead, we essentially define security requirements that must be verified for an application to achieve a certain level.  How those requirements are verified is left up to the verifier.   </w:t>
+        <w:t xml:space="preserve">On a similar note, one of the main goals for this version of the standard was to focus on the "what" and not the "how".  Whereas the previous version of the standard talked about dynamic scanning, static analysis, Threat Modeling, and design reviews, you will notice that such terms do not appear in this version of the standard.  Instead, we essentially define security requirements that must be verified for an application to achieve a certain level.  How those requirements are verified is left up to the verifier.   </w:t>
       </w:r>
     </w:p>
     <w:p>
@@ -4085,8 +3806,8 @@
       <w:pPr>
         <w:pStyle w:val="Heading2"/>
       </w:pPr>
-      <w:bookmarkStart w:id="6" w:name="_Toc419822100"/>
-      <w:bookmarkStart w:id="7" w:name="_Toc419822120"/>
+      <w:bookmarkStart w:id="6" w:name="_Toc419822120"/>
+      <w:bookmarkStart w:id="7" w:name="_Toc419822100"/>
       <w:r>
         <w:lastRenderedPageBreak/>
         <w:t>Application Security Verification Levels</w:t>
@@ -4617,35 +4338,7 @@
           <w:highlight w:val="yellow"/>
         </w:rPr>
         <w:lastRenderedPageBreak/>
-        <w:t xml:space="preserve">Input validation should not be relied on as the only </w:t>
-      </w:r>
-      <w:proofErr w:type="spellStart"/>
-      <w:r>
-        <w:rPr>
-          <w:highlight w:val="yellow"/>
-        </w:rPr>
-        <w:t>defense</w:t>
-      </w:r>
-      <w:proofErr w:type="spellEnd"/>
-      <w:r>
-        <w:rPr>
-          <w:highlight w:val="yellow"/>
-        </w:rPr>
-        <w:t xml:space="preserve"> against injection and scripting vulnerabilities.  Rather, input validation should always be the second line of </w:t>
-      </w:r>
-      <w:proofErr w:type="spellStart"/>
-      <w:r>
-        <w:rPr>
-          <w:highlight w:val="yellow"/>
-        </w:rPr>
-        <w:t>defense</w:t>
-      </w:r>
-      <w:proofErr w:type="spellEnd"/>
-      <w:r>
-        <w:rPr>
-          <w:highlight w:val="yellow"/>
-        </w:rPr>
-        <w:t>, with parameterization and output encoding being the primaries, respectively.</w:t>
+        <w:t>Input validation should not be relied on as the only defense against injection and scripting vulnerabilities.  Rather, input validation should always be the second line of defense, with parameterization and output encoding being the primaries, respectively.</w:t>
       </w:r>
     </w:p>
     <w:p>
@@ -4658,21 +4351,7 @@
         <w:rPr>
           <w:highlight w:val="yellow"/>
         </w:rPr>
-        <w:t xml:space="preserve">Level 3 verification is typically appropriate for critical applications that protect life and safety, critical infrastructure, or </w:t>
-      </w:r>
-      <w:proofErr w:type="spellStart"/>
-      <w:r>
-        <w:rPr>
-          <w:highlight w:val="yellow"/>
-        </w:rPr>
-        <w:t>defense</w:t>
-      </w:r>
-      <w:proofErr w:type="spellEnd"/>
-      <w:r>
-        <w:rPr>
-          <w:highlight w:val="yellow"/>
-        </w:rPr>
-        <w:t xml:space="preserve"> functions or have the potential of facilitating substantial damage to the organization. Level 3 may also be appropriate for applications that process sensitive assets. </w:t>
+        <w:t xml:space="preserve">Level 3 verification is typically appropriate for critical applications that protect life and safety, critical infrastructure, or defense functions or have the potential of facilitating substantial damage to the organization. Level 3 may also be appropriate for applications that process sensitive assets. </w:t>
       </w:r>
     </w:p>
     <w:p>
@@ -4994,7 +4673,7 @@
       <w:r>
         <w:t>Applying ASVS in Practice</w:t>
       </w:r>
-      <w:bookmarkEnd w:id="7"/>
+      <w:bookmarkEnd w:id="6"/>
     </w:p>
     <w:p>
       <w:r>
@@ -5238,29 +4917,7 @@
                 <w:szCs w:val="20"/>
                 <w:lang w:val="en-US"/>
               </w:rPr>
-              <w:t>Level 2: applications that contain sensitive information like credit card numbers, personal information, can move limited amounts of money in limited ways.  Examples include:  (</w:t>
-            </w:r>
-            <w:proofErr w:type="spellStart"/>
-            <w:r>
-              <w:rPr>
-                <w:rFonts w:ascii="Calibri" w:eastAsia="Times New Roman" w:hAnsi="Calibri"/>
-                <w:color w:val="000000"/>
-                <w:sz w:val="20"/>
-                <w:szCs w:val="20"/>
-                <w:lang w:val="en-US"/>
-              </w:rPr>
-              <w:t>i</w:t>
-            </w:r>
-            <w:proofErr w:type="spellEnd"/>
-            <w:r>
-              <w:rPr>
-                <w:rFonts w:ascii="Calibri" w:eastAsia="Times New Roman" w:hAnsi="Calibri"/>
-                <w:color w:val="000000"/>
-                <w:sz w:val="20"/>
-                <w:szCs w:val="20"/>
-                <w:lang w:val="en-US"/>
-              </w:rPr>
-              <w:t>) transfer money between accounts at the same institution or (ii) a slower form of money movement (e.g. ACH) with transaction limits or (iii) wire transfers with hard transfer limits within a period of time.</w:t>
+              <w:t>Level 2: applications that contain sensitive information like credit card numbers, personal information, can move limited amounts of money in limited ways.  Examples include:  (i) transfer money between accounts at the same institution or (ii) a slower form of money movement (e.g. ACH) with transaction limits or (iii) wire transfers with hard transfer limits within a period of time.</w:t>
             </w:r>
           </w:p>
         </w:tc>
@@ -5518,29 +5175,7 @@
                 <w:szCs w:val="20"/>
                 <w:lang w:val="en-US"/>
               </w:rPr>
-              <w:t xml:space="preserve">These industries may not appear to have very much in common, but the threat actors who are likely to attack organizations in this segment are more likely to perform focused attacks with more time, skill, and resources.  Often the sensitive information or systems are not easy to locate and require leveraging insiders and social engineering techniques.  Attacks may involve insiders, outsiders, or be collusion between the two.  Their goals may include gaining access to intellectual property for strategic or technological advantage.  We also do not want to overlook attackers looking to abuse application functionality influence the </w:t>
-            </w:r>
-            <w:proofErr w:type="spellStart"/>
-            <w:r>
-              <w:rPr>
-                <w:rFonts w:ascii="Calibri" w:eastAsia="Times New Roman" w:hAnsi="Calibri"/>
-                <w:color w:val="000000"/>
-                <w:sz w:val="20"/>
-                <w:szCs w:val="20"/>
-                <w:lang w:val="en-US"/>
-              </w:rPr>
-              <w:t>behaviour</w:t>
-            </w:r>
-            <w:proofErr w:type="spellEnd"/>
-            <w:r>
-              <w:rPr>
-                <w:rFonts w:ascii="Calibri" w:eastAsia="Times New Roman" w:hAnsi="Calibri"/>
-                <w:color w:val="000000"/>
-                <w:sz w:val="20"/>
-                <w:szCs w:val="20"/>
-                <w:lang w:val="en-US"/>
-              </w:rPr>
-              <w:t xml:space="preserve"> of or disrupt sensitive systems.</w:t>
+              <w:t>These industries may not appear to have very much in common, but the threat actors who are likely to attack organizations in this segment are more likely to perform focused attacks with more time, skill, and resources.  Often the sensitive information or systems are not easy to locate and require leveraging insiders and social engineering techniques.  Attacks may involve insiders, outsiders, or be collusion between the two.  Their goals may include gaining access to intellectual property for strategic or technological advantage.  We also do not want to overlook attackers looking to abuse application functionality influence the behaviour of or disrupt sensitive systems.</w:t>
             </w:r>
           </w:p>
         </w:tc>
@@ -6219,21 +5854,7 @@
         <w:rPr>
           <w:highlight w:val="yellow"/>
         </w:rPr>
-        <w:t xml:space="preserve">    what coding principles are followed and why (defensive coding, complying with external or internal architecture standards </w:t>
-      </w:r>
-      <w:proofErr w:type="spellStart"/>
-      <w:r>
-        <w:rPr>
-          <w:highlight w:val="yellow"/>
-        </w:rPr>
-        <w:t>etc</w:t>
-      </w:r>
-      <w:proofErr w:type="spellEnd"/>
-      <w:r>
-        <w:rPr>
-          <w:highlight w:val="yellow"/>
-        </w:rPr>
-        <w:t xml:space="preserve"> — this of course varies but typically a team should have some guiding security and implementation principles, some of which are relatively universal)</w:t>
+        <w:t xml:space="preserve">    what coding principles are followed and why (defensive coding, complying with external or internal architecture standards etc — this of course varies but typically a team should have some guiding security and implementation principles, some of which are relatively universal)</w:t>
       </w:r>
     </w:p>
     <w:p>
@@ -6246,16 +5867,8 @@
         <w:rPr>
           <w:highlight w:val="yellow"/>
         </w:rPr>
-        <w:t xml:space="preserve">    what does the team need to understand about the technology stack they’re using (and I think this is very important thing), that is, how does it </w:t>
-      </w:r>
-      <w:proofErr w:type="gramStart"/>
-      <w:r>
-        <w:rPr>
-          <w:highlight w:val="yellow"/>
-        </w:rPr>
-        <w:t>work</w:t>
-      </w:r>
-      <w:proofErr w:type="gramEnd"/>
+        <w:t xml:space="preserve">    what does the team need to understand about the technology stack they’re using (and I think this is very important thing), that is, how does it work</w:t>
+      </w:r>
     </w:p>
     <w:p>
       <w:pPr>
@@ -6267,16 +5880,8 @@
         <w:rPr>
           <w:highlight w:val="yellow"/>
         </w:rPr>
-        <w:t xml:space="preserve">    what parts of the ASVS are handled already by the technology stack (also an important thing to </w:t>
-      </w:r>
-      <w:proofErr w:type="gramStart"/>
-      <w:r>
-        <w:rPr>
-          <w:highlight w:val="yellow"/>
-        </w:rPr>
-        <w:t>consider)</w:t>
-      </w:r>
-      <w:proofErr w:type="gramEnd"/>
+        <w:t xml:space="preserve">    what parts of the ASVS are handled already by the technology stack (also an important thing to consider)</w:t>
+      </w:r>
     </w:p>
     <w:p>
       <w:pPr>
@@ -6288,21 +5893,7 @@
         <w:rPr>
           <w:highlight w:val="yellow"/>
         </w:rPr>
-        <w:t xml:space="preserve">In practice, I would think that at the very least, the team needs to understand how HTTP works, how things like HTTP parameters and requests get handled in their application, and what an injection is (as a general concept, not just XSS and </w:t>
-      </w:r>
-      <w:proofErr w:type="spellStart"/>
-      <w:r>
-        <w:rPr>
-          <w:highlight w:val="yellow"/>
-        </w:rPr>
-        <w:t>SQLi</w:t>
-      </w:r>
-      <w:proofErr w:type="spellEnd"/>
-      <w:r>
-        <w:rPr>
-          <w:highlight w:val="yellow"/>
-        </w:rPr>
-        <w:t>). Also they should have a clear concept how authorisation is supposed to work in the application and be able to validate that with the requirements. I’m less concerned about authentication, as it typically is handled by an external component and just kind of plugged in to the application.</w:t>
+        <w:t>In practice, I would think that at the very least, the team needs to understand how HTTP works, how things like HTTP parameters and requests get handled in their application, and what an injection is (as a general concept, not just XSS and SQLi). Also they should have a clear concept how authorisation is supposed to work in the application and be able to validate that with the requirements. I’m less concerned about authentication, as it typically is handled by an external component and just kind of plugged in to the application.</w:t>
       </w:r>
     </w:p>
     <w:p>
@@ -6330,21 +5921,7 @@
         <w:rPr>
           <w:highlight w:val="yellow"/>
         </w:rPr>
-        <w:t xml:space="preserve">As for ASVS, would it make sense to somehow categorize verification items based on where they are (or should be) handled, e.g. infrastructure, middleware, program code, centralised libraries </w:t>
-      </w:r>
-      <w:proofErr w:type="spellStart"/>
-      <w:r>
-        <w:rPr>
-          <w:highlight w:val="yellow"/>
-        </w:rPr>
-        <w:t>etc</w:t>
-      </w:r>
-      <w:proofErr w:type="spellEnd"/>
-      <w:r>
-        <w:rPr>
-          <w:highlight w:val="yellow"/>
-        </w:rPr>
-        <w:t>? Or maybe as part of the ASVS itself, but as a supplemental guide? I can help with this, although it is obvious that there’s no one single categorisation as it depends on what technology is used and how. But I still assert that typically a software development team should only consider a subset of the verification items, while other items are considered by other teams (e.g. infra).</w:t>
+        <w:t>As for ASVS, would it make sense to somehow categorize verification items based on where they are (or should be) handled, e.g. infrastructure, middleware, program code, centralised libraries etc? Or maybe as part of the ASVS itself, but as a supplemental guide? I can help with this, although it is obvious that there’s no one single categorisation as it depends on what technology is used and how. But I still assert that typically a software development team should only consider a subset of the verification items, while other items are considered by other teams (e.g. infra).</w:t>
       </w:r>
     </w:p>
     <w:p>
@@ -6404,7 +5981,7 @@
         <w:t>TBA</w:t>
       </w:r>
     </w:p>
-    <w:bookmarkEnd w:id="6"/>
+    <w:bookmarkEnd w:id="7"/>
     <w:p/>
     <w:p>
       <w:pPr>
@@ -6446,45 +6023,12 @@
     </w:p>
     <w:p>
       <w:r>
-        <w:t xml:space="preserve">Organisations may wish to certify that their software is compliant with the Application Security Verification Standard or has passed a </w:t>
-      </w:r>
-      <w:r>
-        <w:t xml:space="preserve">particular verification level. </w:t>
+        <w:t xml:space="preserve">Organisations may wish to certify that their software is compliant with the Application Security Verification Standard or has passed a particular verification level. </w:t>
       </w:r>
     </w:p>
     <w:p>
       <w:r>
-        <w:t xml:space="preserve">OWASP currently does not certify any </w:t>
-      </w:r>
-      <w:r>
-        <w:t xml:space="preserve">vendors, verifiers or </w:t>
-      </w:r>
-      <w:r>
-        <w:t xml:space="preserve">software. </w:t>
-      </w:r>
-      <w:r>
-        <w:t>All s</w:t>
-      </w:r>
-      <w:r>
-        <w:t xml:space="preserve">uch certifications are currently not </w:t>
-      </w:r>
-      <w:r>
-        <w:t xml:space="preserve">officially </w:t>
-      </w:r>
-      <w:r>
-        <w:t xml:space="preserve">vetted, registered, or certified by OWASP, so </w:t>
-      </w:r>
-      <w:r>
-        <w:t>an</w:t>
-      </w:r>
-      <w:r>
-        <w:t xml:space="preserve"> organisation relying upon such a view need</w:t>
-      </w:r>
-      <w:r>
-        <w:t>s</w:t>
-      </w:r>
-      <w:r>
-        <w:t xml:space="preserve"> to cautious of the trust placed </w:t>
+        <w:t xml:space="preserve">OWASP currently does not certify any vendors, verifiers or software. All such certifications are currently not officially vetted, registered, or certified by OWASP, so an organisation relying upon such a view needs to cautious of the trust placed </w:t>
       </w:r>
       <w:r>
         <w:t>in any third party reliance</w:t>
@@ -6582,37 +6126,13 @@
     </w:p>
     <w:p>
       <w:r>
-        <w:t xml:space="preserve">It is not possible to complete ASVS verification using automated </w:t>
-      </w:r>
-      <w:r>
-        <w:t xml:space="preserve">penetration testing </w:t>
-      </w:r>
-      <w:r>
-        <w:t>tools</w:t>
-      </w:r>
-      <w:r>
-        <w:t xml:space="preserve"> alone</w:t>
-      </w:r>
-      <w:r>
-        <w:t>.</w:t>
-      </w:r>
-      <w:r>
-        <w:t xml:space="preserve"> </w:t>
-      </w:r>
-      <w:r>
-        <w:t xml:space="preserve">Outside of L1 requirements, </w:t>
+        <w:t xml:space="preserve">It is not possible to complete ASVS verification using automated penetration testing tools alone. Outside of L1 requirements, </w:t>
       </w:r>
       <w:r>
         <w:t xml:space="preserve">the majority of </w:t>
       </w:r>
       <w:r>
-        <w:t xml:space="preserve">requirements </w:t>
-      </w:r>
-      <w:r>
-        <w:t xml:space="preserve">are not amenable to automated penetration testing. </w:t>
-      </w:r>
-      <w:r>
-        <w:t xml:space="preserve"> </w:t>
+        <w:t xml:space="preserve">requirements are not amenable to automated penetration testing.  </w:t>
       </w:r>
       <w:r>
         <w:t xml:space="preserve"> </w:t>
@@ -6652,16 +6172,7 @@
         <w:t>the majority of</w:t>
       </w:r>
       <w:r>
-        <w:t xml:space="preserve"> requirements </w:t>
-      </w:r>
-      <w:r>
-        <w:t xml:space="preserve">are not amenable to automated </w:t>
-      </w:r>
-      <w:r>
-        <w:t>source code review</w:t>
-      </w:r>
-      <w:r>
-        <w:t xml:space="preserve">.   </w:t>
+        <w:t xml:space="preserve"> requirements are not amenable to automated source code review.   </w:t>
       </w:r>
     </w:p>
     <w:p>
@@ -6674,10 +6185,7 @@
     </w:p>
     <w:p>
       <w:r>
-        <w:t xml:space="preserve">The Application Security Verification Standard at Level 1 is a thorough checklist for penetration testing, and should be seen as the minimum required in the industry today, rather than simplistic Top 10 reviews. </w:t>
-      </w:r>
-      <w:r>
-        <w:t>However, the ASVS is designed to be an open book verification.</w:t>
+        <w:t>The Application Security Verification Standard at Level 1 is a thorough checklist for penetration testing, and should be seen as the minimum required in the industry today, rather than simplistic Top 10 reviews. However, the ASVS is designed to be an open book verification.</w:t>
       </w:r>
     </w:p>
     <w:p>
@@ -9550,23 +9058,7 @@
               <w:cnfStyle w:val="000000100000" w:firstRow="0" w:lastRow="0" w:firstColumn="0" w:lastColumn="0" w:oddVBand="0" w:evenVBand="0" w:oddHBand="1" w:evenHBand="0" w:firstRowFirstColumn="0" w:firstRowLastColumn="0" w:lastRowFirstColumn="0" w:lastRowLastColumn="0"/>
             </w:pPr>
             <w:r>
-              <w:t xml:space="preserve">Verify that account passwords are protected using an adaptive key derivation function, salted using a salt that is unique to that account (e.g., internal user ID, account creation) and use </w:t>
-            </w:r>
-            <w:proofErr w:type="spellStart"/>
-            <w:r>
-              <w:t>bcrypt</w:t>
-            </w:r>
-            <w:proofErr w:type="spellEnd"/>
-            <w:r>
-              <w:t xml:space="preserve">, </w:t>
-            </w:r>
-            <w:proofErr w:type="spellStart"/>
-            <w:r>
-              <w:t>scrypt</w:t>
-            </w:r>
-            <w:proofErr w:type="spellEnd"/>
-            <w:r>
-              <w:t xml:space="preserve"> or PBKDF2 before storing the password, with a minimum work factor iteration count of 150,000 loops to eliminate the possibility of brute forcing. </w:t>
+              <w:t xml:space="preserve">Verify that account passwords are protected using an adaptive key derivation function, salted using a salt that is unique to that account (e.g., internal user ID, account creation) and use bcrypt, scrypt or PBKDF2 before storing the password, with a minimum work factor iteration count of 150,000 loops to eliminate the possibility of brute forcing. </w:t>
             </w:r>
           </w:p>
         </w:tc>
@@ -11340,14 +10832,12 @@
       <w:r>
         <w:t xml:space="preserve">(See </w:t>
       </w:r>
-      <w:proofErr w:type="spellStart"/>
       <w:r>
         <w:rPr>
           <w:highlight w:val="yellow"/>
         </w:rPr>
         <w:t>LoA</w:t>
       </w:r>
-      <w:proofErr w:type="spellEnd"/>
       <w:r>
         <w:t>)</w:t>
       </w:r>
@@ -12921,15 +12411,7 @@
               <w:cnfStyle w:val="000000000000" w:firstRow="0" w:lastRow="0" w:firstColumn="0" w:lastColumn="0" w:oddVBand="0" w:evenVBand="0" w:oddHBand="0" w:evenHBand="0" w:firstRowFirstColumn="0" w:firstRowLastColumn="0" w:lastRowFirstColumn="0" w:lastRowLastColumn="0"/>
             </w:pPr>
             <w:r>
-              <w:t>Verify that authenticated session tokens using cookies are protected by the use of "</w:t>
-            </w:r>
-            <w:proofErr w:type="spellStart"/>
-            <w:r>
-              <w:t>HttpOnly</w:t>
-            </w:r>
-            <w:proofErr w:type="spellEnd"/>
-            <w:r>
-              <w:t xml:space="preserve">". </w:t>
+              <w:t xml:space="preserve">Verify that authenticated session tokens using cookies are protected by the use of "HttpOnly". </w:t>
             </w:r>
           </w:p>
         </w:tc>
@@ -14487,55 +13969,7 @@
                 <w:sz w:val="18"/>
                 <w:szCs w:val="18"/>
               </w:rPr>
-              <w:t xml:space="preserve">Verify that directory browsing is disabled unless deliberately desired. Additionally, applications should not allow file or directory metadata, such as </w:t>
-            </w:r>
-            <w:proofErr w:type="spellStart"/>
-            <w:r>
-              <w:rPr>
-                <w:sz w:val="18"/>
-                <w:szCs w:val="18"/>
-              </w:rPr>
-              <w:t>Thumbs.db</w:t>
-            </w:r>
-            <w:proofErr w:type="spellEnd"/>
-            <w:r>
-              <w:rPr>
-                <w:sz w:val="18"/>
-                <w:szCs w:val="18"/>
-              </w:rPr>
-              <w:t>, .</w:t>
-            </w:r>
-            <w:proofErr w:type="spellStart"/>
-            <w:r>
-              <w:rPr>
-                <w:sz w:val="18"/>
-                <w:szCs w:val="18"/>
-              </w:rPr>
-              <w:t>DS_Store</w:t>
-            </w:r>
-            <w:proofErr w:type="spellEnd"/>
-            <w:r>
-              <w:rPr>
-                <w:sz w:val="18"/>
-                <w:szCs w:val="18"/>
-              </w:rPr>
-              <w:t>, .git or .</w:t>
-            </w:r>
-            <w:proofErr w:type="spellStart"/>
-            <w:r>
-              <w:rPr>
-                <w:sz w:val="18"/>
-                <w:szCs w:val="18"/>
-              </w:rPr>
-              <w:t>svn</w:t>
-            </w:r>
-            <w:proofErr w:type="spellEnd"/>
-            <w:r>
-              <w:rPr>
-                <w:sz w:val="18"/>
-                <w:szCs w:val="18"/>
-              </w:rPr>
-              <w:t xml:space="preserve"> folders.</w:t>
+              <w:t>Verify that directory browsing is disabled unless deliberately desired. Additionally, applications should not allow file or directory metadata, such as Thumbs.db, .DS_Store, .git or .svn folders.</w:t>
             </w:r>
           </w:p>
         </w:tc>
@@ -17571,15 +17005,7 @@
               <w:cnfStyle w:val="000000100000" w:firstRow="0" w:lastRow="0" w:firstColumn="0" w:lastColumn="0" w:oddVBand="0" w:evenVBand="0" w:oddHBand="1" w:evenHBand="0" w:firstRowFirstColumn="0" w:firstRowLastColumn="0" w:lastRowFirstColumn="0" w:lastRowLastColumn="0"/>
             </w:pPr>
             <w:r>
-              <w:t xml:space="preserve">Verify that the application is not susceptible to common XML attacks, such as </w:t>
-            </w:r>
-            <w:proofErr w:type="spellStart"/>
-            <w:r>
-              <w:t>XPath</w:t>
-            </w:r>
-            <w:proofErr w:type="spellEnd"/>
-            <w:r>
-              <w:t xml:space="preserve"> query tampering, XML External Entity attacks, and XML injection attacks. </w:t>
+              <w:t xml:space="preserve">Verify that the application is not susceptible to common XML attacks, such as XPath query tampering, XML External Entity attacks, and XML injection attacks. </w:t>
             </w:r>
           </w:p>
         </w:tc>
@@ -18003,15 +17429,7 @@
               <w:cnfStyle w:val="000000100000" w:firstRow="0" w:lastRow="0" w:firstColumn="0" w:lastColumn="0" w:oddVBand="0" w:evenVBand="0" w:oddHBand="1" w:evenHBand="0" w:firstRowFirstColumn="0" w:firstRowLastColumn="0" w:lastRowFirstColumn="0" w:lastRowLastColumn="0"/>
             </w:pPr>
             <w:r>
-              <w:t>If the application framework allows automatic mass parameter assignment (also called automatic variable binding) from the inbound request to a model, verify that security sensitive fields such as “</w:t>
-            </w:r>
-            <w:proofErr w:type="spellStart"/>
-            <w:r>
-              <w:t>accountBalance</w:t>
-            </w:r>
-            <w:proofErr w:type="spellEnd"/>
-            <w:r>
-              <w:t>”, “role” or “password” are protected from malicious automatic binding.</w:t>
+              <w:t>If the application framework allows automatic mass parameter assignment (also called automatic variable binding) from the inbound request to a model, verify that security sensitive fields such as “accountBalance”, “role” or “password” are protected from malicious automatic binding.</w:t>
             </w:r>
           </w:p>
         </w:tc>
@@ -19340,15 +18758,7 @@
               <w:cnfStyle w:val="000000000000" w:firstRow="0" w:lastRow="0" w:firstColumn="0" w:lastColumn="0" w:oddVBand="0" w:evenVBand="0" w:oddHBand="0" w:evenHBand="0" w:firstRowFirstColumn="0" w:firstRowLastColumn="0" w:lastRowFirstColumn="0" w:lastRowLastColumn="0"/>
             </w:pPr>
             <w:r>
-              <w:t xml:space="preserve">Verify that all random numbers, random file names, random GUIDs, and random strings are generated using the cryptographic module’s approved random number generator when these random values are intended to be </w:t>
-            </w:r>
-            <w:proofErr w:type="spellStart"/>
-            <w:r>
-              <w:t>unguessable</w:t>
-            </w:r>
-            <w:proofErr w:type="spellEnd"/>
-            <w:r>
-              <w:t xml:space="preserve"> by an attacker.</w:t>
+              <w:t>Verify that all random numbers, random file names, random GUIDs, and random strings are generated using the cryptographic module’s approved random number generator when these random values are intended to be unguessable by an attacker.</w:t>
             </w:r>
           </w:p>
         </w:tc>
@@ -20524,10 +19934,73 @@
     </w:p>
     <w:p>
       <w:r>
-        <w:t>TBA</w:t>
-      </w:r>
-      <w:r>
-        <w:t xml:space="preserve"> </w:t>
+        <w:t xml:space="preserve">The primary objective of error handling and logging is to provide a useful reaction by the user, administrators, and incident response teams. The objective is not </w:t>
+      </w:r>
+      <w:r>
+        <w:t xml:space="preserve">to create </w:t>
+      </w:r>
+      <w:r>
+        <w:t>massive amounts of logs, but high quality logs,</w:t>
+      </w:r>
+      <w:r>
+        <w:t xml:space="preserve"> with more signal than discarded</w:t>
+      </w:r>
+      <w:r>
+        <w:t xml:space="preserve"> noise. </w:t>
+      </w:r>
+    </w:p>
+    <w:p>
+      <w:r>
+        <w:t>High quality logs will often contain sensitive data, and must be protected as per local data privacy laws or directives. This should include:</w:t>
+      </w:r>
+    </w:p>
+    <w:p>
+      <w:pPr>
+        <w:pStyle w:val="ListParagraph"/>
+        <w:numPr>
+          <w:ilvl w:val="0"/>
+          <w:numId w:val="22"/>
+        </w:numPr>
+      </w:pPr>
+      <w:r>
+        <w:t>Not collecting or logging sensitive information if you don’t need it</w:t>
+      </w:r>
+    </w:p>
+    <w:p>
+      <w:pPr>
+        <w:pStyle w:val="ListParagraph"/>
+        <w:numPr>
+          <w:ilvl w:val="0"/>
+          <w:numId w:val="22"/>
+        </w:numPr>
+      </w:pPr>
+      <w:r>
+        <w:t>Ensuring all logged information is handled securely and protected as per its data classification</w:t>
+      </w:r>
+    </w:p>
+    <w:p>
+      <w:pPr>
+        <w:pStyle w:val="ListParagraph"/>
+        <w:numPr>
+          <w:ilvl w:val="0"/>
+          <w:numId w:val="22"/>
+        </w:numPr>
+      </w:pPr>
+      <w:r>
+        <w:t xml:space="preserve">Ensuring that logs are not forever, but have an absolute lifetime that is as short as possible. </w:t>
+      </w:r>
+    </w:p>
+    <w:p>
+      <w:r>
+        <w:t xml:space="preserve">If logs contain private or sensitive data, the definition of which varies from country to country, the logs become some of the most sensitive information held by the application and thus very attractive </w:t>
+      </w:r>
+      <w:r>
+        <w:t>to attackers in their own right</w:t>
+      </w:r>
+      <w:bookmarkStart w:id="21" w:name="_GoBack"/>
+      <w:bookmarkEnd w:id="21"/>
+      <w:r>
+        <w:t>.</w:t>
       </w:r>
     </w:p>
     <w:p>
@@ -21240,6 +20713,7 @@
               <w:pStyle w:val="TableHeading"/>
             </w:pPr>
             <w:r>
+              <w:lastRenderedPageBreak/>
               <w:t>V8.7</w:t>
             </w:r>
           </w:p>
@@ -21809,7 +21283,6 @@
               <w:pStyle w:val="TableHeading"/>
             </w:pPr>
             <w:r>
-              <w:lastRenderedPageBreak/>
               <w:t>V8.13</w:t>
             </w:r>
           </w:p>
@@ -22307,7 +21780,7 @@
       <w:pPr>
         <w:pStyle w:val="Heading1"/>
       </w:pPr>
-      <w:bookmarkStart w:id="21" w:name="_Toc419822113"/>
+      <w:bookmarkStart w:id="22" w:name="_Toc419822113"/>
       <w:r>
         <w:lastRenderedPageBreak/>
         <w:t xml:space="preserve">V9: Data </w:t>
@@ -22330,7 +21803,7 @@
       <w:r>
         <w:t>equirements</w:t>
       </w:r>
-      <w:bookmarkEnd w:id="21"/>
+      <w:bookmarkEnd w:id="22"/>
     </w:p>
     <w:p>
       <w:pPr>
@@ -23274,15 +22747,7 @@
               <w:cnfStyle w:val="000000000000" w:firstRow="0" w:lastRow="0" w:firstColumn="0" w:lastColumn="0" w:oddVBand="0" w:evenVBand="0" w:oddHBand="0" w:evenHBand="0" w:firstRowFirstColumn="0" w:firstRowLastColumn="0" w:lastRowFirstColumn="0" w:lastRowLastColumn="0"/>
             </w:pPr>
             <w:r>
-              <w:t xml:space="preserve">Verify the application has the ability to detect and alert on abnormal numbers of requests for information or processing high value transactions for that user role, such as screen scraping, automated use of web service extraction, or data loss prevention. For example, the average user should not be able to access more than 5 records per hour or 30 records per day, or add 10 friends to a social network per minute. This might be achieved using an application attack and response engine, web application firewall, OWASP </w:t>
-            </w:r>
-            <w:proofErr w:type="spellStart"/>
-            <w:r>
-              <w:t>AppSensor</w:t>
-            </w:r>
-            <w:proofErr w:type="spellEnd"/>
-            <w:r>
-              <w:t>, or custom logic in the controller.</w:t>
+              <w:t>Verify the application has the ability to detect and alert on abnormal numbers of requests for information or processing high value transactions for that user role, such as screen scraping, automated use of web service extraction, or data loss prevention. For example, the average user should not be able to access more than 5 records per hour or 30 records per day, or add 10 friends to a social network per minute. This might be achieved using an application attack and response engine, web application firewall, OWASP AppSensor, or custom logic in the controller.</w:t>
             </w:r>
           </w:p>
         </w:tc>
@@ -23807,7 +23272,7 @@
       <w:pPr>
         <w:pStyle w:val="Heading1"/>
       </w:pPr>
-      <w:bookmarkStart w:id="22" w:name="_Toc419822114"/>
+      <w:bookmarkStart w:id="23" w:name="_Toc419822114"/>
       <w:r>
         <w:lastRenderedPageBreak/>
         <w:t xml:space="preserve">V10: Communications </w:t>
@@ -23830,7 +23295,7 @@
       <w:r>
         <w:t>equirements</w:t>
       </w:r>
-      <w:bookmarkEnd w:id="22"/>
+      <w:bookmarkEnd w:id="23"/>
     </w:p>
     <w:p>
       <w:pPr>
@@ -25065,13 +24530,8 @@
               <w:cnfStyle w:val="000000100000" w:firstRow="0" w:lastRow="0" w:firstColumn="0" w:lastColumn="0" w:oddVBand="0" w:evenVBand="0" w:oddHBand="1" w:evenHBand="0" w:firstRowFirstColumn="0" w:firstRowLastColumn="0" w:lastRowFirstColumn="0" w:lastRowLastColumn="0"/>
             </w:pPr>
             <w:r>
-              <w:t xml:space="preserve">Verify that HTTP Strict Transport Security headers are included on all requests and for all subdomains, such as Strict-Transport-Security: max-age=15724800; </w:t>
-            </w:r>
-            <w:proofErr w:type="spellStart"/>
-            <w:r>
-              <w:t>includeSubdomains</w:t>
-            </w:r>
-            <w:proofErr w:type="spellEnd"/>
+              <w:t>Verify that HTTP Strict Transport Security headers are included on all requests and for all subdomains, such as Strict-Transport-Security: max-age=15724800; includeSubdomains</w:t>
+            </w:r>
           </w:p>
         </w:tc>
         <w:tc>
@@ -25807,15 +25267,7 @@
         <w:t xml:space="preserve">), and </w:t>
       </w:r>
       <w:r>
-        <w:t xml:space="preserve">use known TLS evaluation tools, such as </w:t>
-      </w:r>
-      <w:proofErr w:type="spellStart"/>
-      <w:r>
-        <w:t>sslyze</w:t>
-      </w:r>
-      <w:proofErr w:type="spellEnd"/>
-      <w:r>
-        <w:t>, various vulnerability scanners or trusted TLS online assessment services to obtain a desired level of security.</w:t>
+        <w:t>use known TLS evaluation tools, such as sslyze, various vulnerability scanners or trusted TLS online assessment services to obtain a desired level of security.</w:t>
       </w:r>
       <w:r>
         <w:t xml:space="preserve"> In general, we see non-compliance for this section being the use of outdated or insecure ciphers and algorithms, the lack of perfect forward secrecy, outdated or insecure SSL protocols, </w:t>
@@ -25917,7 +25369,7 @@
       <w:pPr>
         <w:pStyle w:val="Heading1"/>
       </w:pPr>
-      <w:bookmarkStart w:id="23" w:name="_Toc419822115"/>
+      <w:bookmarkStart w:id="24" w:name="_Toc419822115"/>
       <w:r>
         <w:lastRenderedPageBreak/>
         <w:t xml:space="preserve">V11: </w:t>
@@ -25940,13 +25392,13 @@
       <w:r>
         <w:t>equirements</w:t>
       </w:r>
-      <w:bookmarkEnd w:id="23"/>
+      <w:bookmarkEnd w:id="24"/>
     </w:p>
     <w:p>
       <w:pPr>
         <w:pStyle w:val="Heading2"/>
       </w:pPr>
-      <w:bookmarkStart w:id="24" w:name="_Toc419822116"/>
+      <w:bookmarkStart w:id="25" w:name="_Toc419822116"/>
       <w:r>
         <w:t>Control objective</w:t>
       </w:r>
@@ -27204,23 +26656,7 @@
               <w:cnfStyle w:val="000000000000" w:firstRow="0" w:lastRow="0" w:firstColumn="0" w:lastColumn="0" w:oddVBand="0" w:evenVBand="0" w:oddHBand="0" w:evenHBand="0" w:firstRowFirstColumn="0" w:firstRowLastColumn="0" w:lastRowFirstColumn="0" w:lastRowLastColumn="0"/>
             </w:pPr>
             <w:r>
-              <w:t xml:space="preserve">Verify that all API responses contain X-Content-Type-Options: </w:t>
-            </w:r>
-            <w:proofErr w:type="spellStart"/>
-            <w:r>
-              <w:t>nosniff</w:t>
-            </w:r>
-            <w:proofErr w:type="spellEnd"/>
-            <w:r>
-              <w:t xml:space="preserve"> and Content-Disposition: attachment; filename="</w:t>
-            </w:r>
-            <w:proofErr w:type="spellStart"/>
-            <w:r>
-              <w:t>api.json</w:t>
-            </w:r>
-            <w:proofErr w:type="spellEnd"/>
-            <w:r>
-              <w:t>" (or other appropriate file name for the content type).</w:t>
+              <w:t>Verify that all API responses contain X-Content-Type-Options: nosniff and Content-Disposition: attachment; filename="api.json" (or other appropriate file name for the content type).</w:t>
             </w:r>
           </w:p>
         </w:tc>
@@ -27370,13 +26806,13 @@
       <w:r>
         <w:t>equirements</w:t>
       </w:r>
-      <w:bookmarkEnd w:id="24"/>
+      <w:bookmarkEnd w:id="25"/>
     </w:p>
     <w:p>
       <w:pPr>
         <w:pStyle w:val="Heading2"/>
       </w:pPr>
-      <w:bookmarkStart w:id="25" w:name="_Toc419822117"/>
+      <w:bookmarkStart w:id="26" w:name="_Toc419822117"/>
       <w:r>
         <w:t>Control objective</w:t>
       </w:r>
@@ -28775,7 +28211,7 @@
       <w:r>
         <w:t>equirements</w:t>
       </w:r>
-      <w:bookmarkEnd w:id="25"/>
+      <w:bookmarkEnd w:id="26"/>
     </w:p>
     <w:p>
       <w:pPr>
@@ -29979,7 +29415,7 @@
       <w:pPr>
         <w:pStyle w:val="Heading1"/>
       </w:pPr>
-      <w:bookmarkStart w:id="26" w:name="_Toc419822118"/>
+      <w:bookmarkStart w:id="27" w:name="_Toc419822118"/>
       <w:r>
         <w:lastRenderedPageBreak/>
         <w:t>V16: Files and r</w:t>
@@ -29999,13 +29435,13 @@
       <w:r>
         <w:t>equirements</w:t>
       </w:r>
-      <w:bookmarkEnd w:id="26"/>
+      <w:bookmarkEnd w:id="27"/>
     </w:p>
     <w:p>
       <w:pPr>
         <w:pStyle w:val="Heading2"/>
       </w:pPr>
-      <w:bookmarkStart w:id="27" w:name="_Toc419822119"/>
+      <w:bookmarkStart w:id="28" w:name="_Toc419822119"/>
       <w:r>
         <w:t>Control objective</w:t>
       </w:r>
@@ -30803,15 +30239,7 @@
               <w:cnfStyle w:val="000000100000" w:firstRow="0" w:lastRow="0" w:firstColumn="0" w:lastColumn="0" w:oddVBand="0" w:evenVBand="0" w:oddHBand="1" w:evenHBand="0" w:firstRowFirstColumn="0" w:firstRowLastColumn="0" w:lastRowFirstColumn="0" w:lastRowLastColumn="0"/>
             </w:pPr>
             <w:r>
-              <w:t xml:space="preserve">Verify that files obtained from untrusted sources are stored outside the </w:t>
-            </w:r>
-            <w:proofErr w:type="spellStart"/>
-            <w:r>
-              <w:t>webroot</w:t>
-            </w:r>
-            <w:proofErr w:type="spellEnd"/>
-            <w:r>
-              <w:t>, with limited permissions, preferably with strong validation.</w:t>
+              <w:t>Verify that files obtained from untrusted sources are stored outside the webroot, with limited permissions, preferably with strong validation.</w:t>
             </w:r>
           </w:p>
         </w:tc>
@@ -31219,7 +30647,7 @@
       <w:r>
         <w:t>equirements</w:t>
       </w:r>
-      <w:bookmarkEnd w:id="27"/>
+      <w:bookmarkEnd w:id="28"/>
     </w:p>
     <w:p>
       <w:pPr>
@@ -35132,15 +34560,7 @@
               <w:cnfStyle w:val="000000100000" w:firstRow="0" w:lastRow="0" w:firstColumn="0" w:lastColumn="0" w:oddVBand="0" w:evenVBand="0" w:oddHBand="1" w:evenHBand="0" w:firstRowFirstColumn="0" w:firstRowLastColumn="0" w:lastRowFirstColumn="0" w:lastRowLastColumn="0"/>
             </w:pPr>
             <w:r>
-              <w:t>Verify the REST service explicitly check the incoming Content-Type to be the expected one, such as application/xml or application/</w:t>
-            </w:r>
-            <w:proofErr w:type="spellStart"/>
-            <w:r>
-              <w:t>json</w:t>
-            </w:r>
-            <w:proofErr w:type="spellEnd"/>
-            <w:r>
-              <w:t>.</w:t>
+              <w:t>Verify the REST service explicitly check the incoming Content-Type to be the expected one, such as application/xml or application/json.</w:t>
             </w:r>
           </w:p>
         </w:tc>
@@ -36410,15 +35830,7 @@
               <w:cnfStyle w:val="000000100000" w:firstRow="0" w:lastRow="0" w:firstColumn="0" w:lastColumn="0" w:oddVBand="0" w:evenVBand="0" w:oddHBand="1" w:evenHBand="0" w:firstRowFirstColumn="0" w:firstRowLastColumn="0" w:lastRowFirstColumn="0" w:lastRowLastColumn="0"/>
             </w:pPr>
             <w:r>
-              <w:t xml:space="preserve">Ensure that Content Security Policy headers are delivered in a way that either disables inline JavaScript or provides an integrity check on inline JavaScript with CSP </w:t>
-            </w:r>
-            <w:proofErr w:type="spellStart"/>
-            <w:r>
-              <w:t>noncing</w:t>
-            </w:r>
-            <w:proofErr w:type="spellEnd"/>
-            <w:r>
-              <w:t xml:space="preserve"> or hashing.</w:t>
+              <w:t>Ensure that Content Security Policy headers are delivered in a way that either disables inline JavaScript or provides an integrity check on inline JavaScript with CSP noncing or hashing.</w:t>
             </w:r>
           </w:p>
         </w:tc>
@@ -37736,7 +37148,7 @@
               </w:rPr>
               <w:t xml:space="preserve">Verify that data transferred from one DOM context to another uses safe JavaScript methods, such as </w:t>
             </w:r>
-            <w:commentRangeStart w:id="28"/>
+            <w:commentRangeStart w:id="29"/>
             <w:r>
               <w:rPr>
                 <w:sz w:val="18"/>
@@ -37744,12 +37156,12 @@
               </w:rPr>
               <w:t>using</w:t>
             </w:r>
-            <w:commentRangeEnd w:id="28"/>
+            <w:commentRangeEnd w:id="29"/>
             <w:r>
               <w:rPr>
                 <w:rStyle w:val="CommentReference"/>
               </w:rPr>
-              <w:commentReference w:id="28"/>
+              <w:commentReference w:id="29"/>
             </w:r>
             <w:r>
               <w:rPr>
@@ -37764,36 +37176,8 @@
                 <w:szCs w:val="18"/>
                 <w:highlight w:val="yellow"/>
               </w:rPr>
-              <w:t>.</w:t>
-            </w:r>
-            <w:proofErr w:type="spellStart"/>
-            <w:r>
-              <w:rPr>
-                <w:sz w:val="18"/>
-                <w:szCs w:val="18"/>
-                <w:highlight w:val="yellow"/>
-              </w:rPr>
-              <w:t>innerText</w:t>
-            </w:r>
-            <w:proofErr w:type="spellEnd"/>
-            <w:r>
-              <w:rPr>
-                <w:sz w:val="18"/>
-                <w:szCs w:val="18"/>
-                <w:highlight w:val="yellow"/>
-              </w:rPr>
-              <w:t xml:space="preserve"> and .</w:t>
-            </w:r>
-            <w:proofErr w:type="spellStart"/>
-            <w:r>
-              <w:rPr>
-                <w:sz w:val="18"/>
-                <w:szCs w:val="18"/>
-                <w:highlight w:val="yellow"/>
-              </w:rPr>
-              <w:t>val</w:t>
-            </w:r>
-            <w:proofErr w:type="spellEnd"/>
+              <w:t>.innerText and .val</w:t>
+            </w:r>
           </w:p>
         </w:tc>
         <w:tc>
@@ -38215,40 +37599,15 @@
                 <w:sz w:val="18"/>
                 <w:szCs w:val="18"/>
               </w:rPr>
-              <w:t xml:space="preserve">Verify when parsing JSON in browsers, that </w:t>
-            </w:r>
-            <w:proofErr w:type="spellStart"/>
+              <w:t>Verify when parsing JSON in browsers, that JSON.parse is used to parse JSON on the client. Do not use eva</w:t>
+            </w:r>
             <w:r>
               <w:rPr>
                 <w:sz w:val="18"/>
                 <w:szCs w:val="18"/>
               </w:rPr>
-              <w:t>JSON.parse</w:t>
-            </w:r>
-            <w:proofErr w:type="spellEnd"/>
-            <w:r>
-              <w:rPr>
-                <w:sz w:val="18"/>
-                <w:szCs w:val="18"/>
-              </w:rPr>
-              <w:t xml:space="preserve"> is used to parse JSON on the client. Do not use </w:t>
-            </w:r>
-            <w:proofErr w:type="spellStart"/>
-            <w:r>
-              <w:rPr>
-                <w:sz w:val="18"/>
-                <w:szCs w:val="18"/>
-              </w:rPr>
-              <w:t>eva</w:t>
-            </w:r>
-            <w:r>
-              <w:rPr>
-                <w:sz w:val="18"/>
-                <w:szCs w:val="18"/>
-              </w:rPr>
               <w:t>l</w:t>
             </w:r>
-            <w:proofErr w:type="spellEnd"/>
             <w:r>
               <w:rPr>
                 <w:sz w:val="18"/>
@@ -38360,8 +37719,6 @@
       <w:r>
         <w:t>References</w:t>
       </w:r>
-      <w:bookmarkStart w:id="29" w:name="_GoBack"/>
-      <w:bookmarkEnd w:id="29"/>
     </w:p>
     <w:p>
       <w:r>
@@ -38678,21 +38035,7 @@
         <w:rPr>
           <w:rFonts w:hint="eastAsia"/>
         </w:rPr>
-        <w:t xml:space="preserve"> (CSS) - A style sheet language used for describing the presentation semantics of document written in a </w:t>
-      </w:r>
-      <w:proofErr w:type="spellStart"/>
-      <w:r>
-        <w:rPr>
-          <w:rFonts w:hint="eastAsia"/>
-        </w:rPr>
-        <w:t>markup</w:t>
-      </w:r>
-      <w:proofErr w:type="spellEnd"/>
-      <w:r>
-        <w:rPr>
-          <w:rFonts w:hint="eastAsia"/>
-        </w:rPr>
-        <w:t xml:space="preserve"> language, such as HTML.  </w:t>
+        <w:t xml:space="preserve"> (CSS) - A style sheet language used for describing the presentation semantics of document written in a markup language, such as HTML.  </w:t>
       </w:r>
     </w:p>
     <w:p>
@@ -39055,28 +38398,13 @@
           <w:rFonts w:hint="eastAsia"/>
           <w:b/>
         </w:rPr>
-        <w:t xml:space="preserve">Globally Unique </w:t>
-      </w:r>
-      <w:proofErr w:type="gramStart"/>
-      <w:r>
-        <w:rPr>
-          <w:rFonts w:hint="eastAsia"/>
-          <w:b/>
-        </w:rPr>
-        <w:t>Identifier</w:t>
+        <w:t>Globally Unique Identifier</w:t>
       </w:r>
       <w:r>
         <w:rPr>
           <w:rFonts w:hint="eastAsia"/>
         </w:rPr>
-        <w:t xml:space="preserve">  (</w:t>
-      </w:r>
-      <w:proofErr w:type="gramEnd"/>
-      <w:r>
-        <w:rPr>
-          <w:rFonts w:hint="eastAsia"/>
-        </w:rPr>
-        <w:t xml:space="preserve">GUID) </w:t>
+        <w:t xml:space="preserve">  (GUID) </w:t>
       </w:r>
       <w:r>
         <w:rPr>
@@ -39095,33 +38423,11 @@
       <w:pPr>
         <w:pStyle w:val="ListParagraph"/>
       </w:pPr>
-      <w:proofErr w:type="spellStart"/>
       <w:r>
         <w:rPr>
           <w:b/>
         </w:rPr>
-        <w:t>HyperText</w:t>
-      </w:r>
-      <w:proofErr w:type="spellEnd"/>
-      <w:r>
-        <w:rPr>
-          <w:b/>
-        </w:rPr>
-        <w:t xml:space="preserve"> </w:t>
-      </w:r>
-      <w:proofErr w:type="spellStart"/>
-      <w:r>
-        <w:rPr>
-          <w:b/>
-        </w:rPr>
-        <w:t>Markup</w:t>
-      </w:r>
-      <w:proofErr w:type="spellEnd"/>
-      <w:r>
-        <w:rPr>
-          <w:b/>
-        </w:rPr>
-        <w:t xml:space="preserve"> Language (HTML)</w:t>
+        <w:t>HyperText Markup Language (HTML)</w:t>
       </w:r>
       <w:r>
         <w:t xml:space="preserve"> </w:t>
@@ -39136,21 +38442,7 @@
         <w:rPr>
           <w:rFonts w:hint="eastAsia"/>
         </w:rPr>
-        <w:t xml:space="preserve"> The main </w:t>
-      </w:r>
-      <w:proofErr w:type="spellStart"/>
-      <w:r>
-        <w:rPr>
-          <w:rFonts w:hint="eastAsia"/>
-        </w:rPr>
-        <w:t>markup</w:t>
-      </w:r>
-      <w:proofErr w:type="spellEnd"/>
-      <w:r>
-        <w:rPr>
-          <w:rFonts w:hint="eastAsia"/>
-        </w:rPr>
-        <w:t xml:space="preserve"> language for the creation of web pages and other information displayed in a web browser. </w:t>
+        <w:t xml:space="preserve"> The main markup language for the creation of web pages and other information displayed in a web browser. </w:t>
       </w:r>
     </w:p>
     <w:p>
@@ -39524,21 +38816,7 @@
         <w:rPr>
           <w:rFonts w:hint="eastAsia"/>
         </w:rPr>
-        <w:t xml:space="preserve"> A function or component that performs a security check (e.g. an access control </w:t>
-      </w:r>
-      <w:proofErr w:type="gramStart"/>
-      <w:r>
-        <w:rPr>
-          <w:rFonts w:hint="eastAsia"/>
-        </w:rPr>
-        <w:t>check</w:t>
-      </w:r>
-      <w:proofErr w:type="gramEnd"/>
-      <w:r>
-        <w:rPr>
-          <w:rFonts w:hint="eastAsia"/>
-        </w:rPr>
-        <w:t xml:space="preserve">) or when called results in a security effect (e.g. generating an audit record). </w:t>
+        <w:t xml:space="preserve"> A function or component that performs a security check (e.g. an access control check) or when called results in a security effect (e.g. generating an audit record). </w:t>
       </w:r>
     </w:p>
     <w:p>
@@ -39550,23 +38828,7 @@
           <w:rFonts w:hint="eastAsia"/>
           <w:b/>
         </w:rPr>
-        <w:t>SQL Injection (</w:t>
-      </w:r>
-      <w:proofErr w:type="spellStart"/>
-      <w:r>
-        <w:rPr>
-          <w:rFonts w:hint="eastAsia"/>
-          <w:b/>
-        </w:rPr>
-        <w:t>SQLi</w:t>
-      </w:r>
-      <w:proofErr w:type="spellEnd"/>
-      <w:r>
-        <w:rPr>
-          <w:rFonts w:hint="eastAsia"/>
-          <w:b/>
-        </w:rPr>
-        <w:t>)</w:t>
+        <w:t>SQL Injection (SQLi)</w:t>
       </w:r>
       <w:r>
         <w:rPr>
@@ -39683,17 +38945,8 @@
           <w:rFonts w:hint="eastAsia"/>
           <w:b/>
         </w:rPr>
-        <w:t xml:space="preserve">Threat </w:t>
-      </w:r>
-      <w:proofErr w:type="spellStart"/>
-      <w:r>
-        <w:rPr>
-          <w:rFonts w:hint="eastAsia"/>
-          <w:b/>
-        </w:rPr>
-        <w:t>Modeling</w:t>
-      </w:r>
-      <w:proofErr w:type="spellEnd"/>
+        <w:t>Threat Modeling</w:t>
+      </w:r>
       <w:r>
         <w:rPr>
           <w:rFonts w:hint="eastAsia"/>
@@ -39882,21 +39135,7 @@
         <w:rPr>
           <w:rFonts w:hint="eastAsia"/>
         </w:rPr>
-        <w:t xml:space="preserve"> A </w:t>
-      </w:r>
-      <w:proofErr w:type="spellStart"/>
-      <w:r>
-        <w:rPr>
-          <w:rFonts w:hint="eastAsia"/>
-        </w:rPr>
-        <w:t>markup</w:t>
-      </w:r>
-      <w:proofErr w:type="spellEnd"/>
-      <w:r>
-        <w:rPr>
-          <w:rFonts w:hint="eastAsia"/>
-        </w:rPr>
-        <w:t xml:space="preserve"> language that defines a set of rules for encoding documents. </w:t>
+        <w:t xml:space="preserve"> A markup language that defines a set of rules for encoding documents. </w:t>
       </w:r>
     </w:p>
     <w:p/>
@@ -39926,7 +39165,7 @@
 
 <file path=word/comments.xml><?xml version="1.0" encoding="utf-8"?>
 <w:comments xmlns:wpc="http://schemas.microsoft.com/office/word/2010/wordprocessingCanvas" xmlns:mo="http://schemas.microsoft.com/office/mac/office/2008/main" xmlns:mc="http://schemas.openxmlformats.org/markup-compatibility/2006" xmlns:mv="urn:schemas-microsoft-com:mac:vml" xmlns:o="urn:schemas-microsoft-com:office:office" xmlns:r="http://schemas.openxmlformats.org/officeDocument/2006/relationships" xmlns:m="http://schemas.openxmlformats.org/officeDocument/2006/math" xmlns:v="urn:schemas-microsoft-com:vml" xmlns:wp14="http://schemas.microsoft.com/office/word/2010/wordprocessingDrawing" xmlns:wp="http://schemas.openxmlformats.org/drawingml/2006/wordprocessingDrawing" xmlns:w10="urn:schemas-microsoft-com:office:word" xmlns:w="http://schemas.openxmlformats.org/wordprocessingml/2006/main" xmlns:w14="http://schemas.microsoft.com/office/word/2010/wordml" xmlns:w15="http://schemas.microsoft.com/office/word/2012/wordml" xmlns:wpg="http://schemas.microsoft.com/office/word/2010/wordprocessingGroup" xmlns:wpi="http://schemas.microsoft.com/office/word/2010/wordprocessingInk" xmlns:wne="http://schemas.microsoft.com/office/word/2006/wordml" xmlns:wps="http://schemas.microsoft.com/office/word/2010/wordprocessingShape" mc:Ignorable="w14 w15 wp14">
-  <w:comment w:id="28" w:author="Andrew van der Stock" w:date="2015-07-08T22:56:00Z" w:initials="AvdS">
+  <w:comment w:id="29" w:author="Andrew van der Stock" w:date="2015-07-08T22:56:00Z" w:initials="AvdS">
     <w:p>
       <w:pPr>
         <w:pStyle w:val="CommentText"/>
@@ -39937,18 +39176,8 @@
         </w:rPr>
         <w:annotationRef/>
       </w:r>
-      <w:proofErr w:type="gramStart"/>
-      <w:r>
-        <w:t>.</w:t>
-      </w:r>
-      <w:proofErr w:type="spellStart"/>
-      <w:r>
-        <w:t>innerText</w:t>
-      </w:r>
-      <w:proofErr w:type="spellEnd"/>
-      <w:proofErr w:type="gramEnd"/>
-      <w:r>
-        <w:t xml:space="preserve"> is not x-platform !!!!</w:t>
+      <w:r>
+        <w:t>.innerText is not x-platform !!!!</w:t>
       </w:r>
     </w:p>
   </w:comment>
@@ -40040,7 +39269,7 @@
               <w:sz w:val="20"/>
               <w:szCs w:val="20"/>
             </w:rPr>
-            <w:t>60</w:t>
+            <w:t>40</w:t>
           </w:r>
           <w:r>
             <w:rPr>
@@ -40062,6 +39291,7 @@
           <w:dataBinding w:prefixMappings="xmlns:ns0='http://schemas.openxmlformats.org/package/2006/metadata/core-properties' xmlns:ns1='http://purl.org/dc/elements/1.1/'" w:xpath="/ns0:coreProperties[1]/ns1:title[1]" w:storeItemID="{6C3C8BC8-F283-45AE-878A-BAB7291924A1}"/>
           <w:text/>
         </w:sdtPr>
+        <w:sdtEndPr/>
         <w:sdtContent>
           <w:tc>
             <w:tcPr>
@@ -40128,6 +39358,7 @@
           <w:dataBinding w:prefixMappings="xmlns:ns0='http://schemas.openxmlformats.org/package/2006/metadata/core-properties' xmlns:ns1='http://purl.org/dc/elements/1.1/'" w:xpath="/ns0:coreProperties[1]/ns1:title[1]" w:storeItemID="{6C3C8BC8-F283-45AE-878A-BAB7291924A1}"/>
           <w:text/>
         </w:sdtPr>
+        <w:sdtEndPr/>
         <w:sdtContent>
           <w:tc>
             <w:tcPr>
@@ -40198,7 +39429,7 @@
               <w:sz w:val="20"/>
               <w:szCs w:val="20"/>
             </w:rPr>
-            <w:t>61</w:t>
+            <w:t>67</w:t>
           </w:r>
           <w:r>
             <w:rPr>
@@ -41254,6 +40485,119 @@
     </w:lvl>
   </w:abstractNum>
   <w:abstractNum w:abstractNumId="16">
+    <w:nsid w:val="4C7154F0"/>
+    <w:multiLevelType w:val="hybridMultilevel"/>
+    <w:tmpl w:val="61D6E318"/>
+    <w:lvl w:ilvl="0" w:tplc="04090001">
+      <w:start w:val="1"/>
+      <w:numFmt w:val="bullet"/>
+      <w:lvlText w:val=""/>
+      <w:lvlJc w:val="left"/>
+      <w:pPr>
+        <w:ind w:left="720" w:hanging="360"/>
+      </w:pPr>
+      <w:rPr>
+        <w:rFonts w:ascii="Symbol" w:hAnsi="Symbol" w:hint="default"/>
+      </w:rPr>
+    </w:lvl>
+    <w:lvl w:ilvl="1" w:tplc="04090003" w:tentative="1">
+      <w:start w:val="1"/>
+      <w:numFmt w:val="bullet"/>
+      <w:lvlText w:val="o"/>
+      <w:lvlJc w:val="left"/>
+      <w:pPr>
+        <w:ind w:left="1440" w:hanging="360"/>
+      </w:pPr>
+      <w:rPr>
+        <w:rFonts w:ascii="Courier New" w:hAnsi="Courier New" w:cs="Courier New" w:hint="default"/>
+      </w:rPr>
+    </w:lvl>
+    <w:lvl w:ilvl="2" w:tplc="04090005" w:tentative="1">
+      <w:start w:val="1"/>
+      <w:numFmt w:val="bullet"/>
+      <w:lvlText w:val=""/>
+      <w:lvlJc w:val="left"/>
+      <w:pPr>
+        <w:ind w:left="2160" w:hanging="360"/>
+      </w:pPr>
+      <w:rPr>
+        <w:rFonts w:ascii="Wingdings" w:hAnsi="Wingdings" w:hint="default"/>
+      </w:rPr>
+    </w:lvl>
+    <w:lvl w:ilvl="3" w:tplc="04090001" w:tentative="1">
+      <w:start w:val="1"/>
+      <w:numFmt w:val="bullet"/>
+      <w:lvlText w:val=""/>
+      <w:lvlJc w:val="left"/>
+      <w:pPr>
+        <w:ind w:left="2880" w:hanging="360"/>
+      </w:pPr>
+      <w:rPr>
+        <w:rFonts w:ascii="Symbol" w:hAnsi="Symbol" w:hint="default"/>
+      </w:rPr>
+    </w:lvl>
+    <w:lvl w:ilvl="4" w:tplc="04090003" w:tentative="1">
+      <w:start w:val="1"/>
+      <w:numFmt w:val="bullet"/>
+      <w:lvlText w:val="o"/>
+      <w:lvlJc w:val="left"/>
+      <w:pPr>
+        <w:ind w:left="3600" w:hanging="360"/>
+      </w:pPr>
+      <w:rPr>
+        <w:rFonts w:ascii="Courier New" w:hAnsi="Courier New" w:cs="Courier New" w:hint="default"/>
+      </w:rPr>
+    </w:lvl>
+    <w:lvl w:ilvl="5" w:tplc="04090005" w:tentative="1">
+      <w:start w:val="1"/>
+      <w:numFmt w:val="bullet"/>
+      <w:lvlText w:val=""/>
+      <w:lvlJc w:val="left"/>
+      <w:pPr>
+        <w:ind w:left="4320" w:hanging="360"/>
+      </w:pPr>
+      <w:rPr>
+        <w:rFonts w:ascii="Wingdings" w:hAnsi="Wingdings" w:hint="default"/>
+      </w:rPr>
+    </w:lvl>
+    <w:lvl w:ilvl="6" w:tplc="04090001" w:tentative="1">
+      <w:start w:val="1"/>
+      <w:numFmt w:val="bullet"/>
+      <w:lvlText w:val=""/>
+      <w:lvlJc w:val="left"/>
+      <w:pPr>
+        <w:ind w:left="5040" w:hanging="360"/>
+      </w:pPr>
+      <w:rPr>
+        <w:rFonts w:ascii="Symbol" w:hAnsi="Symbol" w:hint="default"/>
+      </w:rPr>
+    </w:lvl>
+    <w:lvl w:ilvl="7" w:tplc="04090003" w:tentative="1">
+      <w:start w:val="1"/>
+      <w:numFmt w:val="bullet"/>
+      <w:lvlText w:val="o"/>
+      <w:lvlJc w:val="left"/>
+      <w:pPr>
+        <w:ind w:left="5760" w:hanging="360"/>
+      </w:pPr>
+      <w:rPr>
+        <w:rFonts w:ascii="Courier New" w:hAnsi="Courier New" w:cs="Courier New" w:hint="default"/>
+      </w:rPr>
+    </w:lvl>
+    <w:lvl w:ilvl="8" w:tplc="04090005" w:tentative="1">
+      <w:start w:val="1"/>
+      <w:numFmt w:val="bullet"/>
+      <w:lvlText w:val=""/>
+      <w:lvlJc w:val="left"/>
+      <w:pPr>
+        <w:ind w:left="6480" w:hanging="360"/>
+      </w:pPr>
+      <w:rPr>
+        <w:rFonts w:ascii="Wingdings" w:hAnsi="Wingdings" w:hint="default"/>
+      </w:rPr>
+    </w:lvl>
+  </w:abstractNum>
+  <w:abstractNum w:abstractNumId="17">
     <w:nsid w:val="50EB08A1"/>
     <w:multiLevelType w:val="hybridMultilevel"/>
     <w:tmpl w:val="E7FAEC52"/>
@@ -41365,7 +40709,7 @@
       </w:rPr>
     </w:lvl>
   </w:abstractNum>
-  <w:abstractNum w:abstractNumId="17">
+  <w:abstractNum w:abstractNumId="18">
     <w:nsid w:val="54311173"/>
     <w:multiLevelType w:val="hybridMultilevel"/>
     <w:tmpl w:val="34E6CE7C"/>
@@ -41478,7 +40822,7 @@
       </w:rPr>
     </w:lvl>
   </w:abstractNum>
-  <w:abstractNum w:abstractNumId="18">
+  <w:abstractNum w:abstractNumId="19">
     <w:nsid w:val="614A2CE1"/>
     <w:multiLevelType w:val="hybridMultilevel"/>
     <w:tmpl w:val="7C3EF000"/>
@@ -41592,7 +40936,7 @@
       </w:rPr>
     </w:lvl>
   </w:abstractNum>
-  <w:abstractNum w:abstractNumId="19">
+  <w:abstractNum w:abstractNumId="20">
     <w:nsid w:val="75DB12F6"/>
     <w:multiLevelType w:val="hybridMultilevel"/>
     <w:tmpl w:val="3EC0B8EA"/>
@@ -41705,7 +41049,7 @@
       </w:rPr>
     </w:lvl>
   </w:abstractNum>
-  <w:abstractNum w:abstractNumId="20">
+  <w:abstractNum w:abstractNumId="21">
     <w:nsid w:val="7AAF557C"/>
     <w:multiLevelType w:val="hybridMultilevel"/>
     <w:tmpl w:val="78F6E4C0"/>
@@ -41822,16 +41166,16 @@
     <w:abstractNumId w:val="12"/>
   </w:num>
   <w:num w:numId="2">
-    <w:abstractNumId w:val="19"/>
+    <w:abstractNumId w:val="20"/>
   </w:num>
   <w:num w:numId="3">
-    <w:abstractNumId w:val="18"/>
+    <w:abstractNumId w:val="19"/>
   </w:num>
   <w:num w:numId="4">
     <w:abstractNumId w:val="15"/>
   </w:num>
   <w:num w:numId="5">
-    <w:abstractNumId w:val="16"/>
+    <w:abstractNumId w:val="17"/>
   </w:num>
   <w:num w:numId="6">
     <w:abstractNumId w:val="14"/>
@@ -41876,10 +41220,13 @@
     <w:abstractNumId w:val="10"/>
   </w:num>
   <w:num w:numId="20">
-    <w:abstractNumId w:val="17"/>
+    <w:abstractNumId w:val="18"/>
   </w:num>
   <w:num w:numId="21">
-    <w:abstractNumId w:val="20"/>
+    <w:abstractNumId w:val="21"/>
+  </w:num>
+  <w:num w:numId="22">
+    <w:abstractNumId w:val="16"/>
   </w:num>
 </w:numbering>
 </file>
@@ -43782,7 +43129,7 @@
 </file>
 
 <file path=customXml/itemProps1.xml><?xml version="1.0" encoding="utf-8"?>
-<ds:datastoreItem xmlns:ds="http://schemas.openxmlformats.org/officeDocument/2006/customXml" ds:itemID="{9753F869-DB51-4D49-974D-B91684D5C55C}">
+<ds:datastoreItem xmlns:ds="http://schemas.openxmlformats.org/officeDocument/2006/customXml" ds:itemID="{C7FF52B5-CDA3-BB4A-BF52-A47FB5E3A850}">
   <ds:schemaRefs>
     <ds:schemaRef ds:uri="http://schemas.openxmlformats.org/officeDocument/2006/bibliography"/>
   </ds:schemaRefs>

</xml_diff>